<commit_message>
Updated changes table in documentation
</commit_message>
<xml_diff>
--- a/Documentation/FantasyKnapsackDocumentation.docx
+++ b/Documentation/FantasyKnapsackDocumentation.docx
@@ -1,6 +1,6 @@
 
 <file path=word/document.xml><?xml version="1.0" encoding="utf-8"?>
-<w:document xmlns:wpc="http://schemas.microsoft.com/office/word/2010/wordprocessingCanvas" xmlns:cx="http://schemas.microsoft.com/office/drawing/2014/chartex" xmlns:cx1="http://schemas.microsoft.com/office/drawing/2015/9/8/chartex" xmlns:cx2="http://schemas.microsoft.com/office/drawing/2015/10/21/chartex" xmlns:cx3="http://schemas.microsoft.com/office/drawing/2016/5/9/chartex" xmlns:cx4="http://schemas.microsoft.com/office/drawing/2016/5/10/chartex" xmlns:cx5="http://schemas.microsoft.com/office/drawing/2016/5/11/chartex" xmlns:cx6="http://schemas.microsoft.com/office/drawing/2016/5/12/chartex" xmlns:cx7="http://schemas.microsoft.com/office/drawing/2016/5/13/chartex" xmlns:cx8="http://schemas.microsoft.com/office/drawing/2016/5/14/chartex" xmlns:mc="http://schemas.openxmlformats.org/markup-compatibility/2006" xmlns:aink="http://schemas.microsoft.com/office/drawing/2016/ink" xmlns:o="urn:schemas-microsoft-com:office:office" xmlns:r="http://schemas.openxmlformats.org/officeDocument/2006/relationships" xmlns:m="http://schemas.openxmlformats.org/officeDocument/2006/math" xmlns:v="urn:schemas-microsoft-com:vml" xmlns:wp14="http://schemas.microsoft.com/office/word/2010/wordprocessingDrawing" xmlns:wp="http://schemas.openxmlformats.org/drawingml/2006/wordprocessingDrawing" xmlns:w10="urn:schemas-microsoft-com:office:word" xmlns:w="http://schemas.openxmlformats.org/wordprocessingml/2006/main" xmlns:w14="http://schemas.microsoft.com/office/word/2010/wordml" xmlns:w15="http://schemas.microsoft.com/office/word/2012/wordml" xmlns:w16se="http://schemas.microsoft.com/office/word/2015/wordml/symex" xmlns:wpg="http://schemas.microsoft.com/office/word/2010/wordprocessingGroup" xmlns:wpi="http://schemas.microsoft.com/office/word/2010/wordprocessingInk" xmlns:wne="http://schemas.microsoft.com/office/word/2006/wordml" xmlns:wps="http://schemas.microsoft.com/office/word/2010/wordprocessingShape" mc:Ignorable="w14 w15 w16se wp14">
+<w:document xmlns:ve="http://schemas.openxmlformats.org/markup-compatibility/2006" xmlns:o="urn:schemas-microsoft-com:office:office" xmlns:r="http://schemas.openxmlformats.org/officeDocument/2006/relationships" xmlns:m="http://schemas.openxmlformats.org/officeDocument/2006/math" xmlns:v="urn:schemas-microsoft-com:vml" xmlns:wp="http://schemas.openxmlformats.org/drawingml/2006/wordprocessingDrawing" xmlns:w10="urn:schemas-microsoft-com:office:word" xmlns:w="http://schemas.openxmlformats.org/wordprocessingml/2006/main" xmlns:wne="http://schemas.microsoft.com/office/word/2006/wordml">
   <w:body>
     <w:p/>
     <w:p/>
@@ -8,6 +8,7 @@
       <w:r>
         <w:rPr>
           <w:noProof/>
+          <w:lang w:val="pl-PL" w:eastAsia="pl-PL"/>
         </w:rPr>
         <w:drawing>
           <wp:inline distT="114300" distB="114300" distL="114300" distR="114300">
@@ -209,48 +210,20 @@
           <w:szCs w:val="32"/>
           <w:lang w:val="pl-PL"/>
         </w:rPr>
-        <w:t xml:space="preserve">Mateusz </w:t>
-      </w:r>
-      <w:proofErr w:type="spellStart"/>
+        <w:t>Mateusz Szperna</w:t>
+      </w:r>
+    </w:p>
+    <w:p>
+      <w:pPr>
+        <w:jc w:val="right"/>
+      </w:pPr>
       <w:r>
         <w:rPr>
           <w:sz w:val="32"/>
           <w:szCs w:val="32"/>
-          <w:lang w:val="pl-PL"/>
-        </w:rPr>
-        <w:t>Szperna</w:t>
-      </w:r>
-      <w:proofErr w:type="spellEnd"/>
-    </w:p>
-    <w:p>
-      <w:pPr>
-        <w:jc w:val="right"/>
-      </w:pPr>
-      <w:proofErr w:type="spellStart"/>
-      <w:r>
-        <w:rPr>
-          <w:sz w:val="32"/>
-          <w:szCs w:val="32"/>
-        </w:rPr>
-        <w:t>Kornel</w:t>
-      </w:r>
-      <w:proofErr w:type="spellEnd"/>
-      <w:r>
-        <w:rPr>
-          <w:sz w:val="32"/>
-          <w:szCs w:val="32"/>
-        </w:rPr>
-        <w:t xml:space="preserve"> </w:t>
-      </w:r>
-      <w:proofErr w:type="spellStart"/>
-      <w:r>
-        <w:rPr>
-          <w:sz w:val="32"/>
-          <w:szCs w:val="32"/>
-        </w:rPr>
-        <w:t>Żaba</w:t>
-      </w:r>
-      <w:proofErr w:type="spellEnd"/>
+        </w:rPr>
+        <w:t>Kornel Żaba</w:t>
+      </w:r>
     </w:p>
     <w:p/>
     <w:p/>
@@ -316,13 +289,7 @@
           <w:insideV w:val="single" w:sz="8" w:space="0" w:color="000000"/>
         </w:tblBorders>
         <w:tblLayout w:type="fixed"/>
-        <w:tblCellMar>
-          <w:top w:w="0" w:type="dxa"/>
-          <w:left w:w="0" w:type="dxa"/>
-          <w:bottom w:w="0" w:type="dxa"/>
-          <w:right w:w="0" w:type="dxa"/>
-        </w:tblCellMar>
-        <w:tblLook w:val="0600" w:firstRow="0" w:lastRow="0" w:firstColumn="0" w:lastColumn="0" w:noHBand="1" w:noVBand="1"/>
+        <w:tblLook w:val="0600"/>
       </w:tblPr>
       <w:tblGrid>
         <w:gridCol w:w="3009"/>
@@ -330,14 +297,6 @@
         <w:gridCol w:w="3010"/>
       </w:tblGrid>
       <w:tr>
-        <w:tblPrEx>
-          <w:tblCellMar>
-            <w:top w:w="0" w:type="dxa"/>
-            <w:left w:w="0" w:type="dxa"/>
-            <w:bottom w:w="0" w:type="dxa"/>
-            <w:right w:w="0" w:type="dxa"/>
-          </w:tblCellMar>
-        </w:tblPrEx>
         <w:tc>
           <w:tcPr>
             <w:tcW w:w="3009" w:type="dxa"/>
@@ -418,14 +377,6 @@
         </w:tc>
       </w:tr>
       <w:tr>
-        <w:tblPrEx>
-          <w:tblCellMar>
-            <w:top w:w="0" w:type="dxa"/>
-            <w:left w:w="0" w:type="dxa"/>
-            <w:bottom w:w="0" w:type="dxa"/>
-            <w:right w:w="0" w:type="dxa"/>
-          </w:tblCellMar>
-        </w:tblPrEx>
         <w:tc>
           <w:tcPr>
             <w:tcW w:w="3009" w:type="dxa"/>
@@ -461,19 +412,9 @@
               <w:widowControl w:val="0"/>
               <w:spacing w:line="240" w:lineRule="auto"/>
             </w:pPr>
-            <w:proofErr w:type="spellStart"/>
             <w:r>
-              <w:t>Mikołaj</w:t>
+              <w:t>Mikołaj Słoń</w:t>
             </w:r>
-            <w:proofErr w:type="spellEnd"/>
-            <w:r>
-              <w:t xml:space="preserve"> </w:t>
-            </w:r>
-            <w:proofErr w:type="spellStart"/>
-            <w:r>
-              <w:t>Słoń</w:t>
-            </w:r>
-            <w:proofErr w:type="spellEnd"/>
           </w:p>
         </w:tc>
         <w:tc>
@@ -498,14 +439,6 @@
         </w:tc>
       </w:tr>
       <w:tr>
-        <w:tblPrEx>
-          <w:tblCellMar>
-            <w:top w:w="0" w:type="dxa"/>
-            <w:left w:w="0" w:type="dxa"/>
-            <w:bottom w:w="0" w:type="dxa"/>
-            <w:right w:w="0" w:type="dxa"/>
-          </w:tblCellMar>
-        </w:tblPrEx>
         <w:tc>
           <w:tcPr>
             <w:tcW w:w="3009" w:type="dxa"/>
@@ -541,19 +474,9 @@
               <w:widowControl w:val="0"/>
               <w:spacing w:line="240" w:lineRule="auto"/>
             </w:pPr>
-            <w:proofErr w:type="spellStart"/>
             <w:r>
-              <w:t>Kornel</w:t>
+              <w:t>Kornel Żaba</w:t>
             </w:r>
-            <w:proofErr w:type="spellEnd"/>
-            <w:r>
-              <w:t xml:space="preserve"> </w:t>
-            </w:r>
-            <w:proofErr w:type="spellStart"/>
-            <w:r>
-              <w:t>Żaba</w:t>
-            </w:r>
-            <w:proofErr w:type="spellEnd"/>
           </w:p>
         </w:tc>
         <w:tc>
@@ -578,14 +501,6 @@
         </w:tc>
       </w:tr>
       <w:tr>
-        <w:tblPrEx>
-          <w:tblCellMar>
-            <w:top w:w="0" w:type="dxa"/>
-            <w:left w:w="0" w:type="dxa"/>
-            <w:bottom w:w="0" w:type="dxa"/>
-            <w:right w:w="0" w:type="dxa"/>
-          </w:tblCellMar>
-        </w:tblPrEx>
         <w:tc>
           <w:tcPr>
             <w:tcW w:w="3009" w:type="dxa"/>
@@ -622,13 +537,8 @@
               <w:spacing w:line="240" w:lineRule="auto"/>
             </w:pPr>
             <w:r>
-              <w:t xml:space="preserve">Mateusz </w:t>
+              <w:t>Mateusz Szperna</w:t>
             </w:r>
-            <w:proofErr w:type="spellStart"/>
-            <w:r>
-              <w:t>Szperna</w:t>
-            </w:r>
-            <w:proofErr w:type="spellEnd"/>
           </w:p>
         </w:tc>
         <w:tc>
@@ -653,14 +563,6 @@
         </w:tc>
       </w:tr>
       <w:tr>
-        <w:tblPrEx>
-          <w:tblCellMar>
-            <w:top w:w="0" w:type="dxa"/>
-            <w:left w:w="0" w:type="dxa"/>
-            <w:bottom w:w="0" w:type="dxa"/>
-            <w:right w:w="0" w:type="dxa"/>
-          </w:tblCellMar>
-        </w:tblPrEx>
         <w:tc>
           <w:tcPr>
             <w:tcW w:w="3009" w:type="dxa"/>
@@ -722,6 +624,753 @@
           </w:p>
         </w:tc>
       </w:tr>
+      <w:tr>
+        <w:tc>
+          <w:tcPr>
+            <w:tcW w:w="3009" w:type="dxa"/>
+            <w:tcMar>
+              <w:top w:w="100" w:type="dxa"/>
+              <w:left w:w="100" w:type="dxa"/>
+              <w:bottom w:w="100" w:type="dxa"/>
+              <w:right w:w="100" w:type="dxa"/>
+            </w:tcMar>
+          </w:tcPr>
+          <w:p>
+            <w:pPr>
+              <w:widowControl w:val="0"/>
+              <w:spacing w:line="240" w:lineRule="auto"/>
+            </w:pPr>
+            <w:r>
+              <w:t>13.04.2017</w:t>
+            </w:r>
+          </w:p>
+        </w:tc>
+        <w:tc>
+          <w:tcPr>
+            <w:tcW w:w="3009" w:type="dxa"/>
+            <w:tcMar>
+              <w:top w:w="100" w:type="dxa"/>
+              <w:left w:w="100" w:type="dxa"/>
+              <w:bottom w:w="100" w:type="dxa"/>
+              <w:right w:w="100" w:type="dxa"/>
+            </w:tcMar>
+          </w:tcPr>
+          <w:p>
+            <w:pPr>
+              <w:widowControl w:val="0"/>
+              <w:spacing w:line="240" w:lineRule="auto"/>
+            </w:pPr>
+            <w:r>
+              <w:t>Mikołaj Słoń</w:t>
+            </w:r>
+          </w:p>
+        </w:tc>
+        <w:tc>
+          <w:tcPr>
+            <w:tcW w:w="3009" w:type="dxa"/>
+            <w:tcMar>
+              <w:top w:w="100" w:type="dxa"/>
+              <w:left w:w="100" w:type="dxa"/>
+              <w:bottom w:w="100" w:type="dxa"/>
+              <w:right w:w="100" w:type="dxa"/>
+            </w:tcMar>
+          </w:tcPr>
+          <w:p>
+            <w:pPr>
+              <w:widowControl w:val="0"/>
+              <w:spacing w:line="240" w:lineRule="auto"/>
+            </w:pPr>
+            <w:r>
+              <w:t>Implemented Evolve logic</w:t>
+            </w:r>
+          </w:p>
+        </w:tc>
+      </w:tr>
+      <w:tr>
+        <w:tc>
+          <w:tcPr>
+            <w:tcW w:w="3009" w:type="dxa"/>
+            <w:tcMar>
+              <w:top w:w="100" w:type="dxa"/>
+              <w:left w:w="100" w:type="dxa"/>
+              <w:bottom w:w="100" w:type="dxa"/>
+              <w:right w:w="100" w:type="dxa"/>
+            </w:tcMar>
+          </w:tcPr>
+          <w:p>
+            <w:pPr>
+              <w:widowControl w:val="0"/>
+              <w:spacing w:line="240" w:lineRule="auto"/>
+            </w:pPr>
+            <w:r>
+              <w:t>13.04.2017</w:t>
+            </w:r>
+          </w:p>
+        </w:tc>
+        <w:tc>
+          <w:tcPr>
+            <w:tcW w:w="3009" w:type="dxa"/>
+            <w:tcMar>
+              <w:top w:w="100" w:type="dxa"/>
+              <w:left w:w="100" w:type="dxa"/>
+              <w:bottom w:w="100" w:type="dxa"/>
+              <w:right w:w="100" w:type="dxa"/>
+            </w:tcMar>
+          </w:tcPr>
+          <w:p>
+            <w:pPr>
+              <w:widowControl w:val="0"/>
+              <w:spacing w:line="240" w:lineRule="auto"/>
+            </w:pPr>
+            <w:r>
+              <w:t>Kornel Żaba</w:t>
+            </w:r>
+          </w:p>
+        </w:tc>
+        <w:tc>
+          <w:tcPr>
+            <w:tcW w:w="3009" w:type="dxa"/>
+            <w:tcMar>
+              <w:top w:w="100" w:type="dxa"/>
+              <w:left w:w="100" w:type="dxa"/>
+              <w:bottom w:w="100" w:type="dxa"/>
+              <w:right w:w="100" w:type="dxa"/>
+            </w:tcMar>
+          </w:tcPr>
+          <w:p>
+            <w:pPr>
+              <w:widowControl w:val="0"/>
+              <w:spacing w:line="240" w:lineRule="auto"/>
+            </w:pPr>
+            <w:r>
+              <w:t>Implemented mutation and crossover</w:t>
+            </w:r>
+          </w:p>
+        </w:tc>
+      </w:tr>
+      <w:tr>
+        <w:tc>
+          <w:tcPr>
+            <w:tcW w:w="3009" w:type="dxa"/>
+            <w:tcMar>
+              <w:top w:w="100" w:type="dxa"/>
+              <w:left w:w="100" w:type="dxa"/>
+              <w:bottom w:w="100" w:type="dxa"/>
+              <w:right w:w="100" w:type="dxa"/>
+            </w:tcMar>
+          </w:tcPr>
+          <w:p>
+            <w:pPr>
+              <w:widowControl w:val="0"/>
+              <w:spacing w:line="240" w:lineRule="auto"/>
+            </w:pPr>
+            <w:r>
+              <w:t>21.04.2017</w:t>
+            </w:r>
+          </w:p>
+        </w:tc>
+        <w:tc>
+          <w:tcPr>
+            <w:tcW w:w="3009" w:type="dxa"/>
+            <w:tcMar>
+              <w:top w:w="100" w:type="dxa"/>
+              <w:left w:w="100" w:type="dxa"/>
+              <w:bottom w:w="100" w:type="dxa"/>
+              <w:right w:w="100" w:type="dxa"/>
+            </w:tcMar>
+          </w:tcPr>
+          <w:p>
+            <w:pPr>
+              <w:widowControl w:val="0"/>
+              <w:spacing w:line="240" w:lineRule="auto"/>
+            </w:pPr>
+            <w:r>
+              <w:t>Mateusz Szperna</w:t>
+            </w:r>
+          </w:p>
+        </w:tc>
+        <w:tc>
+          <w:tcPr>
+            <w:tcW w:w="3009" w:type="dxa"/>
+            <w:tcMar>
+              <w:top w:w="100" w:type="dxa"/>
+              <w:left w:w="100" w:type="dxa"/>
+              <w:bottom w:w="100" w:type="dxa"/>
+              <w:right w:w="100" w:type="dxa"/>
+            </w:tcMar>
+          </w:tcPr>
+          <w:p>
+            <w:pPr>
+              <w:widowControl w:val="0"/>
+              <w:spacing w:line="240" w:lineRule="auto"/>
+            </w:pPr>
+            <w:r>
+              <w:t>Added interface design</w:t>
+            </w:r>
+          </w:p>
+        </w:tc>
+      </w:tr>
+      <w:tr>
+        <w:tc>
+          <w:tcPr>
+            <w:tcW w:w="3009" w:type="dxa"/>
+            <w:tcMar>
+              <w:top w:w="100" w:type="dxa"/>
+              <w:left w:w="100" w:type="dxa"/>
+              <w:bottom w:w="100" w:type="dxa"/>
+              <w:right w:w="100" w:type="dxa"/>
+            </w:tcMar>
+          </w:tcPr>
+          <w:p>
+            <w:pPr>
+              <w:widowControl w:val="0"/>
+              <w:spacing w:line="240" w:lineRule="auto"/>
+            </w:pPr>
+            <w:r>
+              <w:t>11.05.2017</w:t>
+            </w:r>
+          </w:p>
+        </w:tc>
+        <w:tc>
+          <w:tcPr>
+            <w:tcW w:w="3009" w:type="dxa"/>
+            <w:tcMar>
+              <w:top w:w="100" w:type="dxa"/>
+              <w:left w:w="100" w:type="dxa"/>
+              <w:bottom w:w="100" w:type="dxa"/>
+              <w:right w:w="100" w:type="dxa"/>
+            </w:tcMar>
+          </w:tcPr>
+          <w:p>
+            <w:pPr>
+              <w:widowControl w:val="0"/>
+              <w:spacing w:line="240" w:lineRule="auto"/>
+            </w:pPr>
+            <w:r>
+              <w:t>Kornel Żaba</w:t>
+            </w:r>
+          </w:p>
+        </w:tc>
+        <w:tc>
+          <w:tcPr>
+            <w:tcW w:w="3009" w:type="dxa"/>
+            <w:tcMar>
+              <w:top w:w="100" w:type="dxa"/>
+              <w:left w:w="100" w:type="dxa"/>
+              <w:bottom w:w="100" w:type="dxa"/>
+              <w:right w:w="100" w:type="dxa"/>
+            </w:tcMar>
+          </w:tcPr>
+          <w:p>
+            <w:pPr>
+              <w:widowControl w:val="0"/>
+              <w:spacing w:line="240" w:lineRule="auto"/>
+            </w:pPr>
+            <w:r>
+              <w:t>Implemented fitness function</w:t>
+            </w:r>
+          </w:p>
+        </w:tc>
+      </w:tr>
+      <w:tr>
+        <w:tc>
+          <w:tcPr>
+            <w:tcW w:w="3009" w:type="dxa"/>
+            <w:tcMar>
+              <w:top w:w="100" w:type="dxa"/>
+              <w:left w:w="100" w:type="dxa"/>
+              <w:bottom w:w="100" w:type="dxa"/>
+              <w:right w:w="100" w:type="dxa"/>
+            </w:tcMar>
+          </w:tcPr>
+          <w:p>
+            <w:pPr>
+              <w:widowControl w:val="0"/>
+              <w:spacing w:line="240" w:lineRule="auto"/>
+            </w:pPr>
+            <w:r>
+              <w:t>11.05.2017</w:t>
+            </w:r>
+          </w:p>
+        </w:tc>
+        <w:tc>
+          <w:tcPr>
+            <w:tcW w:w="3009" w:type="dxa"/>
+            <w:tcMar>
+              <w:top w:w="100" w:type="dxa"/>
+              <w:left w:w="100" w:type="dxa"/>
+              <w:bottom w:w="100" w:type="dxa"/>
+              <w:right w:w="100" w:type="dxa"/>
+            </w:tcMar>
+          </w:tcPr>
+          <w:p>
+            <w:pPr>
+              <w:widowControl w:val="0"/>
+              <w:spacing w:line="240" w:lineRule="auto"/>
+            </w:pPr>
+            <w:r>
+              <w:t>Aleksander Kuśmierczyk</w:t>
+            </w:r>
+          </w:p>
+        </w:tc>
+        <w:tc>
+          <w:tcPr>
+            <w:tcW w:w="3009" w:type="dxa"/>
+            <w:tcMar>
+              <w:top w:w="100" w:type="dxa"/>
+              <w:left w:w="100" w:type="dxa"/>
+              <w:bottom w:w="100" w:type="dxa"/>
+              <w:right w:w="100" w:type="dxa"/>
+            </w:tcMar>
+          </w:tcPr>
+          <w:p>
+            <w:pPr>
+              <w:widowControl w:val="0"/>
+              <w:spacing w:line="240" w:lineRule="auto"/>
+            </w:pPr>
+            <w:r>
+              <w:t>Added dataset handling</w:t>
+            </w:r>
+            <w:r>
+              <w:t xml:space="preserve"> and fixed player creation</w:t>
+            </w:r>
+          </w:p>
+        </w:tc>
+      </w:tr>
+      <w:tr>
+        <w:tc>
+          <w:tcPr>
+            <w:tcW w:w="3009" w:type="dxa"/>
+            <w:tcMar>
+              <w:top w:w="100" w:type="dxa"/>
+              <w:left w:w="100" w:type="dxa"/>
+              <w:bottom w:w="100" w:type="dxa"/>
+              <w:right w:w="100" w:type="dxa"/>
+            </w:tcMar>
+          </w:tcPr>
+          <w:p>
+            <w:pPr>
+              <w:widowControl w:val="0"/>
+              <w:spacing w:line="240" w:lineRule="auto"/>
+            </w:pPr>
+            <w:r>
+              <w:t>18.05.2017</w:t>
+            </w:r>
+          </w:p>
+        </w:tc>
+        <w:tc>
+          <w:tcPr>
+            <w:tcW w:w="3009" w:type="dxa"/>
+            <w:tcMar>
+              <w:top w:w="100" w:type="dxa"/>
+              <w:left w:w="100" w:type="dxa"/>
+              <w:bottom w:w="100" w:type="dxa"/>
+              <w:right w:w="100" w:type="dxa"/>
+            </w:tcMar>
+          </w:tcPr>
+          <w:p>
+            <w:pPr>
+              <w:widowControl w:val="0"/>
+              <w:spacing w:line="240" w:lineRule="auto"/>
+            </w:pPr>
+            <w:r>
+              <w:t>Mateusz Szperna</w:t>
+            </w:r>
+          </w:p>
+        </w:tc>
+        <w:tc>
+          <w:tcPr>
+            <w:tcW w:w="3009" w:type="dxa"/>
+            <w:tcMar>
+              <w:top w:w="100" w:type="dxa"/>
+              <w:left w:w="100" w:type="dxa"/>
+              <w:bottom w:w="100" w:type="dxa"/>
+              <w:right w:w="100" w:type="dxa"/>
+            </w:tcMar>
+          </w:tcPr>
+          <w:p>
+            <w:pPr>
+              <w:widowControl w:val="0"/>
+              <w:spacing w:line="240" w:lineRule="auto"/>
+            </w:pPr>
+            <w:r>
+              <w:t>Implemented interface</w:t>
+            </w:r>
+          </w:p>
+        </w:tc>
+      </w:tr>
+      <w:tr>
+        <w:tc>
+          <w:tcPr>
+            <w:tcW w:w="3009" w:type="dxa"/>
+            <w:tcMar>
+              <w:top w:w="100" w:type="dxa"/>
+              <w:left w:w="100" w:type="dxa"/>
+              <w:bottom w:w="100" w:type="dxa"/>
+              <w:right w:w="100" w:type="dxa"/>
+            </w:tcMar>
+          </w:tcPr>
+          <w:p>
+            <w:pPr>
+              <w:widowControl w:val="0"/>
+              <w:spacing w:line="240" w:lineRule="auto"/>
+            </w:pPr>
+            <w:r>
+              <w:t>24.05.2017</w:t>
+            </w:r>
+          </w:p>
+        </w:tc>
+        <w:tc>
+          <w:tcPr>
+            <w:tcW w:w="3009" w:type="dxa"/>
+            <w:tcMar>
+              <w:top w:w="100" w:type="dxa"/>
+              <w:left w:w="100" w:type="dxa"/>
+              <w:bottom w:w="100" w:type="dxa"/>
+              <w:right w:w="100" w:type="dxa"/>
+            </w:tcMar>
+          </w:tcPr>
+          <w:p>
+            <w:pPr>
+              <w:widowControl w:val="0"/>
+              <w:spacing w:line="240" w:lineRule="auto"/>
+            </w:pPr>
+            <w:r>
+              <w:t xml:space="preserve">Mikołaj Słoń </w:t>
+            </w:r>
+          </w:p>
+        </w:tc>
+        <w:tc>
+          <w:tcPr>
+            <w:tcW w:w="3009" w:type="dxa"/>
+            <w:tcMar>
+              <w:top w:w="100" w:type="dxa"/>
+              <w:left w:w="100" w:type="dxa"/>
+              <w:bottom w:w="100" w:type="dxa"/>
+              <w:right w:w="100" w:type="dxa"/>
+            </w:tcMar>
+          </w:tcPr>
+          <w:p>
+            <w:pPr>
+              <w:widowControl w:val="0"/>
+              <w:spacing w:line="240" w:lineRule="auto"/>
+            </w:pPr>
+            <w:r>
+              <w:t>Connected interface and logic</w:t>
+            </w:r>
+          </w:p>
+        </w:tc>
+      </w:tr>
+      <w:tr>
+        <w:tc>
+          <w:tcPr>
+            <w:tcW w:w="3009" w:type="dxa"/>
+            <w:tcMar>
+              <w:top w:w="100" w:type="dxa"/>
+              <w:left w:w="100" w:type="dxa"/>
+              <w:bottom w:w="100" w:type="dxa"/>
+              <w:right w:w="100" w:type="dxa"/>
+            </w:tcMar>
+          </w:tcPr>
+          <w:p>
+            <w:pPr>
+              <w:widowControl w:val="0"/>
+              <w:spacing w:line="240" w:lineRule="auto"/>
+            </w:pPr>
+            <w:r>
+              <w:t>24.05.2017</w:t>
+            </w:r>
+          </w:p>
+        </w:tc>
+        <w:tc>
+          <w:tcPr>
+            <w:tcW w:w="3009" w:type="dxa"/>
+            <w:tcMar>
+              <w:top w:w="100" w:type="dxa"/>
+              <w:left w:w="100" w:type="dxa"/>
+              <w:bottom w:w="100" w:type="dxa"/>
+              <w:right w:w="100" w:type="dxa"/>
+            </w:tcMar>
+          </w:tcPr>
+          <w:p>
+            <w:pPr>
+              <w:widowControl w:val="0"/>
+              <w:spacing w:line="240" w:lineRule="auto"/>
+            </w:pPr>
+            <w:r>
+              <w:t>Mateusz Szperna</w:t>
+            </w:r>
+          </w:p>
+        </w:tc>
+        <w:tc>
+          <w:tcPr>
+            <w:tcW w:w="3009" w:type="dxa"/>
+            <w:tcMar>
+              <w:top w:w="100" w:type="dxa"/>
+              <w:left w:w="100" w:type="dxa"/>
+              <w:bottom w:w="100" w:type="dxa"/>
+              <w:right w:w="100" w:type="dxa"/>
+            </w:tcMar>
+          </w:tcPr>
+          <w:p>
+            <w:pPr>
+              <w:widowControl w:val="0"/>
+              <w:spacing w:line="240" w:lineRule="auto"/>
+            </w:pPr>
+            <w:r>
+              <w:t>Implemented bindings</w:t>
+            </w:r>
+          </w:p>
+        </w:tc>
+      </w:tr>
+      <w:tr>
+        <w:tc>
+          <w:tcPr>
+            <w:tcW w:w="3009" w:type="dxa"/>
+            <w:tcMar>
+              <w:top w:w="100" w:type="dxa"/>
+              <w:left w:w="100" w:type="dxa"/>
+              <w:bottom w:w="100" w:type="dxa"/>
+              <w:right w:w="100" w:type="dxa"/>
+            </w:tcMar>
+          </w:tcPr>
+          <w:p>
+            <w:pPr>
+              <w:widowControl w:val="0"/>
+              <w:spacing w:line="240" w:lineRule="auto"/>
+            </w:pPr>
+            <w:r>
+              <w:t>01.06.2017</w:t>
+            </w:r>
+          </w:p>
+        </w:tc>
+        <w:tc>
+          <w:tcPr>
+            <w:tcW w:w="3009" w:type="dxa"/>
+            <w:tcMar>
+              <w:top w:w="100" w:type="dxa"/>
+              <w:left w:w="100" w:type="dxa"/>
+              <w:bottom w:w="100" w:type="dxa"/>
+              <w:right w:w="100" w:type="dxa"/>
+            </w:tcMar>
+          </w:tcPr>
+          <w:p>
+            <w:pPr>
+              <w:widowControl w:val="0"/>
+              <w:spacing w:line="240" w:lineRule="auto"/>
+            </w:pPr>
+            <w:r>
+              <w:t>Mikołaj Słoń</w:t>
+            </w:r>
+          </w:p>
+        </w:tc>
+        <w:tc>
+          <w:tcPr>
+            <w:tcW w:w="3009" w:type="dxa"/>
+            <w:tcMar>
+              <w:top w:w="100" w:type="dxa"/>
+              <w:left w:w="100" w:type="dxa"/>
+              <w:bottom w:w="100" w:type="dxa"/>
+              <w:right w:w="100" w:type="dxa"/>
+            </w:tcMar>
+          </w:tcPr>
+          <w:p>
+            <w:pPr>
+              <w:widowControl w:val="0"/>
+              <w:spacing w:line="240" w:lineRule="auto"/>
+            </w:pPr>
+            <w:r>
+              <w:t>Added video and minor fixes</w:t>
+            </w:r>
+          </w:p>
+        </w:tc>
+      </w:tr>
+      <w:tr>
+        <w:tc>
+          <w:tcPr>
+            <w:tcW w:w="3009" w:type="dxa"/>
+            <w:tcMar>
+              <w:top w:w="100" w:type="dxa"/>
+              <w:left w:w="100" w:type="dxa"/>
+              <w:bottom w:w="100" w:type="dxa"/>
+              <w:right w:w="100" w:type="dxa"/>
+            </w:tcMar>
+          </w:tcPr>
+          <w:p>
+            <w:pPr>
+              <w:widowControl w:val="0"/>
+              <w:spacing w:line="240" w:lineRule="auto"/>
+            </w:pPr>
+            <w:r>
+              <w:t>06.06.2017</w:t>
+            </w:r>
+          </w:p>
+        </w:tc>
+        <w:tc>
+          <w:tcPr>
+            <w:tcW w:w="3009" w:type="dxa"/>
+            <w:tcMar>
+              <w:top w:w="100" w:type="dxa"/>
+              <w:left w:w="100" w:type="dxa"/>
+              <w:bottom w:w="100" w:type="dxa"/>
+              <w:right w:w="100" w:type="dxa"/>
+            </w:tcMar>
+          </w:tcPr>
+          <w:p>
+            <w:pPr>
+              <w:widowControl w:val="0"/>
+              <w:spacing w:line="240" w:lineRule="auto"/>
+            </w:pPr>
+            <w:r>
+              <w:t>Kornel Żaba</w:t>
+            </w:r>
+          </w:p>
+        </w:tc>
+        <w:tc>
+          <w:tcPr>
+            <w:tcW w:w="3009" w:type="dxa"/>
+            <w:tcMar>
+              <w:top w:w="100" w:type="dxa"/>
+              <w:left w:w="100" w:type="dxa"/>
+              <w:bottom w:w="100" w:type="dxa"/>
+              <w:right w:w="100" w:type="dxa"/>
+            </w:tcMar>
+          </w:tcPr>
+          <w:p>
+            <w:pPr>
+              <w:widowControl w:val="0"/>
+              <w:spacing w:line="240" w:lineRule="auto"/>
+            </w:pPr>
+            <w:r>
+              <w:t>Added presentation</w:t>
+            </w:r>
+          </w:p>
+        </w:tc>
+      </w:tr>
+      <w:tr>
+        <w:tc>
+          <w:tcPr>
+            <w:tcW w:w="3009" w:type="dxa"/>
+            <w:tcMar>
+              <w:top w:w="100" w:type="dxa"/>
+              <w:left w:w="100" w:type="dxa"/>
+              <w:bottom w:w="100" w:type="dxa"/>
+              <w:right w:w="100" w:type="dxa"/>
+            </w:tcMar>
+          </w:tcPr>
+          <w:p>
+            <w:pPr>
+              <w:widowControl w:val="0"/>
+              <w:spacing w:line="240" w:lineRule="auto"/>
+            </w:pPr>
+            <w:r>
+              <w:t>06.06.2017</w:t>
+            </w:r>
+          </w:p>
+        </w:tc>
+        <w:tc>
+          <w:tcPr>
+            <w:tcW w:w="3009" w:type="dxa"/>
+            <w:tcMar>
+              <w:top w:w="100" w:type="dxa"/>
+              <w:left w:w="100" w:type="dxa"/>
+              <w:bottom w:w="100" w:type="dxa"/>
+              <w:right w:w="100" w:type="dxa"/>
+            </w:tcMar>
+          </w:tcPr>
+          <w:p>
+            <w:pPr>
+              <w:widowControl w:val="0"/>
+              <w:spacing w:line="240" w:lineRule="auto"/>
+            </w:pPr>
+            <w:r>
+              <w:t>Aleksander Kuśmierczyk</w:t>
+            </w:r>
+          </w:p>
+        </w:tc>
+        <w:tc>
+          <w:tcPr>
+            <w:tcW w:w="3009" w:type="dxa"/>
+            <w:tcMar>
+              <w:top w:w="100" w:type="dxa"/>
+              <w:left w:w="100" w:type="dxa"/>
+              <w:bottom w:w="100" w:type="dxa"/>
+              <w:right w:w="100" w:type="dxa"/>
+            </w:tcMar>
+          </w:tcPr>
+          <w:p>
+            <w:pPr>
+              <w:widowControl w:val="0"/>
+              <w:spacing w:line="240" w:lineRule="auto"/>
+            </w:pPr>
+            <w:r>
+              <w:t>Updated documentation</w:t>
+            </w:r>
+          </w:p>
+        </w:tc>
+      </w:tr>
+      <w:tr>
+        <w:tc>
+          <w:tcPr>
+            <w:tcW w:w="3009" w:type="dxa"/>
+            <w:tcMar>
+              <w:top w:w="100" w:type="dxa"/>
+              <w:left w:w="100" w:type="dxa"/>
+              <w:bottom w:w="100" w:type="dxa"/>
+              <w:right w:w="100" w:type="dxa"/>
+            </w:tcMar>
+          </w:tcPr>
+          <w:p>
+            <w:pPr>
+              <w:widowControl w:val="0"/>
+              <w:spacing w:line="240" w:lineRule="auto"/>
+            </w:pPr>
+            <w:r>
+              <w:t>13.06.2017</w:t>
+            </w:r>
+          </w:p>
+        </w:tc>
+        <w:tc>
+          <w:tcPr>
+            <w:tcW w:w="3009" w:type="dxa"/>
+            <w:tcMar>
+              <w:top w:w="100" w:type="dxa"/>
+              <w:left w:w="100" w:type="dxa"/>
+              <w:bottom w:w="100" w:type="dxa"/>
+              <w:right w:w="100" w:type="dxa"/>
+            </w:tcMar>
+          </w:tcPr>
+          <w:p>
+            <w:pPr>
+              <w:widowControl w:val="0"/>
+              <w:spacing w:line="240" w:lineRule="auto"/>
+            </w:pPr>
+            <w:r>
+              <w:t>Mateusz Szperna</w:t>
+            </w:r>
+          </w:p>
+        </w:tc>
+        <w:tc>
+          <w:tcPr>
+            <w:tcW w:w="3009" w:type="dxa"/>
+            <w:tcMar>
+              <w:top w:w="100" w:type="dxa"/>
+              <w:left w:w="100" w:type="dxa"/>
+              <w:bottom w:w="100" w:type="dxa"/>
+              <w:right w:w="100" w:type="dxa"/>
+            </w:tcMar>
+          </w:tcPr>
+          <w:p>
+            <w:pPr>
+              <w:widowControl w:val="0"/>
+              <w:spacing w:line="240" w:lineRule="auto"/>
+            </w:pPr>
+            <w:r>
+              <w:t>Improved interface</w:t>
+            </w:r>
+          </w:p>
+        </w:tc>
+      </w:tr>
     </w:tbl>
     <w:p/>
     <w:p>
@@ -953,7 +1602,6 @@
           <w:sz w:val="48"/>
           <w:szCs w:val="48"/>
         </w:rPr>
-        <w:lastRenderedPageBreak/>
         <w:t>Table of Contents</w:t>
       </w:r>
     </w:p>
@@ -995,14 +1643,7 @@
           <w:sz w:val="28"/>
           <w:szCs w:val="28"/>
         </w:rPr>
-        <w:t xml:space="preserve">Description of a </w:t>
-      </w:r>
-      <w:r>
-        <w:rPr>
-          <w:sz w:val="28"/>
-          <w:szCs w:val="28"/>
-        </w:rPr>
-        <w:t>problem..…………………………………………......4</w:t>
+        <w:t>Description of a problem..…………………………………………......4</w:t>
       </w:r>
     </w:p>
     <w:p>
@@ -1033,14 +1674,7 @@
           <w:sz w:val="28"/>
           <w:szCs w:val="28"/>
         </w:rPr>
-        <w:t>An analysis of a</w:t>
-      </w:r>
-      <w:r>
-        <w:rPr>
-          <w:sz w:val="28"/>
-          <w:szCs w:val="28"/>
-        </w:rPr>
-        <w:t xml:space="preserve"> problem...……………………………………...…….5</w:t>
+        <w:t>An analysis of a problem...……………………………………...…….5</w:t>
       </w:r>
     </w:p>
     <w:p>
@@ -1071,21 +1705,7 @@
           <w:sz w:val="28"/>
           <w:szCs w:val="28"/>
         </w:rPr>
-        <w:t xml:space="preserve">Some existing </w:t>
-      </w:r>
-      <w:r>
-        <w:rPr>
-          <w:sz w:val="28"/>
-          <w:szCs w:val="28"/>
-        </w:rPr>
-        <w:t>solutions.……………………………………………....</w:t>
-      </w:r>
-      <w:r>
-        <w:rPr>
-          <w:sz w:val="28"/>
-          <w:szCs w:val="28"/>
-        </w:rPr>
-        <w:t>6</w:t>
+        <w:t>Some existing solutions.……………………………………………....6</w:t>
       </w:r>
     </w:p>
     <w:p>
@@ -1109,14 +1729,7 @@
           <w:szCs w:val="28"/>
         </w:rPr>
         <w:tab/>
-        <w:t>Description of a p</w:t>
-      </w:r>
-      <w:r>
-        <w:rPr>
-          <w:sz w:val="28"/>
-          <w:szCs w:val="28"/>
-        </w:rPr>
-        <w:t>referred solution……………………………………8</w:t>
+        <w:t>Description of a preferred solution……………………………………8</w:t>
       </w:r>
     </w:p>
     <w:p>
@@ -1493,16 +2106,7 @@
           <w:szCs w:val="24"/>
           <w:highlight w:val="white"/>
         </w:rPr>
-        <w:t>. If we have a set of items, each with a weight and a value, determine the number of each item to include in a collection so that the total weight</w:t>
-      </w:r>
-      <w:r>
-        <w:rPr>
-          <w:color w:val="222222"/>
-          <w:sz w:val="24"/>
-          <w:szCs w:val="24"/>
-          <w:highlight w:val="white"/>
-        </w:rPr>
-        <w:t xml:space="preserve"> is less than or equal to a given limit and the total value is as large as possible (Figure 1.).</w:t>
+        <w:t>. If we have a set of items, each with a weight and a value, determine the number of each item to include in a collection so that the total weight is less than or equal to a given limit and the total value is as large as possible (Figure 1.).</w:t>
       </w:r>
     </w:p>
     <w:p>
@@ -1569,7 +2173,9 @@
       <w:r>
         <w:rPr>
           <w:noProof/>
-        </w:rPr>
+          <w:lang w:val="pl-PL" w:eastAsia="pl-PL"/>
+        </w:rPr>
+        <w:lastRenderedPageBreak/>
         <w:drawing>
           <wp:inline distT="114300" distB="114300" distL="114300" distR="114300">
             <wp:extent cx="3242670" cy="2814638"/>
@@ -2014,7 +2620,6 @@
         </w:rPr>
         <w:t xml:space="preserve">, each with a weight </w:t>
       </w:r>
-      <w:proofErr w:type="spellStart"/>
       <w:r>
         <w:rPr>
           <w:i/>
@@ -2036,7 +2641,6 @@
         </w:rPr>
         <w:t>i</w:t>
       </w:r>
-      <w:proofErr w:type="spellEnd"/>
       <w:r>
         <w:rPr>
           <w:color w:val="222222"/>
@@ -2395,17 +2999,7 @@
             <w:szCs w:val="36"/>
             <w:highlight w:val="white"/>
           </w:rPr>
-          <m:t xml:space="preserve"> ≤</m:t>
-        </m:r>
-        <m:r>
-          <w:rPr>
-            <w:rFonts w:ascii="Cambria Math" w:hAnsi="Cambria Math"/>
-            <w:color w:val="222222"/>
-            <w:sz w:val="36"/>
-            <w:szCs w:val="36"/>
-            <w:highlight w:val="white"/>
-          </w:rPr>
-          <m:t>W</m:t>
+          <m:t xml:space="preserve"> ≤W</m:t>
         </m:r>
       </m:oMath>
       <w:r>
@@ -2508,9 +3102,11 @@
       <w:r>
         <w:rPr>
           <w:noProof/>
-        </w:rPr>
+          <w:lang w:val="pl-PL" w:eastAsia="pl-PL"/>
+        </w:rPr>
+        <w:lastRenderedPageBreak/>
         <w:drawing>
-          <wp:anchor distT="114300" distB="114300" distL="114300" distR="114300" simplePos="0" relativeHeight="251658240" behindDoc="0" locked="0" layoutInCell="0" hidden="0" allowOverlap="1">
+          <wp:anchor distT="114300" distB="114300" distL="114300" distR="114300" simplePos="0" relativeHeight="251658240" behindDoc="0" locked="0" layoutInCell="0" allowOverlap="1">
             <wp:simplePos x="0" y="0"/>
             <wp:positionH relativeFrom="margin">
               <wp:posOffset>-466724</wp:posOffset>
@@ -2644,169 +3240,110 @@
           <w:shd w:val="clear" w:color="auto" w:fill="E0E0E0"/>
         </w:rPr>
       </w:pPr>
-      <w:proofErr w:type="spellStart"/>
-      <w:r>
-        <w:rPr>
-          <w:rFonts w:ascii="Consolas" w:eastAsia="Consolas" w:hAnsi="Consolas" w:cs="Consolas"/>
-          <w:sz w:val="20"/>
-          <w:szCs w:val="20"/>
-          <w:shd w:val="clear" w:color="auto" w:fill="E0E0E0"/>
-        </w:rPr>
-        <w:t>int</w:t>
-      </w:r>
-      <w:proofErr w:type="spellEnd"/>
-      <w:r>
-        <w:rPr>
-          <w:rFonts w:ascii="Consolas" w:eastAsia="Consolas" w:hAnsi="Consolas" w:cs="Consolas"/>
-          <w:sz w:val="20"/>
-          <w:szCs w:val="20"/>
-          <w:shd w:val="clear" w:color="auto" w:fill="E0E0E0"/>
+      <w:r>
+        <w:rPr>
+          <w:rFonts w:ascii="Consolas" w:eastAsia="Consolas" w:hAnsi="Consolas" w:cs="Consolas"/>
+          <w:sz w:val="20"/>
+          <w:szCs w:val="20"/>
+          <w:shd w:val="clear" w:color="auto" w:fill="E0E0E0"/>
+        </w:rPr>
+        <w:t>int knapSack(int W, int wt[], int val[], int n)</w:t>
+      </w:r>
+    </w:p>
+    <w:p>
+      <w:pPr>
+        <w:rPr>
+          <w:rFonts w:ascii="Consolas" w:eastAsia="Consolas" w:hAnsi="Consolas" w:cs="Consolas"/>
+          <w:sz w:val="20"/>
+          <w:szCs w:val="20"/>
+          <w:shd w:val="clear" w:color="auto" w:fill="E0E0E0"/>
+          <w:lang w:val="pl-PL"/>
+        </w:rPr>
+      </w:pPr>
+      <w:r>
+        <w:rPr>
+          <w:rFonts w:ascii="Consolas" w:eastAsia="Consolas" w:hAnsi="Consolas" w:cs="Consolas"/>
+          <w:sz w:val="20"/>
+          <w:szCs w:val="20"/>
+          <w:shd w:val="clear" w:color="auto" w:fill="E0E0E0"/>
+          <w:lang w:val="pl-PL"/>
+        </w:rPr>
+        <w:t>{</w:t>
+      </w:r>
+    </w:p>
+    <w:p>
+      <w:pPr>
+        <w:rPr>
+          <w:rFonts w:ascii="Consolas" w:eastAsia="Consolas" w:hAnsi="Consolas" w:cs="Consolas"/>
+          <w:sz w:val="20"/>
+          <w:szCs w:val="20"/>
+          <w:shd w:val="clear" w:color="auto" w:fill="E0E0E0"/>
+          <w:lang w:val="pl-PL"/>
+        </w:rPr>
+      </w:pPr>
+      <w:r>
+        <w:rPr>
+          <w:rFonts w:ascii="Consolas" w:eastAsia="Consolas" w:hAnsi="Consolas" w:cs="Consolas"/>
+          <w:sz w:val="20"/>
+          <w:szCs w:val="20"/>
+          <w:shd w:val="clear" w:color="auto" w:fill="E0E0E0"/>
+          <w:lang w:val="pl-PL"/>
+        </w:rPr>
+        <w:t xml:space="preserve">   int i, w;</w:t>
+      </w:r>
+    </w:p>
+    <w:p>
+      <w:pPr>
+        <w:rPr>
+          <w:rFonts w:ascii="Consolas" w:eastAsia="Consolas" w:hAnsi="Consolas" w:cs="Consolas"/>
+          <w:sz w:val="20"/>
+          <w:szCs w:val="20"/>
+          <w:shd w:val="clear" w:color="auto" w:fill="E0E0E0"/>
+          <w:lang w:val="pl-PL"/>
+        </w:rPr>
+      </w:pPr>
+      <w:r>
+        <w:rPr>
+          <w:rFonts w:ascii="Consolas" w:eastAsia="Consolas" w:hAnsi="Consolas" w:cs="Consolas"/>
+          <w:sz w:val="20"/>
+          <w:szCs w:val="20"/>
+          <w:shd w:val="clear" w:color="auto" w:fill="E0E0E0"/>
+          <w:lang w:val="pl-PL"/>
+        </w:rPr>
+        <w:t xml:space="preserve">   int K[n+1][W+1];</w:t>
+      </w:r>
+    </w:p>
+    <w:p>
+      <w:pPr>
+        <w:rPr>
+          <w:rFonts w:ascii="Consolas" w:eastAsia="Consolas" w:hAnsi="Consolas" w:cs="Consolas"/>
+          <w:sz w:val="20"/>
+          <w:szCs w:val="20"/>
+          <w:shd w:val="clear" w:color="auto" w:fill="E0E0E0"/>
+          <w:lang w:val="pl-PL"/>
+        </w:rPr>
+      </w:pPr>
+      <w:r>
+        <w:rPr>
+          <w:rFonts w:ascii="Consolas" w:eastAsia="Consolas" w:hAnsi="Consolas" w:cs="Consolas"/>
+          <w:sz w:val="20"/>
+          <w:szCs w:val="20"/>
+          <w:shd w:val="clear" w:color="auto" w:fill="E0E0E0"/>
+          <w:lang w:val="pl-PL"/>
         </w:rPr>
         <w:t xml:space="preserve"> </w:t>
       </w:r>
-      <w:proofErr w:type="spellStart"/>
-      <w:r>
-        <w:rPr>
-          <w:rFonts w:ascii="Consolas" w:eastAsia="Consolas" w:hAnsi="Consolas" w:cs="Consolas"/>
-          <w:sz w:val="20"/>
-          <w:szCs w:val="20"/>
-          <w:shd w:val="clear" w:color="auto" w:fill="E0E0E0"/>
-        </w:rPr>
-        <w:t>knapSack</w:t>
-      </w:r>
-      <w:proofErr w:type="spellEnd"/>
-      <w:r>
-        <w:rPr>
-          <w:rFonts w:ascii="Consolas" w:eastAsia="Consolas" w:hAnsi="Consolas" w:cs="Consolas"/>
-          <w:sz w:val="20"/>
-          <w:szCs w:val="20"/>
-          <w:shd w:val="clear" w:color="auto" w:fill="E0E0E0"/>
-        </w:rPr>
-        <w:t>(</w:t>
-      </w:r>
-      <w:proofErr w:type="spellStart"/>
-      <w:r>
-        <w:rPr>
-          <w:rFonts w:ascii="Consolas" w:eastAsia="Consolas" w:hAnsi="Consolas" w:cs="Consolas"/>
-          <w:sz w:val="20"/>
-          <w:szCs w:val="20"/>
-          <w:shd w:val="clear" w:color="auto" w:fill="E0E0E0"/>
-        </w:rPr>
-        <w:t>int</w:t>
-      </w:r>
-      <w:proofErr w:type="spellEnd"/>
-      <w:r>
-        <w:rPr>
-          <w:rFonts w:ascii="Consolas" w:eastAsia="Consolas" w:hAnsi="Consolas" w:cs="Consolas"/>
-          <w:sz w:val="20"/>
-          <w:szCs w:val="20"/>
-          <w:shd w:val="clear" w:color="auto" w:fill="E0E0E0"/>
-        </w:rPr>
-        <w:t xml:space="preserve"> W, </w:t>
-      </w:r>
-      <w:proofErr w:type="spellStart"/>
-      <w:r>
-        <w:rPr>
-          <w:rFonts w:ascii="Consolas" w:eastAsia="Consolas" w:hAnsi="Consolas" w:cs="Consolas"/>
-          <w:sz w:val="20"/>
-          <w:szCs w:val="20"/>
-          <w:shd w:val="clear" w:color="auto" w:fill="E0E0E0"/>
-        </w:rPr>
-        <w:t>int</w:t>
-      </w:r>
-      <w:proofErr w:type="spellEnd"/>
-      <w:r>
-        <w:rPr>
-          <w:rFonts w:ascii="Consolas" w:eastAsia="Consolas" w:hAnsi="Consolas" w:cs="Consolas"/>
-          <w:sz w:val="20"/>
-          <w:szCs w:val="20"/>
-          <w:shd w:val="clear" w:color="auto" w:fill="E0E0E0"/>
-        </w:rPr>
-        <w:t xml:space="preserve"> </w:t>
-      </w:r>
-      <w:proofErr w:type="spellStart"/>
-      <w:r>
-        <w:rPr>
-          <w:rFonts w:ascii="Consolas" w:eastAsia="Consolas" w:hAnsi="Consolas" w:cs="Consolas"/>
-          <w:sz w:val="20"/>
-          <w:szCs w:val="20"/>
-          <w:shd w:val="clear" w:color="auto" w:fill="E0E0E0"/>
-        </w:rPr>
-        <w:t>wt</w:t>
-      </w:r>
-      <w:proofErr w:type="spellEnd"/>
-      <w:r>
-        <w:rPr>
-          <w:rFonts w:ascii="Consolas" w:eastAsia="Consolas" w:hAnsi="Consolas" w:cs="Consolas"/>
-          <w:sz w:val="20"/>
-          <w:szCs w:val="20"/>
-          <w:shd w:val="clear" w:color="auto" w:fill="E0E0E0"/>
-        </w:rPr>
-        <w:t xml:space="preserve">[], </w:t>
-      </w:r>
-      <w:proofErr w:type="spellStart"/>
-      <w:r>
-        <w:rPr>
-          <w:rFonts w:ascii="Consolas" w:eastAsia="Consolas" w:hAnsi="Consolas" w:cs="Consolas"/>
-          <w:sz w:val="20"/>
-          <w:szCs w:val="20"/>
-          <w:shd w:val="clear" w:color="auto" w:fill="E0E0E0"/>
-        </w:rPr>
-        <w:t>int</w:t>
-      </w:r>
-      <w:proofErr w:type="spellEnd"/>
-      <w:r>
-        <w:rPr>
-          <w:rFonts w:ascii="Consolas" w:eastAsia="Consolas" w:hAnsi="Consolas" w:cs="Consolas"/>
-          <w:sz w:val="20"/>
-          <w:szCs w:val="20"/>
-          <w:shd w:val="clear" w:color="auto" w:fill="E0E0E0"/>
-        </w:rPr>
-        <w:t xml:space="preserve"> </w:t>
-      </w:r>
-      <w:proofErr w:type="spellStart"/>
-      <w:r>
-        <w:rPr>
-          <w:rFonts w:ascii="Consolas" w:eastAsia="Consolas" w:hAnsi="Consolas" w:cs="Consolas"/>
-          <w:sz w:val="20"/>
-          <w:szCs w:val="20"/>
-          <w:shd w:val="clear" w:color="auto" w:fill="E0E0E0"/>
-        </w:rPr>
-        <w:t>val</w:t>
-      </w:r>
-      <w:proofErr w:type="spellEnd"/>
-      <w:r>
-        <w:rPr>
-          <w:rFonts w:ascii="Consolas" w:eastAsia="Consolas" w:hAnsi="Consolas" w:cs="Consolas"/>
-          <w:sz w:val="20"/>
-          <w:szCs w:val="20"/>
-          <w:shd w:val="clear" w:color="auto" w:fill="E0E0E0"/>
-        </w:rPr>
-        <w:t xml:space="preserve">[], </w:t>
-      </w:r>
-      <w:proofErr w:type="spellStart"/>
-      <w:r>
-        <w:rPr>
-          <w:rFonts w:ascii="Consolas" w:eastAsia="Consolas" w:hAnsi="Consolas" w:cs="Consolas"/>
-          <w:sz w:val="20"/>
-          <w:szCs w:val="20"/>
-          <w:shd w:val="clear" w:color="auto" w:fill="E0E0E0"/>
-        </w:rPr>
-        <w:t>int</w:t>
-      </w:r>
-      <w:proofErr w:type="spellEnd"/>
-      <w:r>
-        <w:rPr>
-          <w:rFonts w:ascii="Consolas" w:eastAsia="Consolas" w:hAnsi="Consolas" w:cs="Consolas"/>
-          <w:sz w:val="20"/>
-          <w:szCs w:val="20"/>
-          <w:shd w:val="clear" w:color="auto" w:fill="E0E0E0"/>
-        </w:rPr>
-        <w:t xml:space="preserve"> n)</w:t>
-      </w:r>
-    </w:p>
-    <w:p>
-      <w:pPr>
+    </w:p>
+    <w:p>
+      <w:pPr>
+        <w:rPr>
+          <w:rFonts w:ascii="Consolas" w:eastAsia="Consolas" w:hAnsi="Consolas" w:cs="Consolas"/>
+          <w:sz w:val="20"/>
+          <w:szCs w:val="20"/>
+          <w:shd w:val="clear" w:color="auto" w:fill="E0E0E0"/>
+        </w:rPr>
+      </w:pPr>
+      <w:r>
         <w:rPr>
           <w:rFonts w:ascii="Consolas" w:eastAsia="Consolas" w:hAnsi="Consolas" w:cs="Consolas"/>
           <w:sz w:val="20"/>
@@ -2814,8 +3351,20 @@
           <w:shd w:val="clear" w:color="auto" w:fill="E0E0E0"/>
           <w:lang w:val="pl-PL"/>
         </w:rPr>
-      </w:pPr>
-      <w:r>
+        <w:t xml:space="preserve">   </w:t>
+      </w:r>
+      <w:r>
+        <w:rPr>
+          <w:rFonts w:ascii="Consolas" w:eastAsia="Consolas" w:hAnsi="Consolas" w:cs="Consolas"/>
+          <w:sz w:val="20"/>
+          <w:szCs w:val="20"/>
+          <w:shd w:val="clear" w:color="auto" w:fill="E0E0E0"/>
+        </w:rPr>
+        <w:t>// Build table K[][] in bottom up manner</w:t>
+      </w:r>
+    </w:p>
+    <w:p>
+      <w:pPr>
         <w:rPr>
           <w:rFonts w:ascii="Consolas" w:eastAsia="Consolas" w:hAnsi="Consolas" w:cs="Consolas"/>
           <w:sz w:val="20"/>
@@ -2823,11 +3372,17 @@
           <w:shd w:val="clear" w:color="auto" w:fill="E0E0E0"/>
           <w:lang w:val="pl-PL"/>
         </w:rPr>
-        <w:t>{</w:t>
-      </w:r>
-    </w:p>
-    <w:p>
-      <w:pPr>
+      </w:pPr>
+      <w:r>
+        <w:rPr>
+          <w:rFonts w:ascii="Consolas" w:eastAsia="Consolas" w:hAnsi="Consolas" w:cs="Consolas"/>
+          <w:sz w:val="20"/>
+          <w:szCs w:val="20"/>
+          <w:shd w:val="clear" w:color="auto" w:fill="E0E0E0"/>
+        </w:rPr>
+        <w:t xml:space="preserve">   </w:t>
+      </w:r>
+      <w:r>
         <w:rPr>
           <w:rFonts w:ascii="Consolas" w:eastAsia="Consolas" w:hAnsi="Consolas" w:cs="Consolas"/>
           <w:sz w:val="20"/>
@@ -2835,8 +3390,11 @@
           <w:shd w:val="clear" w:color="auto" w:fill="E0E0E0"/>
           <w:lang w:val="pl-PL"/>
         </w:rPr>
-      </w:pPr>
-      <w:r>
+        <w:t>for (i = 0; i &lt;= n; i++)</w:t>
+      </w:r>
+    </w:p>
+    <w:p>
+      <w:pPr>
         <w:rPr>
           <w:rFonts w:ascii="Consolas" w:eastAsia="Consolas" w:hAnsi="Consolas" w:cs="Consolas"/>
           <w:sz w:val="20"/>
@@ -2844,9 +3402,7 @@
           <w:shd w:val="clear" w:color="auto" w:fill="E0E0E0"/>
           <w:lang w:val="pl-PL"/>
         </w:rPr>
-        <w:t xml:space="preserve">   </w:t>
-      </w:r>
-      <w:proofErr w:type="spellStart"/>
+      </w:pPr>
       <w:r>
         <w:rPr>
           <w:rFonts w:ascii="Consolas" w:eastAsia="Consolas" w:hAnsi="Consolas" w:cs="Consolas"/>
@@ -2855,10 +3411,11 @@
           <w:shd w:val="clear" w:color="auto" w:fill="E0E0E0"/>
           <w:lang w:val="pl-PL"/>
         </w:rPr>
-        <w:t>int</w:t>
-      </w:r>
-      <w:proofErr w:type="spellEnd"/>
-      <w:r>
+        <w:t xml:space="preserve">   {</w:t>
+      </w:r>
+    </w:p>
+    <w:p>
+      <w:pPr>
         <w:rPr>
           <w:rFonts w:ascii="Consolas" w:eastAsia="Consolas" w:hAnsi="Consolas" w:cs="Consolas"/>
           <w:sz w:val="20"/>
@@ -2866,11 +3423,8 @@
           <w:shd w:val="clear" w:color="auto" w:fill="E0E0E0"/>
           <w:lang w:val="pl-PL"/>
         </w:rPr>
-        <w:t xml:space="preserve"> i, w;</w:t>
-      </w:r>
-    </w:p>
-    <w:p>
-      <w:pPr>
+      </w:pPr>
+      <w:r>
         <w:rPr>
           <w:rFonts w:ascii="Consolas" w:eastAsia="Consolas" w:hAnsi="Consolas" w:cs="Consolas"/>
           <w:sz w:val="20"/>
@@ -2878,8 +3432,11 @@
           <w:shd w:val="clear" w:color="auto" w:fill="E0E0E0"/>
           <w:lang w:val="pl-PL"/>
         </w:rPr>
-      </w:pPr>
-      <w:r>
+        <w:t xml:space="preserve">       for (w = 0; w &lt;= W; w++)</w:t>
+      </w:r>
+    </w:p>
+    <w:p>
+      <w:pPr>
         <w:rPr>
           <w:rFonts w:ascii="Consolas" w:eastAsia="Consolas" w:hAnsi="Consolas" w:cs="Consolas"/>
           <w:sz w:val="20"/>
@@ -2887,9 +3444,7 @@
           <w:shd w:val="clear" w:color="auto" w:fill="E0E0E0"/>
           <w:lang w:val="pl-PL"/>
         </w:rPr>
-        <w:t xml:space="preserve">   </w:t>
-      </w:r>
-      <w:proofErr w:type="spellStart"/>
+      </w:pPr>
       <w:r>
         <w:rPr>
           <w:rFonts w:ascii="Consolas" w:eastAsia="Consolas" w:hAnsi="Consolas" w:cs="Consolas"/>
@@ -2898,10 +3453,11 @@
           <w:shd w:val="clear" w:color="auto" w:fill="E0E0E0"/>
           <w:lang w:val="pl-PL"/>
         </w:rPr>
-        <w:t>int</w:t>
-      </w:r>
-      <w:proofErr w:type="spellEnd"/>
-      <w:r>
+        <w:t xml:space="preserve">       {</w:t>
+      </w:r>
+    </w:p>
+    <w:p>
+      <w:pPr>
         <w:rPr>
           <w:rFonts w:ascii="Consolas" w:eastAsia="Consolas" w:hAnsi="Consolas" w:cs="Consolas"/>
           <w:sz w:val="20"/>
@@ -2909,11 +3465,8 @@
           <w:shd w:val="clear" w:color="auto" w:fill="E0E0E0"/>
           <w:lang w:val="pl-PL"/>
         </w:rPr>
-        <w:t xml:space="preserve"> K[n+1][W+1];</w:t>
-      </w:r>
-    </w:p>
-    <w:p>
-      <w:pPr>
+      </w:pPr>
+      <w:r>
         <w:rPr>
           <w:rFonts w:ascii="Consolas" w:eastAsia="Consolas" w:hAnsi="Consolas" w:cs="Consolas"/>
           <w:sz w:val="20"/>
@@ -2921,8 +3474,11 @@
           <w:shd w:val="clear" w:color="auto" w:fill="E0E0E0"/>
           <w:lang w:val="pl-PL"/>
         </w:rPr>
-      </w:pPr>
-      <w:r>
+        <w:t xml:space="preserve">           if (i==0 || w==0)</w:t>
+      </w:r>
+    </w:p>
+    <w:p>
+      <w:pPr>
         <w:rPr>
           <w:rFonts w:ascii="Consolas" w:eastAsia="Consolas" w:hAnsi="Consolas" w:cs="Consolas"/>
           <w:sz w:val="20"/>
@@ -2930,17 +3486,6 @@
           <w:shd w:val="clear" w:color="auto" w:fill="E0E0E0"/>
           <w:lang w:val="pl-PL"/>
         </w:rPr>
-        <w:t xml:space="preserve"> </w:t>
-      </w:r>
-    </w:p>
-    <w:p>
-      <w:pPr>
-        <w:rPr>
-          <w:rFonts w:ascii="Consolas" w:eastAsia="Consolas" w:hAnsi="Consolas" w:cs="Consolas"/>
-          <w:sz w:val="20"/>
-          <w:szCs w:val="20"/>
-          <w:shd w:val="clear" w:color="auto" w:fill="E0E0E0"/>
-        </w:rPr>
       </w:pPr>
       <w:r>
         <w:rPr>
@@ -2950,16 +3495,7 @@
           <w:shd w:val="clear" w:color="auto" w:fill="E0E0E0"/>
           <w:lang w:val="pl-PL"/>
         </w:rPr>
-        <w:t xml:space="preserve">   </w:t>
-      </w:r>
-      <w:r>
-        <w:rPr>
-          <w:rFonts w:ascii="Consolas" w:eastAsia="Consolas" w:hAnsi="Consolas" w:cs="Consolas"/>
-          <w:sz w:val="20"/>
-          <w:szCs w:val="20"/>
-          <w:shd w:val="clear" w:color="auto" w:fill="E0E0E0"/>
-        </w:rPr>
-        <w:t>// Build table K[][] in bottom up manner</w:t>
+        <w:t xml:space="preserve">               K[i][w] = 0;</w:t>
       </w:r>
     </w:p>
     <w:p>
@@ -2978,18 +3514,9 @@
           <w:sz w:val="20"/>
           <w:szCs w:val="20"/>
           <w:shd w:val="clear" w:color="auto" w:fill="E0E0E0"/>
-        </w:rPr>
-        <w:t xml:space="preserve">   </w:t>
-      </w:r>
-      <w:r>
-        <w:rPr>
-          <w:rFonts w:ascii="Consolas" w:eastAsia="Consolas" w:hAnsi="Consolas" w:cs="Consolas"/>
-          <w:sz w:val="20"/>
-          <w:szCs w:val="20"/>
-          <w:shd w:val="clear" w:color="auto" w:fill="E0E0E0"/>
           <w:lang w:val="pl-PL"/>
         </w:rPr>
-        <w:t>for (i = 0; i &lt;= n; i++)</w:t>
+        <w:t xml:space="preserve">           else if (wt[i-1] &lt;= w)</w:t>
       </w:r>
     </w:p>
     <w:p>
@@ -3010,7 +3537,7 @@
           <w:shd w:val="clear" w:color="auto" w:fill="E0E0E0"/>
           <w:lang w:val="pl-PL"/>
         </w:rPr>
-        <w:t xml:space="preserve">   {</w:t>
+        <w:t xml:space="preserve">                 K[i][w] = max(val[i-1] + K[i-1][w-wt[i-1]],  K[i-1][w]);</w:t>
       </w:r>
     </w:p>
     <w:p>
@@ -3031,7 +3558,8 @@
           <w:shd w:val="clear" w:color="auto" w:fill="E0E0E0"/>
           <w:lang w:val="pl-PL"/>
         </w:rPr>
-        <w:t xml:space="preserve">       for (w = 0; w &lt;= W; w++)</w:t>
+        <w:lastRenderedPageBreak/>
+        <w:t xml:space="preserve">           else</w:t>
       </w:r>
     </w:p>
     <w:p>
@@ -3052,287 +3580,7 @@
           <w:shd w:val="clear" w:color="auto" w:fill="E0E0E0"/>
           <w:lang w:val="pl-PL"/>
         </w:rPr>
-        <w:t xml:space="preserve">       {</w:t>
-      </w:r>
-    </w:p>
-    <w:p>
-      <w:pPr>
-        <w:rPr>
-          <w:rFonts w:ascii="Consolas" w:eastAsia="Consolas" w:hAnsi="Consolas" w:cs="Consolas"/>
-          <w:sz w:val="20"/>
-          <w:szCs w:val="20"/>
-          <w:shd w:val="clear" w:color="auto" w:fill="E0E0E0"/>
-          <w:lang w:val="pl-PL"/>
-        </w:rPr>
-      </w:pPr>
-      <w:r>
-        <w:rPr>
-          <w:rFonts w:ascii="Consolas" w:eastAsia="Consolas" w:hAnsi="Consolas" w:cs="Consolas"/>
-          <w:sz w:val="20"/>
-          <w:szCs w:val="20"/>
-          <w:shd w:val="clear" w:color="auto" w:fill="E0E0E0"/>
-          <w:lang w:val="pl-PL"/>
-        </w:rPr>
-        <w:t xml:space="preserve">           </w:t>
-      </w:r>
-      <w:proofErr w:type="spellStart"/>
-      <w:r>
-        <w:rPr>
-          <w:rFonts w:ascii="Consolas" w:eastAsia="Consolas" w:hAnsi="Consolas" w:cs="Consolas"/>
-          <w:sz w:val="20"/>
-          <w:szCs w:val="20"/>
-          <w:shd w:val="clear" w:color="auto" w:fill="E0E0E0"/>
-          <w:lang w:val="pl-PL"/>
-        </w:rPr>
-        <w:t>if</w:t>
-      </w:r>
-      <w:proofErr w:type="spellEnd"/>
-      <w:r>
-        <w:rPr>
-          <w:rFonts w:ascii="Consolas" w:eastAsia="Consolas" w:hAnsi="Consolas" w:cs="Consolas"/>
-          <w:sz w:val="20"/>
-          <w:szCs w:val="20"/>
-          <w:shd w:val="clear" w:color="auto" w:fill="E0E0E0"/>
-          <w:lang w:val="pl-PL"/>
-        </w:rPr>
-        <w:t xml:space="preserve"> (i==0 || w==0)</w:t>
-      </w:r>
-    </w:p>
-    <w:p>
-      <w:pPr>
-        <w:rPr>
-          <w:rFonts w:ascii="Consolas" w:eastAsia="Consolas" w:hAnsi="Consolas" w:cs="Consolas"/>
-          <w:sz w:val="20"/>
-          <w:szCs w:val="20"/>
-          <w:shd w:val="clear" w:color="auto" w:fill="E0E0E0"/>
-          <w:lang w:val="pl-PL"/>
-        </w:rPr>
-      </w:pPr>
-      <w:r>
-        <w:rPr>
-          <w:rFonts w:ascii="Consolas" w:eastAsia="Consolas" w:hAnsi="Consolas" w:cs="Consolas"/>
-          <w:sz w:val="20"/>
-          <w:szCs w:val="20"/>
-          <w:shd w:val="clear" w:color="auto" w:fill="E0E0E0"/>
-          <w:lang w:val="pl-PL"/>
-        </w:rPr>
-        <w:t xml:space="preserve">               K[i][w] = 0;</w:t>
-      </w:r>
-    </w:p>
-    <w:p>
-      <w:pPr>
-        <w:rPr>
-          <w:rFonts w:ascii="Consolas" w:eastAsia="Consolas" w:hAnsi="Consolas" w:cs="Consolas"/>
-          <w:sz w:val="20"/>
-          <w:szCs w:val="20"/>
-          <w:shd w:val="clear" w:color="auto" w:fill="E0E0E0"/>
-          <w:lang w:val="pl-PL"/>
-        </w:rPr>
-      </w:pPr>
-      <w:r>
-        <w:rPr>
-          <w:rFonts w:ascii="Consolas" w:eastAsia="Consolas" w:hAnsi="Consolas" w:cs="Consolas"/>
-          <w:sz w:val="20"/>
-          <w:szCs w:val="20"/>
-          <w:shd w:val="clear" w:color="auto" w:fill="E0E0E0"/>
-          <w:lang w:val="pl-PL"/>
-        </w:rPr>
-        <w:t xml:space="preserve">           </w:t>
-      </w:r>
-      <w:proofErr w:type="spellStart"/>
-      <w:r>
-        <w:rPr>
-          <w:rFonts w:ascii="Consolas" w:eastAsia="Consolas" w:hAnsi="Consolas" w:cs="Consolas"/>
-          <w:sz w:val="20"/>
-          <w:szCs w:val="20"/>
-          <w:shd w:val="clear" w:color="auto" w:fill="E0E0E0"/>
-          <w:lang w:val="pl-PL"/>
-        </w:rPr>
-        <w:t>else</w:t>
-      </w:r>
-      <w:proofErr w:type="spellEnd"/>
-      <w:r>
-        <w:rPr>
-          <w:rFonts w:ascii="Consolas" w:eastAsia="Consolas" w:hAnsi="Consolas" w:cs="Consolas"/>
-          <w:sz w:val="20"/>
-          <w:szCs w:val="20"/>
-          <w:shd w:val="clear" w:color="auto" w:fill="E0E0E0"/>
-          <w:lang w:val="pl-PL"/>
-        </w:rPr>
-        <w:t xml:space="preserve"> </w:t>
-      </w:r>
-      <w:proofErr w:type="spellStart"/>
-      <w:r>
-        <w:rPr>
-          <w:rFonts w:ascii="Consolas" w:eastAsia="Consolas" w:hAnsi="Consolas" w:cs="Consolas"/>
-          <w:sz w:val="20"/>
-          <w:szCs w:val="20"/>
-          <w:shd w:val="clear" w:color="auto" w:fill="E0E0E0"/>
-          <w:lang w:val="pl-PL"/>
-        </w:rPr>
-        <w:t>if</w:t>
-      </w:r>
-      <w:proofErr w:type="spellEnd"/>
-      <w:r>
-        <w:rPr>
-          <w:rFonts w:ascii="Consolas" w:eastAsia="Consolas" w:hAnsi="Consolas" w:cs="Consolas"/>
-          <w:sz w:val="20"/>
-          <w:szCs w:val="20"/>
-          <w:shd w:val="clear" w:color="auto" w:fill="E0E0E0"/>
-          <w:lang w:val="pl-PL"/>
-        </w:rPr>
-        <w:t xml:space="preserve"> (</w:t>
-      </w:r>
-      <w:proofErr w:type="spellStart"/>
-      <w:r>
-        <w:rPr>
-          <w:rFonts w:ascii="Consolas" w:eastAsia="Consolas" w:hAnsi="Consolas" w:cs="Consolas"/>
-          <w:sz w:val="20"/>
-          <w:szCs w:val="20"/>
-          <w:shd w:val="clear" w:color="auto" w:fill="E0E0E0"/>
-          <w:lang w:val="pl-PL"/>
-        </w:rPr>
-        <w:t>wt</w:t>
-      </w:r>
-      <w:proofErr w:type="spellEnd"/>
-      <w:r>
-        <w:rPr>
-          <w:rFonts w:ascii="Consolas" w:eastAsia="Consolas" w:hAnsi="Consolas" w:cs="Consolas"/>
-          <w:sz w:val="20"/>
-          <w:szCs w:val="20"/>
-          <w:shd w:val="clear" w:color="auto" w:fill="E0E0E0"/>
-          <w:lang w:val="pl-PL"/>
-        </w:rPr>
-        <w:t>[i-1] &lt;= w)</w:t>
-      </w:r>
-    </w:p>
-    <w:p>
-      <w:pPr>
-        <w:rPr>
-          <w:rFonts w:ascii="Consolas" w:eastAsia="Consolas" w:hAnsi="Consolas" w:cs="Consolas"/>
-          <w:sz w:val="20"/>
-          <w:szCs w:val="20"/>
-          <w:shd w:val="clear" w:color="auto" w:fill="E0E0E0"/>
-          <w:lang w:val="pl-PL"/>
-        </w:rPr>
-      </w:pPr>
-      <w:r>
-        <w:rPr>
-          <w:rFonts w:ascii="Consolas" w:eastAsia="Consolas" w:hAnsi="Consolas" w:cs="Consolas"/>
-          <w:sz w:val="20"/>
-          <w:szCs w:val="20"/>
-          <w:shd w:val="clear" w:color="auto" w:fill="E0E0E0"/>
-          <w:lang w:val="pl-PL"/>
-        </w:rPr>
-        <w:t xml:space="preserve">                 K[i][w] = max(</w:t>
-      </w:r>
-      <w:proofErr w:type="spellStart"/>
-      <w:r>
-        <w:rPr>
-          <w:rFonts w:ascii="Consolas" w:eastAsia="Consolas" w:hAnsi="Consolas" w:cs="Consolas"/>
-          <w:sz w:val="20"/>
-          <w:szCs w:val="20"/>
-          <w:shd w:val="clear" w:color="auto" w:fill="E0E0E0"/>
-          <w:lang w:val="pl-PL"/>
-        </w:rPr>
-        <w:t>val</w:t>
-      </w:r>
-      <w:proofErr w:type="spellEnd"/>
-      <w:r>
-        <w:rPr>
-          <w:rFonts w:ascii="Consolas" w:eastAsia="Consolas" w:hAnsi="Consolas" w:cs="Consolas"/>
-          <w:sz w:val="20"/>
-          <w:szCs w:val="20"/>
-          <w:shd w:val="clear" w:color="auto" w:fill="E0E0E0"/>
-          <w:lang w:val="pl-PL"/>
-        </w:rPr>
-        <w:t>[i-1] + K[i-1][w-</w:t>
-      </w:r>
-      <w:proofErr w:type="spellStart"/>
-      <w:r>
-        <w:rPr>
-          <w:rFonts w:ascii="Consolas" w:eastAsia="Consolas" w:hAnsi="Consolas" w:cs="Consolas"/>
-          <w:sz w:val="20"/>
-          <w:szCs w:val="20"/>
-          <w:shd w:val="clear" w:color="auto" w:fill="E0E0E0"/>
-          <w:lang w:val="pl-PL"/>
-        </w:rPr>
-        <w:t>wt</w:t>
-      </w:r>
-      <w:proofErr w:type="spellEnd"/>
-      <w:r>
-        <w:rPr>
-          <w:rFonts w:ascii="Consolas" w:eastAsia="Consolas" w:hAnsi="Consolas" w:cs="Consolas"/>
-          <w:sz w:val="20"/>
-          <w:szCs w:val="20"/>
-          <w:shd w:val="clear" w:color="auto" w:fill="E0E0E0"/>
-          <w:lang w:val="pl-PL"/>
-        </w:rPr>
-        <w:t>[i-1]],  K[i-1][w]);</w:t>
-      </w:r>
-    </w:p>
-    <w:p>
-      <w:pPr>
-        <w:rPr>
-          <w:rFonts w:ascii="Consolas" w:eastAsia="Consolas" w:hAnsi="Consolas" w:cs="Consolas"/>
-          <w:sz w:val="20"/>
-          <w:szCs w:val="20"/>
-          <w:shd w:val="clear" w:color="auto" w:fill="E0E0E0"/>
-          <w:lang w:val="pl-PL"/>
-        </w:rPr>
-      </w:pPr>
-      <w:r>
-        <w:rPr>
-          <w:rFonts w:ascii="Consolas" w:eastAsia="Consolas" w:hAnsi="Consolas" w:cs="Consolas"/>
-          <w:sz w:val="20"/>
-          <w:szCs w:val="20"/>
-          <w:shd w:val="clear" w:color="auto" w:fill="E0E0E0"/>
-          <w:lang w:val="pl-PL"/>
-        </w:rPr>
-        <w:t xml:space="preserve">           </w:t>
-      </w:r>
-      <w:proofErr w:type="spellStart"/>
-      <w:r>
-        <w:rPr>
-          <w:rFonts w:ascii="Consolas" w:eastAsia="Consolas" w:hAnsi="Consolas" w:cs="Consolas"/>
-          <w:sz w:val="20"/>
-          <w:szCs w:val="20"/>
-          <w:shd w:val="clear" w:color="auto" w:fill="E0E0E0"/>
-          <w:lang w:val="pl-PL"/>
-        </w:rPr>
-        <w:t>else</w:t>
-      </w:r>
-      <w:proofErr w:type="spellEnd"/>
-    </w:p>
-    <w:p>
-      <w:pPr>
-        <w:rPr>
-          <w:rFonts w:ascii="Consolas" w:eastAsia="Consolas" w:hAnsi="Consolas" w:cs="Consolas"/>
-          <w:sz w:val="20"/>
-          <w:szCs w:val="20"/>
-          <w:shd w:val="clear" w:color="auto" w:fill="E0E0E0"/>
-          <w:lang w:val="pl-PL"/>
-        </w:rPr>
-      </w:pPr>
-      <w:r>
-        <w:rPr>
-          <w:rFonts w:ascii="Consolas" w:eastAsia="Consolas" w:hAnsi="Consolas" w:cs="Consolas"/>
-          <w:sz w:val="20"/>
-          <w:szCs w:val="20"/>
-          <w:shd w:val="clear" w:color="auto" w:fill="E0E0E0"/>
-          <w:lang w:val="pl-PL"/>
-        </w:rPr>
-        <w:t xml:space="preserve">                 K[i][w] = K[</w:t>
-      </w:r>
-      <w:r>
-        <w:rPr>
-          <w:rFonts w:ascii="Consolas" w:eastAsia="Consolas" w:hAnsi="Consolas" w:cs="Consolas"/>
-          <w:sz w:val="20"/>
-          <w:szCs w:val="20"/>
-          <w:shd w:val="clear" w:color="auto" w:fill="E0E0E0"/>
-          <w:lang w:val="pl-PL"/>
-        </w:rPr>
-        <w:t>i-1][w];</w:t>
+        <w:t xml:space="preserve">                 K[i][w] = K[i-1][w];</w:t>
       </w:r>
     </w:p>
     <w:p>
@@ -3484,17 +3732,101 @@
           <w:shd w:val="clear" w:color="auto" w:fill="E0E0E0"/>
         </w:rPr>
       </w:pPr>
-      <w:proofErr w:type="spellStart"/>
-      <w:r>
-        <w:rPr>
-          <w:rFonts w:ascii="Consolas" w:eastAsia="Consolas" w:hAnsi="Consolas" w:cs="Consolas"/>
-          <w:sz w:val="20"/>
-          <w:szCs w:val="20"/>
-          <w:shd w:val="clear" w:color="auto" w:fill="E0E0E0"/>
-        </w:rPr>
-        <w:t>int</w:t>
-      </w:r>
-      <w:proofErr w:type="spellEnd"/>
+      <w:r>
+        <w:rPr>
+          <w:rFonts w:ascii="Consolas" w:eastAsia="Consolas" w:hAnsi="Consolas" w:cs="Consolas"/>
+          <w:sz w:val="20"/>
+          <w:szCs w:val="20"/>
+          <w:shd w:val="clear" w:color="auto" w:fill="E0E0E0"/>
+        </w:rPr>
+        <w:t>int knapSack(int W, int wt[], int val[], int n)</w:t>
+      </w:r>
+    </w:p>
+    <w:p>
+      <w:pPr>
+        <w:rPr>
+          <w:rFonts w:ascii="Consolas" w:eastAsia="Consolas" w:hAnsi="Consolas" w:cs="Consolas"/>
+          <w:sz w:val="20"/>
+          <w:szCs w:val="20"/>
+          <w:shd w:val="clear" w:color="auto" w:fill="E0E0E0"/>
+        </w:rPr>
+      </w:pPr>
+      <w:r>
+        <w:rPr>
+          <w:rFonts w:ascii="Consolas" w:eastAsia="Consolas" w:hAnsi="Consolas" w:cs="Consolas"/>
+          <w:sz w:val="20"/>
+          <w:szCs w:val="20"/>
+          <w:shd w:val="clear" w:color="auto" w:fill="E0E0E0"/>
+        </w:rPr>
+        <w:t>{</w:t>
+      </w:r>
+    </w:p>
+    <w:p>
+      <w:pPr>
+        <w:rPr>
+          <w:rFonts w:ascii="Consolas" w:eastAsia="Consolas" w:hAnsi="Consolas" w:cs="Consolas"/>
+          <w:sz w:val="20"/>
+          <w:szCs w:val="20"/>
+          <w:shd w:val="clear" w:color="auto" w:fill="E0E0E0"/>
+        </w:rPr>
+      </w:pPr>
+      <w:r>
+        <w:rPr>
+          <w:rFonts w:ascii="Consolas" w:eastAsia="Consolas" w:hAnsi="Consolas" w:cs="Consolas"/>
+          <w:sz w:val="20"/>
+          <w:szCs w:val="20"/>
+          <w:shd w:val="clear" w:color="auto" w:fill="E0E0E0"/>
+        </w:rPr>
+        <w:t xml:space="preserve">   // Base Case</w:t>
+      </w:r>
+    </w:p>
+    <w:p>
+      <w:pPr>
+        <w:rPr>
+          <w:rFonts w:ascii="Consolas" w:eastAsia="Consolas" w:hAnsi="Consolas" w:cs="Consolas"/>
+          <w:sz w:val="20"/>
+          <w:szCs w:val="20"/>
+          <w:shd w:val="clear" w:color="auto" w:fill="E0E0E0"/>
+        </w:rPr>
+      </w:pPr>
+      <w:r>
+        <w:rPr>
+          <w:rFonts w:ascii="Consolas" w:eastAsia="Consolas" w:hAnsi="Consolas" w:cs="Consolas"/>
+          <w:sz w:val="20"/>
+          <w:szCs w:val="20"/>
+          <w:shd w:val="clear" w:color="auto" w:fill="E0E0E0"/>
+        </w:rPr>
+        <w:t xml:space="preserve">   if (n == 0 || W == 0)</w:t>
+      </w:r>
+    </w:p>
+    <w:p>
+      <w:pPr>
+        <w:rPr>
+          <w:rFonts w:ascii="Consolas" w:eastAsia="Consolas" w:hAnsi="Consolas" w:cs="Consolas"/>
+          <w:sz w:val="20"/>
+          <w:szCs w:val="20"/>
+          <w:shd w:val="clear" w:color="auto" w:fill="E0E0E0"/>
+        </w:rPr>
+      </w:pPr>
+      <w:r>
+        <w:rPr>
+          <w:rFonts w:ascii="Consolas" w:eastAsia="Consolas" w:hAnsi="Consolas" w:cs="Consolas"/>
+          <w:sz w:val="20"/>
+          <w:szCs w:val="20"/>
+          <w:shd w:val="clear" w:color="auto" w:fill="E0E0E0"/>
+        </w:rPr>
+        <w:t xml:space="preserve">       return 0;</w:t>
+      </w:r>
+    </w:p>
+    <w:p>
+      <w:pPr>
+        <w:rPr>
+          <w:rFonts w:ascii="Consolas" w:eastAsia="Consolas" w:hAnsi="Consolas" w:cs="Consolas"/>
+          <w:sz w:val="20"/>
+          <w:szCs w:val="20"/>
+          <w:shd w:val="clear" w:color="auto" w:fill="E0E0E0"/>
+        </w:rPr>
+      </w:pPr>
       <w:r>
         <w:rPr>
           <w:rFonts w:ascii="Consolas" w:eastAsia="Consolas" w:hAnsi="Consolas" w:cs="Consolas"/>
@@ -3504,57 +3836,92 @@
         </w:rPr>
         <w:t xml:space="preserve"> </w:t>
       </w:r>
-      <w:proofErr w:type="spellStart"/>
-      <w:r>
-        <w:rPr>
-          <w:rFonts w:ascii="Consolas" w:eastAsia="Consolas" w:hAnsi="Consolas" w:cs="Consolas"/>
-          <w:sz w:val="20"/>
-          <w:szCs w:val="20"/>
-          <w:shd w:val="clear" w:color="auto" w:fill="E0E0E0"/>
-        </w:rPr>
-        <w:t>knapSack</w:t>
-      </w:r>
-      <w:proofErr w:type="spellEnd"/>
-      <w:r>
-        <w:rPr>
-          <w:rFonts w:ascii="Consolas" w:eastAsia="Consolas" w:hAnsi="Consolas" w:cs="Consolas"/>
-          <w:sz w:val="20"/>
-          <w:szCs w:val="20"/>
-          <w:shd w:val="clear" w:color="auto" w:fill="E0E0E0"/>
-        </w:rPr>
-        <w:t>(</w:t>
-      </w:r>
-      <w:proofErr w:type="spellStart"/>
-      <w:r>
-        <w:rPr>
-          <w:rFonts w:ascii="Consolas" w:eastAsia="Consolas" w:hAnsi="Consolas" w:cs="Consolas"/>
-          <w:sz w:val="20"/>
-          <w:szCs w:val="20"/>
-          <w:shd w:val="clear" w:color="auto" w:fill="E0E0E0"/>
-        </w:rPr>
-        <w:t>int</w:t>
-      </w:r>
-      <w:proofErr w:type="spellEnd"/>
-      <w:r>
-        <w:rPr>
-          <w:rFonts w:ascii="Consolas" w:eastAsia="Consolas" w:hAnsi="Consolas" w:cs="Consolas"/>
-          <w:sz w:val="20"/>
-          <w:szCs w:val="20"/>
-          <w:shd w:val="clear" w:color="auto" w:fill="E0E0E0"/>
-        </w:rPr>
-        <w:t xml:space="preserve"> W, </w:t>
-      </w:r>
-      <w:proofErr w:type="spellStart"/>
-      <w:r>
-        <w:rPr>
-          <w:rFonts w:ascii="Consolas" w:eastAsia="Consolas" w:hAnsi="Consolas" w:cs="Consolas"/>
-          <w:sz w:val="20"/>
-          <w:szCs w:val="20"/>
-          <w:shd w:val="clear" w:color="auto" w:fill="E0E0E0"/>
-        </w:rPr>
-        <w:t>int</w:t>
-      </w:r>
-      <w:proofErr w:type="spellEnd"/>
+    </w:p>
+    <w:p>
+      <w:pPr>
+        <w:rPr>
+          <w:rFonts w:ascii="Consolas" w:eastAsia="Consolas" w:hAnsi="Consolas" w:cs="Consolas"/>
+          <w:sz w:val="20"/>
+          <w:szCs w:val="20"/>
+          <w:shd w:val="clear" w:color="auto" w:fill="E0E0E0"/>
+        </w:rPr>
+      </w:pPr>
+      <w:r>
+        <w:rPr>
+          <w:rFonts w:ascii="Consolas" w:eastAsia="Consolas" w:hAnsi="Consolas" w:cs="Consolas"/>
+          <w:sz w:val="20"/>
+          <w:szCs w:val="20"/>
+          <w:shd w:val="clear" w:color="auto" w:fill="E0E0E0"/>
+        </w:rPr>
+        <w:t xml:space="preserve">   // If weight of the nth item is more than Knapsack capacity W, then</w:t>
+      </w:r>
+    </w:p>
+    <w:p>
+      <w:pPr>
+        <w:rPr>
+          <w:rFonts w:ascii="Consolas" w:eastAsia="Consolas" w:hAnsi="Consolas" w:cs="Consolas"/>
+          <w:sz w:val="20"/>
+          <w:szCs w:val="20"/>
+          <w:shd w:val="clear" w:color="auto" w:fill="E0E0E0"/>
+        </w:rPr>
+      </w:pPr>
+      <w:r>
+        <w:rPr>
+          <w:rFonts w:ascii="Consolas" w:eastAsia="Consolas" w:hAnsi="Consolas" w:cs="Consolas"/>
+          <w:sz w:val="20"/>
+          <w:szCs w:val="20"/>
+          <w:shd w:val="clear" w:color="auto" w:fill="E0E0E0"/>
+        </w:rPr>
+        <w:t xml:space="preserve">   // this item cannot be included in the optimal solution</w:t>
+      </w:r>
+    </w:p>
+    <w:p>
+      <w:pPr>
+        <w:rPr>
+          <w:rFonts w:ascii="Consolas" w:eastAsia="Consolas" w:hAnsi="Consolas" w:cs="Consolas"/>
+          <w:sz w:val="20"/>
+          <w:szCs w:val="20"/>
+          <w:shd w:val="clear" w:color="auto" w:fill="E0E0E0"/>
+        </w:rPr>
+      </w:pPr>
+      <w:r>
+        <w:rPr>
+          <w:rFonts w:ascii="Consolas" w:eastAsia="Consolas" w:hAnsi="Consolas" w:cs="Consolas"/>
+          <w:sz w:val="20"/>
+          <w:szCs w:val="20"/>
+          <w:shd w:val="clear" w:color="auto" w:fill="E0E0E0"/>
+        </w:rPr>
+        <w:t xml:space="preserve">   if (wt[n-1] &gt; W)</w:t>
+      </w:r>
+    </w:p>
+    <w:p>
+      <w:pPr>
+        <w:rPr>
+          <w:rFonts w:ascii="Consolas" w:eastAsia="Consolas" w:hAnsi="Consolas" w:cs="Consolas"/>
+          <w:sz w:val="20"/>
+          <w:szCs w:val="20"/>
+          <w:shd w:val="clear" w:color="auto" w:fill="E0E0E0"/>
+        </w:rPr>
+      </w:pPr>
+      <w:r>
+        <w:rPr>
+          <w:rFonts w:ascii="Consolas" w:eastAsia="Consolas" w:hAnsi="Consolas" w:cs="Consolas"/>
+          <w:sz w:val="20"/>
+          <w:szCs w:val="20"/>
+          <w:shd w:val="clear" w:color="auto" w:fill="E0E0E0"/>
+        </w:rPr>
+        <w:t xml:space="preserve">       return knapSack(W, wt, val, n-1);</w:t>
+      </w:r>
+    </w:p>
+    <w:p>
+      <w:pPr>
+        <w:rPr>
+          <w:rFonts w:ascii="Consolas" w:eastAsia="Consolas" w:hAnsi="Consolas" w:cs="Consolas"/>
+          <w:sz w:val="20"/>
+          <w:szCs w:val="20"/>
+          <w:shd w:val="clear" w:color="auto" w:fill="E0E0E0"/>
+        </w:rPr>
+      </w:pPr>
       <w:r>
         <w:rPr>
           <w:rFonts w:ascii="Consolas" w:eastAsia="Consolas" w:hAnsi="Consolas" w:cs="Consolas"/>
@@ -3564,356 +3931,6 @@
         </w:rPr>
         <w:t xml:space="preserve"> </w:t>
       </w:r>
-      <w:proofErr w:type="spellStart"/>
-      <w:r>
-        <w:rPr>
-          <w:rFonts w:ascii="Consolas" w:eastAsia="Consolas" w:hAnsi="Consolas" w:cs="Consolas"/>
-          <w:sz w:val="20"/>
-          <w:szCs w:val="20"/>
-          <w:shd w:val="clear" w:color="auto" w:fill="E0E0E0"/>
-        </w:rPr>
-        <w:t>wt</w:t>
-      </w:r>
-      <w:proofErr w:type="spellEnd"/>
-      <w:r>
-        <w:rPr>
-          <w:rFonts w:ascii="Consolas" w:eastAsia="Consolas" w:hAnsi="Consolas" w:cs="Consolas"/>
-          <w:sz w:val="20"/>
-          <w:szCs w:val="20"/>
-          <w:shd w:val="clear" w:color="auto" w:fill="E0E0E0"/>
-        </w:rPr>
-        <w:t xml:space="preserve">[], </w:t>
-      </w:r>
-      <w:proofErr w:type="spellStart"/>
-      <w:r>
-        <w:rPr>
-          <w:rFonts w:ascii="Consolas" w:eastAsia="Consolas" w:hAnsi="Consolas" w:cs="Consolas"/>
-          <w:sz w:val="20"/>
-          <w:szCs w:val="20"/>
-          <w:shd w:val="clear" w:color="auto" w:fill="E0E0E0"/>
-        </w:rPr>
-        <w:t>int</w:t>
-      </w:r>
-      <w:proofErr w:type="spellEnd"/>
-      <w:r>
-        <w:rPr>
-          <w:rFonts w:ascii="Consolas" w:eastAsia="Consolas" w:hAnsi="Consolas" w:cs="Consolas"/>
-          <w:sz w:val="20"/>
-          <w:szCs w:val="20"/>
-          <w:shd w:val="clear" w:color="auto" w:fill="E0E0E0"/>
-        </w:rPr>
-        <w:t xml:space="preserve"> </w:t>
-      </w:r>
-      <w:proofErr w:type="spellStart"/>
-      <w:r>
-        <w:rPr>
-          <w:rFonts w:ascii="Consolas" w:eastAsia="Consolas" w:hAnsi="Consolas" w:cs="Consolas"/>
-          <w:sz w:val="20"/>
-          <w:szCs w:val="20"/>
-          <w:shd w:val="clear" w:color="auto" w:fill="E0E0E0"/>
-        </w:rPr>
-        <w:t>val</w:t>
-      </w:r>
-      <w:proofErr w:type="spellEnd"/>
-      <w:r>
-        <w:rPr>
-          <w:rFonts w:ascii="Consolas" w:eastAsia="Consolas" w:hAnsi="Consolas" w:cs="Consolas"/>
-          <w:sz w:val="20"/>
-          <w:szCs w:val="20"/>
-          <w:shd w:val="clear" w:color="auto" w:fill="E0E0E0"/>
-        </w:rPr>
-        <w:t xml:space="preserve">[], </w:t>
-      </w:r>
-      <w:proofErr w:type="spellStart"/>
-      <w:r>
-        <w:rPr>
-          <w:rFonts w:ascii="Consolas" w:eastAsia="Consolas" w:hAnsi="Consolas" w:cs="Consolas"/>
-          <w:sz w:val="20"/>
-          <w:szCs w:val="20"/>
-          <w:shd w:val="clear" w:color="auto" w:fill="E0E0E0"/>
-        </w:rPr>
-        <w:t>int</w:t>
-      </w:r>
-      <w:proofErr w:type="spellEnd"/>
-      <w:r>
-        <w:rPr>
-          <w:rFonts w:ascii="Consolas" w:eastAsia="Consolas" w:hAnsi="Consolas" w:cs="Consolas"/>
-          <w:sz w:val="20"/>
-          <w:szCs w:val="20"/>
-          <w:shd w:val="clear" w:color="auto" w:fill="E0E0E0"/>
-        </w:rPr>
-        <w:t xml:space="preserve"> n)</w:t>
-      </w:r>
-    </w:p>
-    <w:p>
-      <w:pPr>
-        <w:rPr>
-          <w:rFonts w:ascii="Consolas" w:eastAsia="Consolas" w:hAnsi="Consolas" w:cs="Consolas"/>
-          <w:sz w:val="20"/>
-          <w:szCs w:val="20"/>
-          <w:shd w:val="clear" w:color="auto" w:fill="E0E0E0"/>
-        </w:rPr>
-      </w:pPr>
-      <w:r>
-        <w:rPr>
-          <w:rFonts w:ascii="Consolas" w:eastAsia="Consolas" w:hAnsi="Consolas" w:cs="Consolas"/>
-          <w:sz w:val="20"/>
-          <w:szCs w:val="20"/>
-          <w:shd w:val="clear" w:color="auto" w:fill="E0E0E0"/>
-        </w:rPr>
-        <w:t>{</w:t>
-      </w:r>
-    </w:p>
-    <w:p>
-      <w:pPr>
-        <w:rPr>
-          <w:rFonts w:ascii="Consolas" w:eastAsia="Consolas" w:hAnsi="Consolas" w:cs="Consolas"/>
-          <w:sz w:val="20"/>
-          <w:szCs w:val="20"/>
-          <w:shd w:val="clear" w:color="auto" w:fill="E0E0E0"/>
-        </w:rPr>
-      </w:pPr>
-      <w:r>
-        <w:rPr>
-          <w:rFonts w:ascii="Consolas" w:eastAsia="Consolas" w:hAnsi="Consolas" w:cs="Consolas"/>
-          <w:sz w:val="20"/>
-          <w:szCs w:val="20"/>
-          <w:shd w:val="clear" w:color="auto" w:fill="E0E0E0"/>
-        </w:rPr>
-        <w:t xml:space="preserve">   // Base Case</w:t>
-      </w:r>
-    </w:p>
-    <w:p>
-      <w:pPr>
-        <w:rPr>
-          <w:rFonts w:ascii="Consolas" w:eastAsia="Consolas" w:hAnsi="Consolas" w:cs="Consolas"/>
-          <w:sz w:val="20"/>
-          <w:szCs w:val="20"/>
-          <w:shd w:val="clear" w:color="auto" w:fill="E0E0E0"/>
-        </w:rPr>
-      </w:pPr>
-      <w:r>
-        <w:rPr>
-          <w:rFonts w:ascii="Consolas" w:eastAsia="Consolas" w:hAnsi="Consolas" w:cs="Consolas"/>
-          <w:sz w:val="20"/>
-          <w:szCs w:val="20"/>
-          <w:shd w:val="clear" w:color="auto" w:fill="E0E0E0"/>
-        </w:rPr>
-        <w:t xml:space="preserve">   if (n == 0 || W == 0)</w:t>
-      </w:r>
-    </w:p>
-    <w:p>
-      <w:pPr>
-        <w:rPr>
-          <w:rFonts w:ascii="Consolas" w:eastAsia="Consolas" w:hAnsi="Consolas" w:cs="Consolas"/>
-          <w:sz w:val="20"/>
-          <w:szCs w:val="20"/>
-          <w:shd w:val="clear" w:color="auto" w:fill="E0E0E0"/>
-        </w:rPr>
-      </w:pPr>
-      <w:r>
-        <w:rPr>
-          <w:rFonts w:ascii="Consolas" w:eastAsia="Consolas" w:hAnsi="Consolas" w:cs="Consolas"/>
-          <w:sz w:val="20"/>
-          <w:szCs w:val="20"/>
-          <w:shd w:val="clear" w:color="auto" w:fill="E0E0E0"/>
-        </w:rPr>
-        <w:t xml:space="preserve">       return 0;</w:t>
-      </w:r>
-    </w:p>
-    <w:p>
-      <w:pPr>
-        <w:rPr>
-          <w:rFonts w:ascii="Consolas" w:eastAsia="Consolas" w:hAnsi="Consolas" w:cs="Consolas"/>
-          <w:sz w:val="20"/>
-          <w:szCs w:val="20"/>
-          <w:shd w:val="clear" w:color="auto" w:fill="E0E0E0"/>
-        </w:rPr>
-      </w:pPr>
-      <w:r>
-        <w:rPr>
-          <w:rFonts w:ascii="Consolas" w:eastAsia="Consolas" w:hAnsi="Consolas" w:cs="Consolas"/>
-          <w:sz w:val="20"/>
-          <w:szCs w:val="20"/>
-          <w:shd w:val="clear" w:color="auto" w:fill="E0E0E0"/>
-        </w:rPr>
-        <w:t xml:space="preserve"> </w:t>
-      </w:r>
-    </w:p>
-    <w:p>
-      <w:pPr>
-        <w:rPr>
-          <w:rFonts w:ascii="Consolas" w:eastAsia="Consolas" w:hAnsi="Consolas" w:cs="Consolas"/>
-          <w:sz w:val="20"/>
-          <w:szCs w:val="20"/>
-          <w:shd w:val="clear" w:color="auto" w:fill="E0E0E0"/>
-        </w:rPr>
-      </w:pPr>
-      <w:r>
-        <w:rPr>
-          <w:rFonts w:ascii="Consolas" w:eastAsia="Consolas" w:hAnsi="Consolas" w:cs="Consolas"/>
-          <w:sz w:val="20"/>
-          <w:szCs w:val="20"/>
-          <w:shd w:val="clear" w:color="auto" w:fill="E0E0E0"/>
-        </w:rPr>
-        <w:t xml:space="preserve">   // If weight of the nth item is more than Knapsack capacity W, then</w:t>
-      </w:r>
-    </w:p>
-    <w:p>
-      <w:pPr>
-        <w:rPr>
-          <w:rFonts w:ascii="Consolas" w:eastAsia="Consolas" w:hAnsi="Consolas" w:cs="Consolas"/>
-          <w:sz w:val="20"/>
-          <w:szCs w:val="20"/>
-          <w:shd w:val="clear" w:color="auto" w:fill="E0E0E0"/>
-        </w:rPr>
-      </w:pPr>
-      <w:r>
-        <w:rPr>
-          <w:rFonts w:ascii="Consolas" w:eastAsia="Consolas" w:hAnsi="Consolas" w:cs="Consolas"/>
-          <w:sz w:val="20"/>
-          <w:szCs w:val="20"/>
-          <w:shd w:val="clear" w:color="auto" w:fill="E0E0E0"/>
-        </w:rPr>
-        <w:t xml:space="preserve">   // this item cannot be included in the optimal solution</w:t>
-      </w:r>
-    </w:p>
-    <w:p>
-      <w:pPr>
-        <w:rPr>
-          <w:rFonts w:ascii="Consolas" w:eastAsia="Consolas" w:hAnsi="Consolas" w:cs="Consolas"/>
-          <w:sz w:val="20"/>
-          <w:szCs w:val="20"/>
-          <w:shd w:val="clear" w:color="auto" w:fill="E0E0E0"/>
-        </w:rPr>
-      </w:pPr>
-      <w:r>
-        <w:rPr>
-          <w:rFonts w:ascii="Consolas" w:eastAsia="Consolas" w:hAnsi="Consolas" w:cs="Consolas"/>
-          <w:sz w:val="20"/>
-          <w:szCs w:val="20"/>
-          <w:shd w:val="clear" w:color="auto" w:fill="E0E0E0"/>
-        </w:rPr>
-        <w:t xml:space="preserve">   if (</w:t>
-      </w:r>
-      <w:proofErr w:type="spellStart"/>
-      <w:r>
-        <w:rPr>
-          <w:rFonts w:ascii="Consolas" w:eastAsia="Consolas" w:hAnsi="Consolas" w:cs="Consolas"/>
-          <w:sz w:val="20"/>
-          <w:szCs w:val="20"/>
-          <w:shd w:val="clear" w:color="auto" w:fill="E0E0E0"/>
-        </w:rPr>
-        <w:t>wt</w:t>
-      </w:r>
-      <w:proofErr w:type="spellEnd"/>
-      <w:r>
-        <w:rPr>
-          <w:rFonts w:ascii="Consolas" w:eastAsia="Consolas" w:hAnsi="Consolas" w:cs="Consolas"/>
-          <w:sz w:val="20"/>
-          <w:szCs w:val="20"/>
-          <w:shd w:val="clear" w:color="auto" w:fill="E0E0E0"/>
-        </w:rPr>
-        <w:t>[n-1] &gt; W)</w:t>
-      </w:r>
-    </w:p>
-    <w:p>
-      <w:pPr>
-        <w:rPr>
-          <w:rFonts w:ascii="Consolas" w:eastAsia="Consolas" w:hAnsi="Consolas" w:cs="Consolas"/>
-          <w:sz w:val="20"/>
-          <w:szCs w:val="20"/>
-          <w:shd w:val="clear" w:color="auto" w:fill="E0E0E0"/>
-        </w:rPr>
-      </w:pPr>
-      <w:r>
-        <w:rPr>
-          <w:rFonts w:ascii="Consolas" w:eastAsia="Consolas" w:hAnsi="Consolas" w:cs="Consolas"/>
-          <w:sz w:val="20"/>
-          <w:szCs w:val="20"/>
-          <w:shd w:val="clear" w:color="auto" w:fill="E0E0E0"/>
-        </w:rPr>
-        <w:t xml:space="preserve">       return </w:t>
-      </w:r>
-      <w:proofErr w:type="spellStart"/>
-      <w:r>
-        <w:rPr>
-          <w:rFonts w:ascii="Consolas" w:eastAsia="Consolas" w:hAnsi="Consolas" w:cs="Consolas"/>
-          <w:sz w:val="20"/>
-          <w:szCs w:val="20"/>
-          <w:shd w:val="clear" w:color="auto" w:fill="E0E0E0"/>
-        </w:rPr>
-        <w:t>knapSack</w:t>
-      </w:r>
-      <w:proofErr w:type="spellEnd"/>
-      <w:r>
-        <w:rPr>
-          <w:rFonts w:ascii="Consolas" w:eastAsia="Consolas" w:hAnsi="Consolas" w:cs="Consolas"/>
-          <w:sz w:val="20"/>
-          <w:szCs w:val="20"/>
-          <w:shd w:val="clear" w:color="auto" w:fill="E0E0E0"/>
-        </w:rPr>
-        <w:t xml:space="preserve">(W, </w:t>
-      </w:r>
-      <w:proofErr w:type="spellStart"/>
-      <w:r>
-        <w:rPr>
-          <w:rFonts w:ascii="Consolas" w:eastAsia="Consolas" w:hAnsi="Consolas" w:cs="Consolas"/>
-          <w:sz w:val="20"/>
-          <w:szCs w:val="20"/>
-          <w:shd w:val="clear" w:color="auto" w:fill="E0E0E0"/>
-        </w:rPr>
-        <w:t>wt</w:t>
-      </w:r>
-      <w:proofErr w:type="spellEnd"/>
-      <w:r>
-        <w:rPr>
-          <w:rFonts w:ascii="Consolas" w:eastAsia="Consolas" w:hAnsi="Consolas" w:cs="Consolas"/>
-          <w:sz w:val="20"/>
-          <w:szCs w:val="20"/>
-          <w:shd w:val="clear" w:color="auto" w:fill="E0E0E0"/>
-        </w:rPr>
-        <w:t xml:space="preserve">, </w:t>
-      </w:r>
-      <w:proofErr w:type="spellStart"/>
-      <w:r>
-        <w:rPr>
-          <w:rFonts w:ascii="Consolas" w:eastAsia="Consolas" w:hAnsi="Consolas" w:cs="Consolas"/>
-          <w:sz w:val="20"/>
-          <w:szCs w:val="20"/>
-          <w:shd w:val="clear" w:color="auto" w:fill="E0E0E0"/>
-        </w:rPr>
-        <w:t>val</w:t>
-      </w:r>
-      <w:proofErr w:type="spellEnd"/>
-      <w:r>
-        <w:rPr>
-          <w:rFonts w:ascii="Consolas" w:eastAsia="Consolas" w:hAnsi="Consolas" w:cs="Consolas"/>
-          <w:sz w:val="20"/>
-          <w:szCs w:val="20"/>
-          <w:shd w:val="clear" w:color="auto" w:fill="E0E0E0"/>
-        </w:rPr>
-        <w:t>, n-1);</w:t>
-      </w:r>
-    </w:p>
-    <w:p>
-      <w:pPr>
-        <w:rPr>
-          <w:rFonts w:ascii="Consolas" w:eastAsia="Consolas" w:hAnsi="Consolas" w:cs="Consolas"/>
-          <w:sz w:val="20"/>
-          <w:szCs w:val="20"/>
-          <w:shd w:val="clear" w:color="auto" w:fill="E0E0E0"/>
-        </w:rPr>
-      </w:pPr>
-      <w:r>
-        <w:rPr>
-          <w:rFonts w:ascii="Consolas" w:eastAsia="Consolas" w:hAnsi="Consolas" w:cs="Consolas"/>
-          <w:sz w:val="20"/>
-          <w:szCs w:val="20"/>
-          <w:shd w:val="clear" w:color="auto" w:fill="E0E0E0"/>
-        </w:rPr>
-        <w:t xml:space="preserve"> </w:t>
-      </w:r>
     </w:p>
     <w:p>
       <w:pPr>
@@ -3950,16 +3967,7 @@
           <w:szCs w:val="20"/>
           <w:shd w:val="clear" w:color="auto" w:fill="E0E0E0"/>
         </w:rPr>
-        <w:t xml:space="preserve">   //</w:t>
-      </w:r>
-      <w:r>
-        <w:rPr>
-          <w:rFonts w:ascii="Consolas" w:eastAsia="Consolas" w:hAnsi="Consolas" w:cs="Consolas"/>
-          <w:sz w:val="20"/>
-          <w:szCs w:val="20"/>
-          <w:shd w:val="clear" w:color="auto" w:fill="E0E0E0"/>
-        </w:rPr>
-        <w:t xml:space="preserve"> (1) nth item included</w:t>
+        <w:t xml:space="preserve">   // (1) nth item included</w:t>
       </w:r>
     </w:p>
     <w:p>
@@ -3997,186 +4005,26 @@
           <w:szCs w:val="20"/>
           <w:shd w:val="clear" w:color="auto" w:fill="E0E0E0"/>
         </w:rPr>
-        <w:t xml:space="preserve">   else return max( </w:t>
-      </w:r>
-      <w:proofErr w:type="spellStart"/>
-      <w:r>
-        <w:rPr>
-          <w:rFonts w:ascii="Consolas" w:eastAsia="Consolas" w:hAnsi="Consolas" w:cs="Consolas"/>
-          <w:sz w:val="20"/>
-          <w:szCs w:val="20"/>
-          <w:shd w:val="clear" w:color="auto" w:fill="E0E0E0"/>
-        </w:rPr>
-        <w:t>val</w:t>
-      </w:r>
-      <w:proofErr w:type="spellEnd"/>
-      <w:r>
-        <w:rPr>
-          <w:rFonts w:ascii="Consolas" w:eastAsia="Consolas" w:hAnsi="Consolas" w:cs="Consolas"/>
-          <w:sz w:val="20"/>
-          <w:szCs w:val="20"/>
-          <w:shd w:val="clear" w:color="auto" w:fill="E0E0E0"/>
-        </w:rPr>
-        <w:t xml:space="preserve">[n-1] + </w:t>
-      </w:r>
-      <w:proofErr w:type="spellStart"/>
-      <w:r>
-        <w:rPr>
-          <w:rFonts w:ascii="Consolas" w:eastAsia="Consolas" w:hAnsi="Consolas" w:cs="Consolas"/>
-          <w:sz w:val="20"/>
-          <w:szCs w:val="20"/>
-          <w:shd w:val="clear" w:color="auto" w:fill="E0E0E0"/>
-        </w:rPr>
-        <w:t>knapSack</w:t>
-      </w:r>
-      <w:proofErr w:type="spellEnd"/>
-      <w:r>
-        <w:rPr>
-          <w:rFonts w:ascii="Consolas" w:eastAsia="Consolas" w:hAnsi="Consolas" w:cs="Consolas"/>
-          <w:sz w:val="20"/>
-          <w:szCs w:val="20"/>
-          <w:shd w:val="clear" w:color="auto" w:fill="E0E0E0"/>
-        </w:rPr>
-        <w:t>(W-</w:t>
-      </w:r>
-      <w:proofErr w:type="spellStart"/>
-      <w:r>
-        <w:rPr>
-          <w:rFonts w:ascii="Consolas" w:eastAsia="Consolas" w:hAnsi="Consolas" w:cs="Consolas"/>
-          <w:sz w:val="20"/>
-          <w:szCs w:val="20"/>
-          <w:shd w:val="clear" w:color="auto" w:fill="E0E0E0"/>
-        </w:rPr>
-        <w:t>wt</w:t>
-      </w:r>
-      <w:proofErr w:type="spellEnd"/>
-      <w:r>
-        <w:rPr>
-          <w:rFonts w:ascii="Consolas" w:eastAsia="Consolas" w:hAnsi="Consolas" w:cs="Consolas"/>
-          <w:sz w:val="20"/>
-          <w:szCs w:val="20"/>
-          <w:shd w:val="clear" w:color="auto" w:fill="E0E0E0"/>
-        </w:rPr>
-        <w:t xml:space="preserve">[n-1], </w:t>
-      </w:r>
-      <w:proofErr w:type="spellStart"/>
-      <w:r>
-        <w:rPr>
-          <w:rFonts w:ascii="Consolas" w:eastAsia="Consolas" w:hAnsi="Consolas" w:cs="Consolas"/>
-          <w:sz w:val="20"/>
-          <w:szCs w:val="20"/>
-          <w:shd w:val="clear" w:color="auto" w:fill="E0E0E0"/>
-        </w:rPr>
-        <w:t>wt</w:t>
-      </w:r>
-      <w:proofErr w:type="spellEnd"/>
-      <w:r>
-        <w:rPr>
-          <w:rFonts w:ascii="Consolas" w:eastAsia="Consolas" w:hAnsi="Consolas" w:cs="Consolas"/>
-          <w:sz w:val="20"/>
-          <w:szCs w:val="20"/>
-          <w:shd w:val="clear" w:color="auto" w:fill="E0E0E0"/>
-        </w:rPr>
-        <w:t xml:space="preserve">, </w:t>
-      </w:r>
-      <w:proofErr w:type="spellStart"/>
-      <w:r>
-        <w:rPr>
-          <w:rFonts w:ascii="Consolas" w:eastAsia="Consolas" w:hAnsi="Consolas" w:cs="Consolas"/>
-          <w:sz w:val="20"/>
-          <w:szCs w:val="20"/>
-          <w:shd w:val="clear" w:color="auto" w:fill="E0E0E0"/>
-        </w:rPr>
-        <w:t>val</w:t>
-      </w:r>
-      <w:proofErr w:type="spellEnd"/>
-      <w:r>
-        <w:rPr>
-          <w:rFonts w:ascii="Consolas" w:eastAsia="Consolas" w:hAnsi="Consolas" w:cs="Consolas"/>
-          <w:sz w:val="20"/>
-          <w:szCs w:val="20"/>
-          <w:shd w:val="clear" w:color="auto" w:fill="E0E0E0"/>
-        </w:rPr>
-        <w:t>, n-1),</w:t>
-      </w:r>
-    </w:p>
-    <w:p>
-      <w:pPr>
-        <w:rPr>
-          <w:rFonts w:ascii="Consolas" w:eastAsia="Consolas" w:hAnsi="Consolas" w:cs="Consolas"/>
-          <w:sz w:val="20"/>
-          <w:szCs w:val="20"/>
-          <w:shd w:val="clear" w:color="auto" w:fill="E0E0E0"/>
-        </w:rPr>
-      </w:pPr>
-      <w:r>
-        <w:rPr>
-          <w:rFonts w:ascii="Consolas" w:eastAsia="Consolas" w:hAnsi="Consolas" w:cs="Consolas"/>
-          <w:sz w:val="20"/>
-          <w:szCs w:val="20"/>
-          <w:shd w:val="clear" w:color="auto" w:fill="E0E0E0"/>
-        </w:rPr>
-        <w:t xml:space="preserve">                    </w:t>
-      </w:r>
-      <w:proofErr w:type="spellStart"/>
-      <w:r>
-        <w:rPr>
-          <w:rFonts w:ascii="Consolas" w:eastAsia="Consolas" w:hAnsi="Consolas" w:cs="Consolas"/>
-          <w:sz w:val="20"/>
-          <w:szCs w:val="20"/>
-          <w:shd w:val="clear" w:color="auto" w:fill="E0E0E0"/>
-        </w:rPr>
-        <w:t>knapSack</w:t>
-      </w:r>
-      <w:proofErr w:type="spellEnd"/>
-      <w:r>
-        <w:rPr>
-          <w:rFonts w:ascii="Consolas" w:eastAsia="Consolas" w:hAnsi="Consolas" w:cs="Consolas"/>
-          <w:sz w:val="20"/>
-          <w:szCs w:val="20"/>
-          <w:shd w:val="clear" w:color="auto" w:fill="E0E0E0"/>
-        </w:rPr>
-        <w:t xml:space="preserve">(W, </w:t>
-      </w:r>
-      <w:proofErr w:type="spellStart"/>
-      <w:r>
-        <w:rPr>
-          <w:rFonts w:ascii="Consolas" w:eastAsia="Consolas" w:hAnsi="Consolas" w:cs="Consolas"/>
-          <w:sz w:val="20"/>
-          <w:szCs w:val="20"/>
-          <w:shd w:val="clear" w:color="auto" w:fill="E0E0E0"/>
-        </w:rPr>
-        <w:t>wt</w:t>
-      </w:r>
-      <w:proofErr w:type="spellEnd"/>
-      <w:r>
-        <w:rPr>
-          <w:rFonts w:ascii="Consolas" w:eastAsia="Consolas" w:hAnsi="Consolas" w:cs="Consolas"/>
-          <w:sz w:val="20"/>
-          <w:szCs w:val="20"/>
-          <w:shd w:val="clear" w:color="auto" w:fill="E0E0E0"/>
-        </w:rPr>
-        <w:t xml:space="preserve">, </w:t>
-      </w:r>
-      <w:proofErr w:type="spellStart"/>
-      <w:r>
-        <w:rPr>
-          <w:rFonts w:ascii="Consolas" w:eastAsia="Consolas" w:hAnsi="Consolas" w:cs="Consolas"/>
-          <w:sz w:val="20"/>
-          <w:szCs w:val="20"/>
-          <w:shd w:val="clear" w:color="auto" w:fill="E0E0E0"/>
-        </w:rPr>
-        <w:t>val</w:t>
-      </w:r>
-      <w:proofErr w:type="spellEnd"/>
-      <w:r>
-        <w:rPr>
-          <w:rFonts w:ascii="Consolas" w:eastAsia="Consolas" w:hAnsi="Consolas" w:cs="Consolas"/>
-          <w:sz w:val="20"/>
-          <w:szCs w:val="20"/>
-          <w:shd w:val="clear" w:color="auto" w:fill="E0E0E0"/>
-        </w:rPr>
-        <w:t>, n-1)</w:t>
+        <w:t xml:space="preserve">   else return max( val[n-1] + knapSack(W-wt[n-1], wt, val, n-1),</w:t>
+      </w:r>
+    </w:p>
+    <w:p>
+      <w:pPr>
+        <w:rPr>
+          <w:rFonts w:ascii="Consolas" w:eastAsia="Consolas" w:hAnsi="Consolas" w:cs="Consolas"/>
+          <w:sz w:val="20"/>
+          <w:szCs w:val="20"/>
+          <w:shd w:val="clear" w:color="auto" w:fill="E0E0E0"/>
+        </w:rPr>
+      </w:pPr>
+      <w:r>
+        <w:rPr>
+          <w:rFonts w:ascii="Consolas" w:eastAsia="Consolas" w:hAnsi="Consolas" w:cs="Consolas"/>
+          <w:sz w:val="20"/>
+          <w:szCs w:val="20"/>
+          <w:shd w:val="clear" w:color="auto" w:fill="E0E0E0"/>
+        </w:rPr>
+        <w:t xml:space="preserve">                    knapSack(W, wt, val, n-1)</w:t>
       </w:r>
     </w:p>
     <w:p>
@@ -4235,14 +4083,7 @@
           <w:b/>
           <w:highlight w:val="white"/>
         </w:rPr>
-        <w:t>“</w:t>
-      </w:r>
-      <w:r>
-        <w:rPr>
-          <w:b/>
-          <w:highlight w:val="white"/>
-        </w:rPr>
-        <w:t xml:space="preserve">Dynamic Programming ( 0-1 Knapsack Problem)”  </w:t>
+        <w:t xml:space="preserve">“Dynamic Programming ( 0-1 Knapsack Problem)”  </w:t>
       </w:r>
       <w:r>
         <w:rPr>
@@ -4378,15 +4219,7 @@
           <w:szCs w:val="24"/>
           <w:highlight w:val="white"/>
         </w:rPr>
-        <w:t>We should be able to breed. A funct</w:t>
-      </w:r>
-      <w:r>
-        <w:rPr>
-          <w:sz w:val="24"/>
-          <w:szCs w:val="24"/>
-          <w:highlight w:val="white"/>
-        </w:rPr>
-        <w:t>ion that takes two teams and creates a better one.</w:t>
+        <w:t>We should be able to breed. A function that takes two teams and creates a better one.</w:t>
       </w:r>
     </w:p>
     <w:p>
@@ -4410,6 +4243,7 @@
           <w:szCs w:val="24"/>
           <w:highlight w:val="white"/>
         </w:rPr>
+        <w:lastRenderedPageBreak/>
         <w:t>At each iteration of the algorithm Weakest teams will be discarded and strongest ones bread</w:t>
       </w:r>
     </w:p>
@@ -4470,15 +4304,7 @@
           <w:szCs w:val="24"/>
           <w:shd w:val="clear" w:color="auto" w:fill="F7F7F7"/>
         </w:rPr>
-        <w:t>This solution gets better resu</w:t>
-      </w:r>
-      <w:r>
-        <w:rPr>
-          <w:sz w:val="24"/>
-          <w:szCs w:val="24"/>
-          <w:shd w:val="clear" w:color="auto" w:fill="F7F7F7"/>
-        </w:rPr>
-        <w:t>lts the more iterations we make.</w:t>
+        <w:t>This solution gets better results the more iterations we make.</w:t>
       </w:r>
     </w:p>
     <w:p>
@@ -4680,10 +4506,7 @@
         <w:t>C#</w:t>
       </w:r>
       <w:r>
-        <w:t xml:space="preserve"> programming language for development of our project, as the whole group has already had experience with it, additionally it provides useful functionalities. As our project is focused on solving the problem rather than visualizing it, our presentation laye</w:t>
-      </w:r>
-      <w:r>
-        <w:t xml:space="preserve">r will not include additional frameworks.  Main IDE for the project is set to be </w:t>
+        <w:t xml:space="preserve"> programming language for development of our project, as the whole group has already had experience with it, additionally it provides useful functionalities. As our project is focused on solving the problem rather than visualizing it, our presentation layer will not include additional frameworks.  Main IDE for the project is set to be </w:t>
       </w:r>
       <w:r>
         <w:rPr>
@@ -4707,10 +4530,7 @@
     <w:p>
       <w:r>
         <w:tab/>
-        <w:t>As we chose the Evolutionary approach, the solutions of the initial problem will take the role of the candidate solutions and subsequent computations using the fitness function and with the application of some random changes will gradually evolve the pop</w:t>
-      </w:r>
-      <w:r>
-        <w:t>ulation reaching the optimal solution.</w:t>
+        <w:t>As we chose the Evolutionary approach, the solutions of the initial problem will take the role of the candidate solutions and subsequent computations using the fitness function and with the application of some random changes will gradually evolve the population reaching the optimal solution.</w:t>
       </w:r>
     </w:p>
     <w:p>
@@ -4757,18 +4577,7 @@
         <w:t>it</w:t>
       </w:r>
       <w:r>
-        <w:t xml:space="preserve"> provide all necessary data for our problem. Additionally we will use a random knapsack problem generator (</w:t>
-      </w:r>
-      <w:proofErr w:type="spellStart"/>
-      <w:r>
-        <w:t>self implemented</w:t>
-      </w:r>
-      <w:proofErr w:type="spellEnd"/>
-      <w:r>
-        <w:t>) for the sake of testing. The results will be compared with the expected ones</w:t>
-      </w:r>
-      <w:r>
-        <w:t>.</w:t>
+        <w:t xml:space="preserve"> provide all necessary data for our problem. Additionally we will use a random knapsack problem generator (self implemented) for the sake of testing. The results will be compared with the expected ones.</w:t>
       </w:r>
     </w:p>
     <w:p/>
@@ -4913,18 +4722,16 @@
         <w:t xml:space="preserve">3) The approach we took in order to solve this problem was the evolutionary approach, therefore we allow to set both the mutation and crossover rate between the teams created randomly. When finished the program will return the “winning” team meaning the team with the best average score of the players on their respective roles (all weighted differently) and with the cumulative price (of players) within the budget constraints. </w:t>
       </w:r>
       <w:r>
-        <w:t xml:space="preserve">All of the players are split </w:t>
-      </w:r>
-      <w:r>
+        <w:t xml:space="preserve">All of the players are split into the categories – Goalkeeper, defense, midfield, attack. All of the respective roles have different weighting function determining their fitness. </w:t>
+      </w:r>
+    </w:p>
+    <w:p>
+      <w:r>
+        <w:rPr>
+          <w:noProof/>
+          <w:lang w:val="pl-PL" w:eastAsia="pl-PL"/>
+        </w:rPr>
         <w:lastRenderedPageBreak/>
-        <w:t xml:space="preserve">into the categories – Goalkeeper, defense, midfield, attack. All of the respective roles have different weighting function determining their fitness. </w:t>
-      </w:r>
-    </w:p>
-    <w:p>
-      <w:r>
-        <w:rPr>
-          <w:noProof/>
-        </w:rPr>
         <w:drawing>
           <wp:anchor distT="0" distB="0" distL="114300" distR="114300" simplePos="0" relativeHeight="251659264" behindDoc="0" locked="0" layoutInCell="1" allowOverlap="1">
             <wp:simplePos x="0" y="0"/>
@@ -4954,7 +4761,7 @@
                     <a:blip r:embed="rId10">
                       <a:extLst>
                         <a:ext uri="{28A0092B-C50C-407E-A947-70E740481C1C}">
-                          <a14:useLocalDpi xmlns:a14="http://schemas.microsoft.com/office/drawing/2010/main" val="0"/>
+                          <a14:useLocalDpi xmlns:a14="http://schemas.microsoft.com/office/drawing/2010/main" xmlns:wps="http://schemas.microsoft.com/office/word/2010/wordprocessingShape" xmlns:wpi="http://schemas.microsoft.com/office/word/2010/wordprocessingInk" xmlns:wpg="http://schemas.microsoft.com/office/word/2010/wordprocessingGroup" xmlns:w16se="http://schemas.microsoft.com/office/word/2015/wordml/symex" xmlns:w15="http://schemas.microsoft.com/office/word/2012/wordml" xmlns:w14="http://schemas.microsoft.com/office/word/2010/wordml" xmlns:w="http://schemas.openxmlformats.org/wordprocessingml/2006/main" xmlns:w10="urn:schemas-microsoft-com:office:word" xmlns:wp14="http://schemas.microsoft.com/office/word/2010/wordprocessingDrawing" xmlns:v="urn:schemas-microsoft-com:vml" xmlns:o="urn:schemas-microsoft-com:office:office" xmlns:aink="http://schemas.microsoft.com/office/drawing/2016/ink" xmlns:mc="http://schemas.openxmlformats.org/markup-compatibility/2006" xmlns:cx8="http://schemas.microsoft.com/office/drawing/2016/5/14/chartex" xmlns:cx7="http://schemas.microsoft.com/office/drawing/2016/5/13/chartex" xmlns:cx6="http://schemas.microsoft.com/office/drawing/2016/5/12/chartex" xmlns:cx5="http://schemas.microsoft.com/office/drawing/2016/5/11/chartex" xmlns:cx4="http://schemas.microsoft.com/office/drawing/2016/5/10/chartex" xmlns:cx3="http://schemas.microsoft.com/office/drawing/2016/5/9/chartex" xmlns:cx2="http://schemas.microsoft.com/office/drawing/2015/10/21/chartex" xmlns:cx1="http://schemas.microsoft.com/office/drawing/2015/9/8/chartex" xmlns:cx="http://schemas.microsoft.com/office/drawing/2014/chartex" xmlns:wpc="http://schemas.microsoft.com/office/word/2010/wordprocessingCanvas" xmlns="" val="0"/>
                         </a:ext>
                       </a:extLst>
                     </a:blip>
@@ -4974,12 +4781,6 @@
                 </pic:pic>
               </a:graphicData>
             </a:graphic>
-            <wp14:sizeRelH relativeFrom="margin">
-              <wp14:pctWidth>0</wp14:pctWidth>
-            </wp14:sizeRelH>
-            <wp14:sizeRelV relativeFrom="margin">
-              <wp14:pctHeight>0</wp14:pctHeight>
-            </wp14:sizeRelV>
           </wp:anchor>
         </w:drawing>
       </w:r>
@@ -5008,14 +4809,7 @@
           <w:b/>
           <w:color w:val="000000"/>
         </w:rPr>
-        <w:t>5</w:t>
-      </w:r>
-      <w:r>
-        <w:rPr>
-          <w:b/>
-          <w:color w:val="000000"/>
-        </w:rPr>
-        <w:t>.</w:t>
+        <w:t>5.</w:t>
       </w:r>
       <w:r>
         <w:rPr>
@@ -5043,6 +4837,7 @@
       <w:r>
         <w:rPr>
           <w:noProof/>
+          <w:lang w:val="pl-PL" w:eastAsia="pl-PL"/>
         </w:rPr>
         <w:drawing>
           <wp:inline distT="0" distB="0" distL="0" distR="0">
@@ -5065,7 +4860,7 @@
                     <a:blip r:embed="rId11">
                       <a:extLst>
                         <a:ext uri="{28A0092B-C50C-407E-A947-70E740481C1C}">
-                          <a14:useLocalDpi xmlns:a14="http://schemas.microsoft.com/office/drawing/2010/main" val="0"/>
+                          <a14:useLocalDpi xmlns:a14="http://schemas.microsoft.com/office/drawing/2010/main" xmlns:wps="http://schemas.microsoft.com/office/word/2010/wordprocessingShape" xmlns:wpi="http://schemas.microsoft.com/office/word/2010/wordprocessingInk" xmlns:wpg="http://schemas.microsoft.com/office/word/2010/wordprocessingGroup" xmlns:w16se="http://schemas.microsoft.com/office/word/2015/wordml/symex" xmlns:w15="http://schemas.microsoft.com/office/word/2012/wordml" xmlns:w14="http://schemas.microsoft.com/office/word/2010/wordml" xmlns:w="http://schemas.openxmlformats.org/wordprocessingml/2006/main" xmlns:w10="urn:schemas-microsoft-com:office:word" xmlns:wp14="http://schemas.microsoft.com/office/word/2010/wordprocessingDrawing" xmlns:v="urn:schemas-microsoft-com:vml" xmlns:o="urn:schemas-microsoft-com:office:office" xmlns:aink="http://schemas.microsoft.com/office/drawing/2016/ink" xmlns:mc="http://schemas.openxmlformats.org/markup-compatibility/2006" xmlns:cx8="http://schemas.microsoft.com/office/drawing/2016/5/14/chartex" xmlns:cx7="http://schemas.microsoft.com/office/drawing/2016/5/13/chartex" xmlns:cx6="http://schemas.microsoft.com/office/drawing/2016/5/12/chartex" xmlns:cx5="http://schemas.microsoft.com/office/drawing/2016/5/11/chartex" xmlns:cx4="http://schemas.microsoft.com/office/drawing/2016/5/10/chartex" xmlns:cx3="http://schemas.microsoft.com/office/drawing/2016/5/9/chartex" xmlns:cx2="http://schemas.microsoft.com/office/drawing/2015/10/21/chartex" xmlns:cx1="http://schemas.microsoft.com/office/drawing/2015/9/8/chartex" xmlns:cx="http://schemas.microsoft.com/office/drawing/2014/chartex" xmlns:wpc="http://schemas.microsoft.com/office/word/2010/wordprocessingCanvas" xmlns="" val="0"/>
                         </a:ext>
                       </a:extLst>
                     </a:blip>
@@ -5141,6 +4936,7 @@
         </w:numPr>
       </w:pPr>
       <w:r>
+        <w:lastRenderedPageBreak/>
         <w:t>We didn’t make satisfactory number of unit tests.</w:t>
       </w:r>
     </w:p>
@@ -5184,6 +4980,7 @@
       <w:r>
         <w:rPr>
           <w:noProof/>
+          <w:lang w:val="pl-PL" w:eastAsia="pl-PL"/>
         </w:rPr>
         <w:drawing>
           <wp:anchor distT="0" distB="0" distL="114300" distR="114300" simplePos="0" relativeHeight="251659776" behindDoc="0" locked="0" layoutInCell="1" allowOverlap="1">
@@ -5212,7 +5009,7 @@
                     <a:blip r:embed="rId12">
                       <a:extLst>
                         <a:ext uri="{28A0092B-C50C-407E-A947-70E740481C1C}">
-                          <a14:useLocalDpi xmlns:a14="http://schemas.microsoft.com/office/drawing/2010/main" val="0"/>
+                          <a14:useLocalDpi xmlns:a14="http://schemas.microsoft.com/office/drawing/2010/main" xmlns:wps="http://schemas.microsoft.com/office/word/2010/wordprocessingShape" xmlns:wpi="http://schemas.microsoft.com/office/word/2010/wordprocessingInk" xmlns:wpg="http://schemas.microsoft.com/office/word/2010/wordprocessingGroup" xmlns:w16se="http://schemas.microsoft.com/office/word/2015/wordml/symex" xmlns:w15="http://schemas.microsoft.com/office/word/2012/wordml" xmlns:w14="http://schemas.microsoft.com/office/word/2010/wordml" xmlns:w="http://schemas.openxmlformats.org/wordprocessingml/2006/main" xmlns:w10="urn:schemas-microsoft-com:office:word" xmlns:wp14="http://schemas.microsoft.com/office/word/2010/wordprocessingDrawing" xmlns:v="urn:schemas-microsoft-com:vml" xmlns:o="urn:schemas-microsoft-com:office:office" xmlns:aink="http://schemas.microsoft.com/office/drawing/2016/ink" xmlns:mc="http://schemas.openxmlformats.org/markup-compatibility/2006" xmlns:cx8="http://schemas.microsoft.com/office/drawing/2016/5/14/chartex" xmlns:cx7="http://schemas.microsoft.com/office/drawing/2016/5/13/chartex" xmlns:cx6="http://schemas.microsoft.com/office/drawing/2016/5/12/chartex" xmlns:cx5="http://schemas.microsoft.com/office/drawing/2016/5/11/chartex" xmlns:cx4="http://schemas.microsoft.com/office/drawing/2016/5/10/chartex" xmlns:cx3="http://schemas.microsoft.com/office/drawing/2016/5/9/chartex" xmlns:cx2="http://schemas.microsoft.com/office/drawing/2015/10/21/chartex" xmlns:cx1="http://schemas.microsoft.com/office/drawing/2015/9/8/chartex" xmlns:cx="http://schemas.microsoft.com/office/drawing/2014/chartex" xmlns:wpc="http://schemas.microsoft.com/office/word/2010/wordprocessingCanvas" xmlns="" val="0"/>
                         </a:ext>
                       </a:extLst>
                     </a:blip>
@@ -5232,12 +5029,6 @@
                 </pic:pic>
               </a:graphicData>
             </a:graphic>
-            <wp14:sizeRelH relativeFrom="margin">
-              <wp14:pctWidth>0</wp14:pctWidth>
-            </wp14:sizeRelH>
-            <wp14:sizeRelV relativeFrom="margin">
-              <wp14:pctHeight>0</wp14:pctHeight>
-            </wp14:sizeRelV>
           </wp:anchor>
         </w:drawing>
       </w:r>
@@ -5246,14 +5037,7 @@
           <w:b/>
           <w:color w:val="000000"/>
         </w:rPr>
-        <w:t>6</w:t>
-      </w:r>
-      <w:r>
-        <w:rPr>
-          <w:b/>
-          <w:color w:val="000000"/>
-        </w:rPr>
-        <w:t>.</w:t>
+        <w:t>6.</w:t>
       </w:r>
       <w:r>
         <w:rPr>
@@ -5295,14 +5079,7 @@
           <w:b/>
           <w:color w:val="000000"/>
         </w:rPr>
-        <w:t>7</w:t>
-      </w:r>
-      <w:r>
-        <w:rPr>
-          <w:b/>
-          <w:color w:val="000000"/>
-        </w:rPr>
-        <w:t>.</w:t>
+        <w:t>7.</w:t>
       </w:r>
       <w:r>
         <w:rPr>
@@ -5341,8 +5118,8 @@
 </file>
 
 <file path=word/endnotes.xml><?xml version="1.0" encoding="utf-8"?>
-<w:endnotes xmlns:wpc="http://schemas.microsoft.com/office/word/2010/wordprocessingCanvas" xmlns:cx="http://schemas.microsoft.com/office/drawing/2014/chartex" xmlns:cx1="http://schemas.microsoft.com/office/drawing/2015/9/8/chartex" xmlns:cx2="http://schemas.microsoft.com/office/drawing/2015/10/21/chartex" xmlns:cx3="http://schemas.microsoft.com/office/drawing/2016/5/9/chartex" xmlns:cx4="http://schemas.microsoft.com/office/drawing/2016/5/10/chartex" xmlns:cx5="http://schemas.microsoft.com/office/drawing/2016/5/11/chartex" xmlns:cx6="http://schemas.microsoft.com/office/drawing/2016/5/12/chartex" xmlns:cx7="http://schemas.microsoft.com/office/drawing/2016/5/13/chartex" xmlns:cx8="http://schemas.microsoft.com/office/drawing/2016/5/14/chartex" xmlns:mc="http://schemas.openxmlformats.org/markup-compatibility/2006" xmlns:aink="http://schemas.microsoft.com/office/drawing/2016/ink" xmlns:o="urn:schemas-microsoft-com:office:office" xmlns:r="http://schemas.openxmlformats.org/officeDocument/2006/relationships" xmlns:m="http://schemas.openxmlformats.org/officeDocument/2006/math" xmlns:v="urn:schemas-microsoft-com:vml" xmlns:wp14="http://schemas.microsoft.com/office/word/2010/wordprocessingDrawing" xmlns:wp="http://schemas.openxmlformats.org/drawingml/2006/wordprocessingDrawing" xmlns:w10="urn:schemas-microsoft-com:office:word" xmlns:w="http://schemas.openxmlformats.org/wordprocessingml/2006/main" xmlns:w14="http://schemas.microsoft.com/office/word/2010/wordml" xmlns:w15="http://schemas.microsoft.com/office/word/2012/wordml" xmlns:w16se="http://schemas.microsoft.com/office/word/2015/wordml/symex" xmlns:wpg="http://schemas.microsoft.com/office/word/2010/wordprocessingGroup" xmlns:wpi="http://schemas.microsoft.com/office/word/2010/wordprocessingInk" xmlns:wne="http://schemas.microsoft.com/office/word/2006/wordml" xmlns:wps="http://schemas.microsoft.com/office/word/2010/wordprocessingShape" mc:Ignorable="w14 w15 w16se wp14">
-  <w:endnote w:type="separator" w:id="-1">
+<w:endnotes xmlns:ve="http://schemas.openxmlformats.org/markup-compatibility/2006" xmlns:o="urn:schemas-microsoft-com:office:office" xmlns:r="http://schemas.openxmlformats.org/officeDocument/2006/relationships" xmlns:m="http://schemas.openxmlformats.org/officeDocument/2006/math" xmlns:v="urn:schemas-microsoft-com:vml" xmlns:wp="http://schemas.openxmlformats.org/drawingml/2006/wordprocessingDrawing" xmlns:w10="urn:schemas-microsoft-com:office:word" xmlns:w="http://schemas.openxmlformats.org/wordprocessingml/2006/main" xmlns:wne="http://schemas.microsoft.com/office/word/2006/wordml">
+  <w:endnote w:type="separator" w:id="0">
     <w:p>
       <w:pPr>
         <w:spacing w:line="240" w:lineRule="auto"/>
@@ -5352,7 +5129,7 @@
       </w:r>
     </w:p>
   </w:endnote>
-  <w:endnote w:type="continuationSeparator" w:id="0">
+  <w:endnote w:type="continuationSeparator" w:id="1">
     <w:p>
       <w:pPr>
         <w:spacing w:line="240" w:lineRule="auto"/>
@@ -5366,7 +5143,7 @@
 </file>
 
 <file path=word/footer1.xml><?xml version="1.0" encoding="utf-8"?>
-<w:ftr xmlns:wpc="http://schemas.microsoft.com/office/word/2010/wordprocessingCanvas" xmlns:cx="http://schemas.microsoft.com/office/drawing/2014/chartex" xmlns:cx1="http://schemas.microsoft.com/office/drawing/2015/9/8/chartex" xmlns:cx2="http://schemas.microsoft.com/office/drawing/2015/10/21/chartex" xmlns:cx3="http://schemas.microsoft.com/office/drawing/2016/5/9/chartex" xmlns:cx4="http://schemas.microsoft.com/office/drawing/2016/5/10/chartex" xmlns:cx5="http://schemas.microsoft.com/office/drawing/2016/5/11/chartex" xmlns:cx6="http://schemas.microsoft.com/office/drawing/2016/5/12/chartex" xmlns:cx7="http://schemas.microsoft.com/office/drawing/2016/5/13/chartex" xmlns:cx8="http://schemas.microsoft.com/office/drawing/2016/5/14/chartex" xmlns:mc="http://schemas.openxmlformats.org/markup-compatibility/2006" xmlns:aink="http://schemas.microsoft.com/office/drawing/2016/ink" xmlns:o="urn:schemas-microsoft-com:office:office" xmlns:r="http://schemas.openxmlformats.org/officeDocument/2006/relationships" xmlns:m="http://schemas.openxmlformats.org/officeDocument/2006/math" xmlns:v="urn:schemas-microsoft-com:vml" xmlns:wp14="http://schemas.microsoft.com/office/word/2010/wordprocessingDrawing" xmlns:wp="http://schemas.openxmlformats.org/drawingml/2006/wordprocessingDrawing" xmlns:w10="urn:schemas-microsoft-com:office:word" xmlns:w="http://schemas.openxmlformats.org/wordprocessingml/2006/main" xmlns:w14="http://schemas.microsoft.com/office/word/2010/wordml" xmlns:w15="http://schemas.microsoft.com/office/word/2012/wordml" xmlns:w16se="http://schemas.microsoft.com/office/word/2015/wordml/symex" xmlns:wpg="http://schemas.microsoft.com/office/word/2010/wordprocessingGroup" xmlns:wpi="http://schemas.microsoft.com/office/word/2010/wordprocessingInk" xmlns:wne="http://schemas.microsoft.com/office/word/2006/wordml" xmlns:wps="http://schemas.microsoft.com/office/word/2010/wordprocessingShape" mc:Ignorable="w14 w15 w16se wp14">
+<w:ftr xmlns:ve="http://schemas.openxmlformats.org/markup-compatibility/2006" xmlns:o="urn:schemas-microsoft-com:office:office" xmlns:r="http://schemas.openxmlformats.org/officeDocument/2006/relationships" xmlns:m="http://schemas.openxmlformats.org/officeDocument/2006/math" xmlns:v="urn:schemas-microsoft-com:vml" xmlns:wp="http://schemas.openxmlformats.org/drawingml/2006/wordprocessingDrawing" xmlns:w10="urn:schemas-microsoft-com:office:word" xmlns:w="http://schemas.openxmlformats.org/wordprocessingml/2006/main" xmlns:wne="http://schemas.microsoft.com/office/word/2006/wordml">
   <w:p>
     <w:pPr>
       <w:jc w:val="right"/>
@@ -5384,7 +5161,7 @@
       <w:rPr>
         <w:noProof/>
       </w:rPr>
-      <w:t>9</w:t>
+      <w:t>2</w:t>
     </w:r>
     <w:r>
       <w:fldChar w:fldCharType="end"/>
@@ -5394,14 +5171,14 @@
 </file>
 
 <file path=word/footer2.xml><?xml version="1.0" encoding="utf-8"?>
-<w:ftr xmlns:wpc="http://schemas.microsoft.com/office/word/2010/wordprocessingCanvas" xmlns:cx="http://schemas.microsoft.com/office/drawing/2014/chartex" xmlns:cx1="http://schemas.microsoft.com/office/drawing/2015/9/8/chartex" xmlns:cx2="http://schemas.microsoft.com/office/drawing/2015/10/21/chartex" xmlns:cx3="http://schemas.microsoft.com/office/drawing/2016/5/9/chartex" xmlns:cx4="http://schemas.microsoft.com/office/drawing/2016/5/10/chartex" xmlns:cx5="http://schemas.microsoft.com/office/drawing/2016/5/11/chartex" xmlns:cx6="http://schemas.microsoft.com/office/drawing/2016/5/12/chartex" xmlns:cx7="http://schemas.microsoft.com/office/drawing/2016/5/13/chartex" xmlns:cx8="http://schemas.microsoft.com/office/drawing/2016/5/14/chartex" xmlns:mc="http://schemas.openxmlformats.org/markup-compatibility/2006" xmlns:aink="http://schemas.microsoft.com/office/drawing/2016/ink" xmlns:o="urn:schemas-microsoft-com:office:office" xmlns:r="http://schemas.openxmlformats.org/officeDocument/2006/relationships" xmlns:m="http://schemas.openxmlformats.org/officeDocument/2006/math" xmlns:v="urn:schemas-microsoft-com:vml" xmlns:wp14="http://schemas.microsoft.com/office/word/2010/wordprocessingDrawing" xmlns:wp="http://schemas.openxmlformats.org/drawingml/2006/wordprocessingDrawing" xmlns:w10="urn:schemas-microsoft-com:office:word" xmlns:w="http://schemas.openxmlformats.org/wordprocessingml/2006/main" xmlns:w14="http://schemas.microsoft.com/office/word/2010/wordml" xmlns:w15="http://schemas.microsoft.com/office/word/2012/wordml" xmlns:w16se="http://schemas.microsoft.com/office/word/2015/wordml/symex" xmlns:wpg="http://schemas.microsoft.com/office/word/2010/wordprocessingGroup" xmlns:wpi="http://schemas.microsoft.com/office/word/2010/wordprocessingInk" xmlns:wne="http://schemas.microsoft.com/office/word/2006/wordml" xmlns:wps="http://schemas.microsoft.com/office/word/2010/wordprocessingShape" mc:Ignorable="w14 w15 w16se wp14">
+<w:ftr xmlns:ve="http://schemas.openxmlformats.org/markup-compatibility/2006" xmlns:o="urn:schemas-microsoft-com:office:office" xmlns:r="http://schemas.openxmlformats.org/officeDocument/2006/relationships" xmlns:m="http://schemas.openxmlformats.org/officeDocument/2006/math" xmlns:v="urn:schemas-microsoft-com:vml" xmlns:wp="http://schemas.openxmlformats.org/drawingml/2006/wordprocessingDrawing" xmlns:w10="urn:schemas-microsoft-com:office:word" xmlns:w="http://schemas.openxmlformats.org/wordprocessingml/2006/main" xmlns:wne="http://schemas.microsoft.com/office/word/2006/wordml">
   <w:p/>
 </w:ftr>
 </file>
 
 <file path=word/footnotes.xml><?xml version="1.0" encoding="utf-8"?>
-<w:footnotes xmlns:wpc="http://schemas.microsoft.com/office/word/2010/wordprocessingCanvas" xmlns:cx="http://schemas.microsoft.com/office/drawing/2014/chartex" xmlns:cx1="http://schemas.microsoft.com/office/drawing/2015/9/8/chartex" xmlns:cx2="http://schemas.microsoft.com/office/drawing/2015/10/21/chartex" xmlns:cx3="http://schemas.microsoft.com/office/drawing/2016/5/9/chartex" xmlns:cx4="http://schemas.microsoft.com/office/drawing/2016/5/10/chartex" xmlns:cx5="http://schemas.microsoft.com/office/drawing/2016/5/11/chartex" xmlns:cx6="http://schemas.microsoft.com/office/drawing/2016/5/12/chartex" xmlns:cx7="http://schemas.microsoft.com/office/drawing/2016/5/13/chartex" xmlns:cx8="http://schemas.microsoft.com/office/drawing/2016/5/14/chartex" xmlns:mc="http://schemas.openxmlformats.org/markup-compatibility/2006" xmlns:aink="http://schemas.microsoft.com/office/drawing/2016/ink" xmlns:o="urn:schemas-microsoft-com:office:office" xmlns:r="http://schemas.openxmlformats.org/officeDocument/2006/relationships" xmlns:m="http://schemas.openxmlformats.org/officeDocument/2006/math" xmlns:v="urn:schemas-microsoft-com:vml" xmlns:wp14="http://schemas.microsoft.com/office/word/2010/wordprocessingDrawing" xmlns:wp="http://schemas.openxmlformats.org/drawingml/2006/wordprocessingDrawing" xmlns:w10="urn:schemas-microsoft-com:office:word" xmlns:w="http://schemas.openxmlformats.org/wordprocessingml/2006/main" xmlns:w14="http://schemas.microsoft.com/office/word/2010/wordml" xmlns:w15="http://schemas.microsoft.com/office/word/2012/wordml" xmlns:w16se="http://schemas.microsoft.com/office/word/2015/wordml/symex" xmlns:wpg="http://schemas.microsoft.com/office/word/2010/wordprocessingGroup" xmlns:wpi="http://schemas.microsoft.com/office/word/2010/wordprocessingInk" xmlns:wne="http://schemas.microsoft.com/office/word/2006/wordml" xmlns:wps="http://schemas.microsoft.com/office/word/2010/wordprocessingShape" mc:Ignorable="w14 w15 w16se wp14">
-  <w:footnote w:type="separator" w:id="-1">
+<w:footnotes xmlns:ve="http://schemas.openxmlformats.org/markup-compatibility/2006" xmlns:o="urn:schemas-microsoft-com:office:office" xmlns:r="http://schemas.openxmlformats.org/officeDocument/2006/relationships" xmlns:m="http://schemas.openxmlformats.org/officeDocument/2006/math" xmlns:v="urn:schemas-microsoft-com:vml" xmlns:wp="http://schemas.openxmlformats.org/drawingml/2006/wordprocessingDrawing" xmlns:w10="urn:schemas-microsoft-com:office:word" xmlns:w="http://schemas.openxmlformats.org/wordprocessingml/2006/main" xmlns:wne="http://schemas.microsoft.com/office/word/2006/wordml">
+  <w:footnote w:type="separator" w:id="0">
     <w:p>
       <w:pPr>
         <w:spacing w:line="240" w:lineRule="auto"/>
@@ -5411,7 +5188,7 @@
       </w:r>
     </w:p>
   </w:footnote>
-  <w:footnote w:type="continuationSeparator" w:id="0">
+  <w:footnote w:type="continuationSeparator" w:id="1">
     <w:p>
       <w:pPr>
         <w:spacing w:line="240" w:lineRule="auto"/>
@@ -5425,14 +5202,14 @@
 </file>
 
 <file path=word/header1.xml><?xml version="1.0" encoding="utf-8"?>
-<w:hdr xmlns:wpc="http://schemas.microsoft.com/office/word/2010/wordprocessingCanvas" xmlns:cx="http://schemas.microsoft.com/office/drawing/2014/chartex" xmlns:cx1="http://schemas.microsoft.com/office/drawing/2015/9/8/chartex" xmlns:cx2="http://schemas.microsoft.com/office/drawing/2015/10/21/chartex" xmlns:cx3="http://schemas.microsoft.com/office/drawing/2016/5/9/chartex" xmlns:cx4="http://schemas.microsoft.com/office/drawing/2016/5/10/chartex" xmlns:cx5="http://schemas.microsoft.com/office/drawing/2016/5/11/chartex" xmlns:cx6="http://schemas.microsoft.com/office/drawing/2016/5/12/chartex" xmlns:cx7="http://schemas.microsoft.com/office/drawing/2016/5/13/chartex" xmlns:cx8="http://schemas.microsoft.com/office/drawing/2016/5/14/chartex" xmlns:mc="http://schemas.openxmlformats.org/markup-compatibility/2006" xmlns:aink="http://schemas.microsoft.com/office/drawing/2016/ink" xmlns:o="urn:schemas-microsoft-com:office:office" xmlns:r="http://schemas.openxmlformats.org/officeDocument/2006/relationships" xmlns:m="http://schemas.openxmlformats.org/officeDocument/2006/math" xmlns:v="urn:schemas-microsoft-com:vml" xmlns:wp14="http://schemas.microsoft.com/office/word/2010/wordprocessingDrawing" xmlns:wp="http://schemas.openxmlformats.org/drawingml/2006/wordprocessingDrawing" xmlns:w10="urn:schemas-microsoft-com:office:word" xmlns:w="http://schemas.openxmlformats.org/wordprocessingml/2006/main" xmlns:w14="http://schemas.microsoft.com/office/word/2010/wordml" xmlns:w15="http://schemas.microsoft.com/office/word/2012/wordml" xmlns:w16se="http://schemas.microsoft.com/office/word/2015/wordml/symex" xmlns:wpg="http://schemas.microsoft.com/office/word/2010/wordprocessingGroup" xmlns:wpi="http://schemas.microsoft.com/office/word/2010/wordprocessingInk" xmlns:wne="http://schemas.microsoft.com/office/word/2006/wordml" xmlns:wps="http://schemas.microsoft.com/office/word/2010/wordprocessingShape" mc:Ignorable="w14 w15 w16se wp14">
+<w:hdr xmlns:ve="http://schemas.openxmlformats.org/markup-compatibility/2006" xmlns:o="urn:schemas-microsoft-com:office:office" xmlns:r="http://schemas.openxmlformats.org/officeDocument/2006/relationships" xmlns:m="http://schemas.openxmlformats.org/officeDocument/2006/math" xmlns:v="urn:schemas-microsoft-com:vml" xmlns:wp="http://schemas.openxmlformats.org/drawingml/2006/wordprocessingDrawing" xmlns:w10="urn:schemas-microsoft-com:office:word" xmlns:w="http://schemas.openxmlformats.org/wordprocessingml/2006/main" xmlns:wne="http://schemas.microsoft.com/office/word/2006/wordml">
   <w:p/>
 </w:hdr>
 </file>
 
 <file path=word/numbering.xml><?xml version="1.0" encoding="utf-8"?>
-<w:numbering xmlns:wpc="http://schemas.microsoft.com/office/word/2010/wordprocessingCanvas" xmlns:cx="http://schemas.microsoft.com/office/drawing/2014/chartex" xmlns:cx1="http://schemas.microsoft.com/office/drawing/2015/9/8/chartex" xmlns:cx2="http://schemas.microsoft.com/office/drawing/2015/10/21/chartex" xmlns:cx3="http://schemas.microsoft.com/office/drawing/2016/5/9/chartex" xmlns:cx4="http://schemas.microsoft.com/office/drawing/2016/5/10/chartex" xmlns:cx5="http://schemas.microsoft.com/office/drawing/2016/5/11/chartex" xmlns:cx6="http://schemas.microsoft.com/office/drawing/2016/5/12/chartex" xmlns:cx7="http://schemas.microsoft.com/office/drawing/2016/5/13/chartex" xmlns:cx8="http://schemas.microsoft.com/office/drawing/2016/5/14/chartex" xmlns:mc="http://schemas.openxmlformats.org/markup-compatibility/2006" xmlns:aink="http://schemas.microsoft.com/office/drawing/2016/ink" xmlns:o="urn:schemas-microsoft-com:office:office" xmlns:r="http://schemas.openxmlformats.org/officeDocument/2006/relationships" xmlns:m="http://schemas.openxmlformats.org/officeDocument/2006/math" xmlns:v="urn:schemas-microsoft-com:vml" xmlns:wp14="http://schemas.microsoft.com/office/word/2010/wordprocessingDrawing" xmlns:wp="http://schemas.openxmlformats.org/drawingml/2006/wordprocessingDrawing" xmlns:w10="urn:schemas-microsoft-com:office:word" xmlns:w="http://schemas.openxmlformats.org/wordprocessingml/2006/main" xmlns:w14="http://schemas.microsoft.com/office/word/2010/wordml" xmlns:w15="http://schemas.microsoft.com/office/word/2012/wordml" xmlns:w16se="http://schemas.microsoft.com/office/word/2015/wordml/symex" xmlns:wpg="http://schemas.microsoft.com/office/word/2010/wordprocessingGroup" xmlns:wpi="http://schemas.microsoft.com/office/word/2010/wordprocessingInk" xmlns:wne="http://schemas.microsoft.com/office/word/2006/wordml" xmlns:wps="http://schemas.microsoft.com/office/word/2010/wordprocessingShape" mc:Ignorable="w14 w15 w16se wp14">
-  <w:abstractNum w:abstractNumId="0" w15:restartNumberingAfterBreak="0">
+<w:numbering xmlns:ve="http://schemas.openxmlformats.org/markup-compatibility/2006" xmlns:o="urn:schemas-microsoft-com:office:office" xmlns:r="http://schemas.openxmlformats.org/officeDocument/2006/relationships" xmlns:m="http://schemas.openxmlformats.org/officeDocument/2006/math" xmlns:v="urn:schemas-microsoft-com:vml" xmlns:wp="http://schemas.openxmlformats.org/drawingml/2006/wordprocessingDrawing" xmlns:w10="urn:schemas-microsoft-com:office:word" xmlns:w="http://schemas.openxmlformats.org/wordprocessingml/2006/main" xmlns:wne="http://schemas.microsoft.com/office/word/2006/wordml">
+  <w:abstractNum w:abstractNumId="0">
     <w:nsid w:val="020111F2"/>
     <w:multiLevelType w:val="multilevel"/>
     <w:tmpl w:val="3CE808BE"/>
@@ -5545,7 +5322,7 @@
       </w:rPr>
     </w:lvl>
   </w:abstractNum>
-  <w:abstractNum w:abstractNumId="1" w15:restartNumberingAfterBreak="0">
+  <w:abstractNum w:abstractNumId="1">
     <w:nsid w:val="383F7721"/>
     <w:multiLevelType w:val="multilevel"/>
     <w:tmpl w:val="FB1AAB9C"/>
@@ -5658,7 +5435,7 @@
       </w:rPr>
     </w:lvl>
   </w:abstractNum>
-  <w:abstractNum w:abstractNumId="2" w15:restartNumberingAfterBreak="0">
+  <w:abstractNum w:abstractNumId="2">
     <w:nsid w:val="421D1C39"/>
     <w:multiLevelType w:val="hybridMultilevel"/>
     <w:tmpl w:val="BFF6DB54"/>
@@ -5771,7 +5548,7 @@
       </w:rPr>
     </w:lvl>
   </w:abstractNum>
-  <w:abstractNum w:abstractNumId="3" w15:restartNumberingAfterBreak="0">
+  <w:abstractNum w:abstractNumId="3">
     <w:nsid w:val="6B2B2888"/>
     <w:multiLevelType w:val="multilevel"/>
     <w:tmpl w:val="2D18516A"/>
@@ -5884,7 +5661,7 @@
       </w:rPr>
     </w:lvl>
   </w:abstractNum>
-  <w:abstractNum w:abstractNumId="4" w15:restartNumberingAfterBreak="0">
+  <w:abstractNum w:abstractNumId="4">
     <w:nsid w:val="6C374F31"/>
     <w:multiLevelType w:val="multilevel"/>
     <w:tmpl w:val="8EA4B6F6"/>
@@ -5997,7 +5774,7 @@
       </w:rPr>
     </w:lvl>
   </w:abstractNum>
-  <w:abstractNum w:abstractNumId="5" w15:restartNumberingAfterBreak="0">
+  <w:abstractNum w:abstractNumId="5">
     <w:nsid w:val="7EE84C53"/>
     <w:multiLevelType w:val="multilevel"/>
     <w:tmpl w:val="818EAD52"/>
@@ -6132,7 +5909,7 @@
 </file>
 
 <file path=word/styles.xml><?xml version="1.0" encoding="utf-8"?>
-<w:styles xmlns:mc="http://schemas.openxmlformats.org/markup-compatibility/2006" xmlns:r="http://schemas.openxmlformats.org/officeDocument/2006/relationships" xmlns:w="http://schemas.openxmlformats.org/wordprocessingml/2006/main" xmlns:w14="http://schemas.microsoft.com/office/word/2010/wordml" xmlns:w15="http://schemas.microsoft.com/office/word/2012/wordml" xmlns:w16se="http://schemas.microsoft.com/office/word/2015/wordml/symex" mc:Ignorable="w14 w15 w16se">
+<w:styles xmlns:r="http://schemas.openxmlformats.org/officeDocument/2006/relationships" xmlns:w="http://schemas.openxmlformats.org/wordprocessingml/2006/main">
   <w:docDefaults>
     <w:rPrDefault>
       <w:rPr>
@@ -6149,389 +5926,154 @@
       </w:pPr>
     </w:pPrDefault>
   </w:docDefaults>
-  <w:latentStyles w:defLockedState="0" w:defUIPriority="99" w:defSemiHidden="0" w:defUnhideWhenUsed="0" w:defQFormat="0" w:count="374">
-    <w:lsdException w:name="Normal" w:uiPriority="0" w:qFormat="1"/>
-    <w:lsdException w:name="heading 1" w:uiPriority="9" w:qFormat="1"/>
-    <w:lsdException w:name="heading 2" w:semiHidden="1" w:uiPriority="9" w:unhideWhenUsed="1" w:qFormat="1"/>
-    <w:lsdException w:name="heading 3" w:semiHidden="1" w:uiPriority="9" w:unhideWhenUsed="1" w:qFormat="1"/>
-    <w:lsdException w:name="heading 4" w:semiHidden="1" w:uiPriority="9" w:unhideWhenUsed="1" w:qFormat="1"/>
-    <w:lsdException w:name="heading 5" w:semiHidden="1" w:uiPriority="9" w:unhideWhenUsed="1" w:qFormat="1"/>
-    <w:lsdException w:name="heading 6" w:semiHidden="1" w:uiPriority="9" w:unhideWhenUsed="1" w:qFormat="1"/>
-    <w:lsdException w:name="heading 7" w:semiHidden="1" w:uiPriority="9" w:unhideWhenUsed="1" w:qFormat="1"/>
-    <w:lsdException w:name="heading 8" w:semiHidden="1" w:uiPriority="9" w:unhideWhenUsed="1" w:qFormat="1"/>
-    <w:lsdException w:name="heading 9" w:semiHidden="1" w:uiPriority="9" w:unhideWhenUsed="1" w:qFormat="1"/>
-    <w:lsdException w:name="index 1" w:semiHidden="1" w:unhideWhenUsed="1"/>
-    <w:lsdException w:name="index 2" w:semiHidden="1" w:unhideWhenUsed="1"/>
-    <w:lsdException w:name="index 3" w:semiHidden="1" w:unhideWhenUsed="1"/>
-    <w:lsdException w:name="index 4" w:semiHidden="1" w:unhideWhenUsed="1"/>
-    <w:lsdException w:name="index 5" w:semiHidden="1" w:unhideWhenUsed="1"/>
-    <w:lsdException w:name="index 6" w:semiHidden="1" w:unhideWhenUsed="1"/>
-    <w:lsdException w:name="index 7" w:semiHidden="1" w:unhideWhenUsed="1"/>
-    <w:lsdException w:name="index 8" w:semiHidden="1" w:unhideWhenUsed="1"/>
-    <w:lsdException w:name="index 9" w:semiHidden="1" w:unhideWhenUsed="1"/>
-    <w:lsdException w:name="toc 1" w:semiHidden="1" w:uiPriority="39" w:unhideWhenUsed="1"/>
-    <w:lsdException w:name="toc 2" w:semiHidden="1" w:uiPriority="39" w:unhideWhenUsed="1"/>
-    <w:lsdException w:name="toc 3" w:semiHidden="1" w:uiPriority="39" w:unhideWhenUsed="1"/>
-    <w:lsdException w:name="toc 4" w:semiHidden="1" w:uiPriority="39" w:unhideWhenUsed="1"/>
-    <w:lsdException w:name="toc 5" w:semiHidden="1" w:uiPriority="39" w:unhideWhenUsed="1"/>
-    <w:lsdException w:name="toc 6" w:semiHidden="1" w:uiPriority="39" w:unhideWhenUsed="1"/>
-    <w:lsdException w:name="toc 7" w:semiHidden="1" w:uiPriority="39" w:unhideWhenUsed="1"/>
-    <w:lsdException w:name="toc 8" w:semiHidden="1" w:uiPriority="39" w:unhideWhenUsed="1"/>
-    <w:lsdException w:name="toc 9" w:semiHidden="1" w:uiPriority="39" w:unhideWhenUsed="1"/>
-    <w:lsdException w:name="Normal Indent" w:semiHidden="1" w:unhideWhenUsed="1"/>
-    <w:lsdException w:name="footnote text" w:semiHidden="1" w:unhideWhenUsed="1"/>
-    <w:lsdException w:name="annotation text" w:semiHidden="1" w:unhideWhenUsed="1"/>
-    <w:lsdException w:name="header" w:semiHidden="1" w:unhideWhenUsed="1"/>
-    <w:lsdException w:name="footer" w:semiHidden="1" w:unhideWhenUsed="1"/>
-    <w:lsdException w:name="index heading" w:semiHidden="1" w:unhideWhenUsed="1"/>
-    <w:lsdException w:name="caption" w:semiHidden="1" w:uiPriority="35" w:unhideWhenUsed="1" w:qFormat="1"/>
-    <w:lsdException w:name="table of figures" w:semiHidden="1" w:unhideWhenUsed="1"/>
-    <w:lsdException w:name="envelope address" w:semiHidden="1" w:unhideWhenUsed="1"/>
-    <w:lsdException w:name="envelope return" w:semiHidden="1" w:unhideWhenUsed="1"/>
-    <w:lsdException w:name="footnote reference" w:semiHidden="1" w:unhideWhenUsed="1"/>
-    <w:lsdException w:name="annotation reference" w:semiHidden="1" w:unhideWhenUsed="1"/>
-    <w:lsdException w:name="line number" w:semiHidden="1" w:unhideWhenUsed="1"/>
-    <w:lsdException w:name="page number" w:semiHidden="1" w:unhideWhenUsed="1"/>
-    <w:lsdException w:name="endnote reference" w:semiHidden="1" w:unhideWhenUsed="1"/>
-    <w:lsdException w:name="endnote text" w:semiHidden="1" w:unhideWhenUsed="1"/>
-    <w:lsdException w:name="table of authorities" w:semiHidden="1" w:unhideWhenUsed="1"/>
-    <w:lsdException w:name="macro" w:semiHidden="1" w:unhideWhenUsed="1"/>
-    <w:lsdException w:name="toa heading" w:semiHidden="1" w:unhideWhenUsed="1"/>
-    <w:lsdException w:name="List" w:semiHidden="1" w:unhideWhenUsed="1"/>
-    <w:lsdException w:name="List Bullet" w:semiHidden="1" w:unhideWhenUsed="1"/>
-    <w:lsdException w:name="List Number" w:semiHidden="1" w:unhideWhenUsed="1"/>
-    <w:lsdException w:name="List 2" w:semiHidden="1" w:unhideWhenUsed="1"/>
-    <w:lsdException w:name="List 3" w:semiHidden="1" w:unhideWhenUsed="1"/>
-    <w:lsdException w:name="List 4" w:semiHidden="1" w:unhideWhenUsed="1"/>
-    <w:lsdException w:name="List 5" w:semiHidden="1" w:unhideWhenUsed="1"/>
-    <w:lsdException w:name="List Bullet 2" w:semiHidden="1" w:unhideWhenUsed="1"/>
-    <w:lsdException w:name="List Bullet 3" w:semiHidden="1" w:unhideWhenUsed="1"/>
-    <w:lsdException w:name="List Bullet 4" w:semiHidden="1" w:unhideWhenUsed="1"/>
-    <w:lsdException w:name="List Bullet 5" w:semiHidden="1" w:unhideWhenUsed="1"/>
-    <w:lsdException w:name="List Number 2" w:semiHidden="1" w:unhideWhenUsed="1"/>
-    <w:lsdException w:name="List Number 3" w:semiHidden="1" w:unhideWhenUsed="1"/>
-    <w:lsdException w:name="List Number 4" w:semiHidden="1" w:unhideWhenUsed="1"/>
-    <w:lsdException w:name="List Number 5" w:semiHidden="1" w:unhideWhenUsed="1"/>
-    <w:lsdException w:name="Title" w:uiPriority="10" w:qFormat="1"/>
-    <w:lsdException w:name="Closing" w:semiHidden="1" w:unhideWhenUsed="1"/>
-    <w:lsdException w:name="Signature" w:semiHidden="1" w:unhideWhenUsed="1"/>
-    <w:lsdException w:name="Default Paragraph Font" w:semiHidden="1" w:uiPriority="1" w:unhideWhenUsed="1"/>
-    <w:lsdException w:name="Body Text" w:semiHidden="1" w:unhideWhenUsed="1"/>
-    <w:lsdException w:name="Body Text Indent" w:semiHidden="1" w:unhideWhenUsed="1"/>
-    <w:lsdException w:name="List Continue" w:semiHidden="1" w:unhideWhenUsed="1"/>
-    <w:lsdException w:name="List Continue 2" w:semiHidden="1" w:unhideWhenUsed="1"/>
-    <w:lsdException w:name="List Continue 3" w:semiHidden="1" w:unhideWhenUsed="1"/>
-    <w:lsdException w:name="List Continue 4" w:semiHidden="1" w:unhideWhenUsed="1"/>
-    <w:lsdException w:name="List Continue 5" w:semiHidden="1" w:unhideWhenUsed="1"/>
-    <w:lsdException w:name="Message Header" w:semiHidden="1" w:unhideWhenUsed="1"/>
-    <w:lsdException w:name="Subtitle" w:uiPriority="11" w:qFormat="1"/>
-    <w:lsdException w:name="Salutation" w:semiHidden="1" w:unhideWhenUsed="1"/>
-    <w:lsdException w:name="Date" w:semiHidden="1" w:unhideWhenUsed="1"/>
-    <w:lsdException w:name="Body Text First Indent" w:semiHidden="1" w:unhideWhenUsed="1"/>
-    <w:lsdException w:name="Body Text First Indent 2" w:semiHidden="1" w:unhideWhenUsed="1"/>
-    <w:lsdException w:name="Note Heading" w:semiHidden="1" w:unhideWhenUsed="1"/>
-    <w:lsdException w:name="Body Text 2" w:semiHidden="1" w:unhideWhenUsed="1"/>
-    <w:lsdException w:name="Body Text 3" w:semiHidden="1" w:unhideWhenUsed="1"/>
-    <w:lsdException w:name="Body Text Indent 2" w:semiHidden="1" w:unhideWhenUsed="1"/>
-    <w:lsdException w:name="Body Text Indent 3" w:semiHidden="1" w:unhideWhenUsed="1"/>
-    <w:lsdException w:name="Block Text" w:semiHidden="1" w:unhideWhenUsed="1"/>
-    <w:lsdException w:name="Hyperlink" w:semiHidden="1" w:unhideWhenUsed="1"/>
-    <w:lsdException w:name="FollowedHyperlink" w:semiHidden="1" w:unhideWhenUsed="1"/>
-    <w:lsdException w:name="Strong" w:uiPriority="22" w:qFormat="1"/>
-    <w:lsdException w:name="Emphasis" w:uiPriority="20" w:qFormat="1"/>
-    <w:lsdException w:name="Document Map" w:semiHidden="1" w:unhideWhenUsed="1"/>
-    <w:lsdException w:name="Plain Text" w:semiHidden="1" w:unhideWhenUsed="1"/>
-    <w:lsdException w:name="E-mail Signature" w:semiHidden="1" w:unhideWhenUsed="1"/>
-    <w:lsdException w:name="HTML Top of Form" w:semiHidden="1" w:unhideWhenUsed="1"/>
-    <w:lsdException w:name="HTML Bottom of Form" w:semiHidden="1" w:unhideWhenUsed="1"/>
-    <w:lsdException w:name="Normal (Web)" w:semiHidden="1" w:unhideWhenUsed="1"/>
-    <w:lsdException w:name="HTML Acronym" w:semiHidden="1" w:unhideWhenUsed="1"/>
-    <w:lsdException w:name="HTML Address" w:semiHidden="1" w:unhideWhenUsed="1"/>
-    <w:lsdException w:name="HTML Cite" w:semiHidden="1" w:unhideWhenUsed="1"/>
-    <w:lsdException w:name="HTML Code" w:semiHidden="1" w:unhideWhenUsed="1"/>
-    <w:lsdException w:name="HTML Definition" w:semiHidden="1" w:unhideWhenUsed="1"/>
-    <w:lsdException w:name="HTML Keyboard" w:semiHidden="1" w:unhideWhenUsed="1"/>
-    <w:lsdException w:name="HTML Preformatted" w:semiHidden="1" w:unhideWhenUsed="1"/>
-    <w:lsdException w:name="HTML Sample" w:semiHidden="1" w:unhideWhenUsed="1"/>
-    <w:lsdException w:name="HTML Typewriter" w:semiHidden="1" w:unhideWhenUsed="1"/>
-    <w:lsdException w:name="HTML Variable" w:semiHidden="1" w:unhideWhenUsed="1"/>
-    <w:lsdException w:name="Normal Table" w:semiHidden="1" w:unhideWhenUsed="1"/>
-    <w:lsdException w:name="annotation subject" w:semiHidden="1" w:unhideWhenUsed="1"/>
-    <w:lsdException w:name="No List" w:semiHidden="1" w:unhideWhenUsed="1"/>
-    <w:lsdException w:name="Outline List 1" w:semiHidden="1" w:unhideWhenUsed="1"/>
-    <w:lsdException w:name="Outline List 2" w:semiHidden="1" w:unhideWhenUsed="1"/>
-    <w:lsdException w:name="Outline List 3" w:semiHidden="1" w:unhideWhenUsed="1"/>
-    <w:lsdException w:name="Table Simple 1" w:semiHidden="1" w:unhideWhenUsed="1"/>
-    <w:lsdException w:name="Table Simple 2" w:semiHidden="1" w:unhideWhenUsed="1"/>
-    <w:lsdException w:name="Table Simple 3" w:semiHidden="1" w:unhideWhenUsed="1"/>
-    <w:lsdException w:name="Table Classic 1" w:semiHidden="1" w:unhideWhenUsed="1"/>
-    <w:lsdException w:name="Table Classic 2" w:semiHidden="1" w:unhideWhenUsed="1"/>
-    <w:lsdException w:name="Table Classic 3" w:semiHidden="1" w:unhideWhenUsed="1"/>
-    <w:lsdException w:name="Table Classic 4" w:semiHidden="1" w:unhideWhenUsed="1"/>
-    <w:lsdException w:name="Table Colorful 1" w:semiHidden="1" w:unhideWhenUsed="1"/>
-    <w:lsdException w:name="Table Colorful 2" w:semiHidden="1" w:unhideWhenUsed="1"/>
-    <w:lsdException w:name="Table Colorful 3" w:semiHidden="1" w:unhideWhenUsed="1"/>
-    <w:lsdException w:name="Table Columns 1" w:semiHidden="1" w:unhideWhenUsed="1"/>
-    <w:lsdException w:name="Table Columns 2" w:semiHidden="1" w:unhideWhenUsed="1"/>
-    <w:lsdException w:name="Table Columns 3" w:semiHidden="1" w:unhideWhenUsed="1"/>
-    <w:lsdException w:name="Table Columns 4" w:semiHidden="1" w:unhideWhenUsed="1"/>
-    <w:lsdException w:name="Table Columns 5" w:semiHidden="1" w:unhideWhenUsed="1"/>
-    <w:lsdException w:name="Table Grid 1" w:semiHidden="1" w:unhideWhenUsed="1"/>
-    <w:lsdException w:name="Table Grid 2" w:semiHidden="1" w:unhideWhenUsed="1"/>
-    <w:lsdException w:name="Table Grid 3" w:semiHidden="1" w:unhideWhenUsed="1"/>
-    <w:lsdException w:name="Table Grid 4" w:semiHidden="1" w:unhideWhenUsed="1"/>
-    <w:lsdException w:name="Table Grid 5" w:semiHidden="1" w:unhideWhenUsed="1"/>
-    <w:lsdException w:name="Table Grid 6" w:semiHidden="1" w:unhideWhenUsed="1"/>
-    <w:lsdException w:name="Table Grid 7" w:semiHidden="1" w:unhideWhenUsed="1"/>
-    <w:lsdException w:name="Table Grid 8" w:semiHidden="1" w:unhideWhenUsed="1"/>
-    <w:lsdException w:name="Table List 1" w:semiHidden="1" w:unhideWhenUsed="1"/>
-    <w:lsdException w:name="Table List 2" w:semiHidden="1" w:unhideWhenUsed="1"/>
-    <w:lsdException w:name="Table List 3" w:semiHidden="1" w:unhideWhenUsed="1"/>
-    <w:lsdException w:name="Table List 4" w:semiHidden="1" w:unhideWhenUsed="1"/>
-    <w:lsdException w:name="Table List 5" w:semiHidden="1" w:unhideWhenUsed="1"/>
-    <w:lsdException w:name="Table List 6" w:semiHidden="1" w:unhideWhenUsed="1"/>
-    <w:lsdException w:name="Table List 7" w:semiHidden="1" w:unhideWhenUsed="1"/>
-    <w:lsdException w:name="Table List 8" w:semiHidden="1" w:unhideWhenUsed="1"/>
-    <w:lsdException w:name="Table 3D effects 1" w:semiHidden="1" w:unhideWhenUsed="1"/>
-    <w:lsdException w:name="Table 3D effects 2" w:semiHidden="1" w:unhideWhenUsed="1"/>
-    <w:lsdException w:name="Table 3D effects 3" w:semiHidden="1" w:unhideWhenUsed="1"/>
-    <w:lsdException w:name="Table Contemporary" w:semiHidden="1" w:unhideWhenUsed="1"/>
-    <w:lsdException w:name="Table Elegant" w:semiHidden="1" w:unhideWhenUsed="1"/>
-    <w:lsdException w:name="Table Professional" w:semiHidden="1" w:unhideWhenUsed="1"/>
-    <w:lsdException w:name="Table Subtle 1" w:semiHidden="1" w:unhideWhenUsed="1"/>
-    <w:lsdException w:name="Table Subtle 2" w:semiHidden="1" w:unhideWhenUsed="1"/>
-    <w:lsdException w:name="Table Web 1" w:semiHidden="1" w:unhideWhenUsed="1"/>
-    <w:lsdException w:name="Table Web 2" w:semiHidden="1" w:unhideWhenUsed="1"/>
-    <w:lsdException w:name="Table Web 3" w:semiHidden="1" w:unhideWhenUsed="1"/>
-    <w:lsdException w:name="Balloon Text" w:semiHidden="1" w:unhideWhenUsed="1"/>
-    <w:lsdException w:name="Table Grid" w:uiPriority="39"/>
-    <w:lsdException w:name="Table Theme" w:semiHidden="1" w:unhideWhenUsed="1"/>
-    <w:lsdException w:name="Placeholder Text" w:semiHidden="1"/>
-    <w:lsdException w:name="No Spacing" w:uiPriority="1" w:qFormat="1"/>
-    <w:lsdException w:name="Light Shading" w:uiPriority="60"/>
-    <w:lsdException w:name="Light List" w:uiPriority="61"/>
-    <w:lsdException w:name="Light Grid" w:uiPriority="62"/>
-    <w:lsdException w:name="Medium Shading 1" w:uiPriority="63"/>
-    <w:lsdException w:name="Medium Shading 2" w:uiPriority="64"/>
-    <w:lsdException w:name="Medium List 1" w:uiPriority="65"/>
-    <w:lsdException w:name="Medium List 2" w:uiPriority="66"/>
-    <w:lsdException w:name="Medium Grid 1" w:uiPriority="67"/>
-    <w:lsdException w:name="Medium Grid 2" w:uiPriority="68"/>
-    <w:lsdException w:name="Medium Grid 3" w:uiPriority="69"/>
-    <w:lsdException w:name="Dark List" w:uiPriority="70"/>
-    <w:lsdException w:name="Colorful Shading" w:uiPriority="71"/>
-    <w:lsdException w:name="Colorful List" w:uiPriority="72"/>
-    <w:lsdException w:name="Colorful Grid" w:uiPriority="73"/>
-    <w:lsdException w:name="Light Shading Accent 1" w:uiPriority="60"/>
-    <w:lsdException w:name="Light List Accent 1" w:uiPriority="61"/>
-    <w:lsdException w:name="Light Grid Accent 1" w:uiPriority="62"/>
-    <w:lsdException w:name="Medium Shading 1 Accent 1" w:uiPriority="63"/>
-    <w:lsdException w:name="Medium Shading 2 Accent 1" w:uiPriority="64"/>
-    <w:lsdException w:name="Medium List 1 Accent 1" w:uiPriority="65"/>
-    <w:lsdException w:name="Revision" w:semiHidden="1"/>
-    <w:lsdException w:name="List Paragraph" w:uiPriority="34" w:qFormat="1"/>
-    <w:lsdException w:name="Quote" w:uiPriority="29" w:qFormat="1"/>
-    <w:lsdException w:name="Intense Quote" w:uiPriority="30" w:qFormat="1"/>
-    <w:lsdException w:name="Medium List 2 Accent 1" w:uiPriority="66"/>
-    <w:lsdException w:name="Medium Grid 1 Accent 1" w:uiPriority="67"/>
-    <w:lsdException w:name="Medium Grid 2 Accent 1" w:uiPriority="68"/>
-    <w:lsdException w:name="Medium Grid 3 Accent 1" w:uiPriority="69"/>
-    <w:lsdException w:name="Dark List Accent 1" w:uiPriority="70"/>
-    <w:lsdException w:name="Colorful Shading Accent 1" w:uiPriority="71"/>
-    <w:lsdException w:name="Colorful List Accent 1" w:uiPriority="72"/>
-    <w:lsdException w:name="Colorful Grid Accent 1" w:uiPriority="73"/>
-    <w:lsdException w:name="Light Shading Accent 2" w:uiPriority="60"/>
-    <w:lsdException w:name="Light List Accent 2" w:uiPriority="61"/>
-    <w:lsdException w:name="Light Grid Accent 2" w:uiPriority="62"/>
-    <w:lsdException w:name="Medium Shading 1 Accent 2" w:uiPriority="63"/>
-    <w:lsdException w:name="Medium Shading 2 Accent 2" w:uiPriority="64"/>
-    <w:lsdException w:name="Medium List 1 Accent 2" w:uiPriority="65"/>
-    <w:lsdException w:name="Medium List 2 Accent 2" w:uiPriority="66"/>
-    <w:lsdException w:name="Medium Grid 1 Accent 2" w:uiPriority="67"/>
-    <w:lsdException w:name="Medium Grid 2 Accent 2" w:uiPriority="68"/>
-    <w:lsdException w:name="Medium Grid 3 Accent 2" w:uiPriority="69"/>
-    <w:lsdException w:name="Dark List Accent 2" w:uiPriority="70"/>
-    <w:lsdException w:name="Colorful Shading Accent 2" w:uiPriority="71"/>
-    <w:lsdException w:name="Colorful List Accent 2" w:uiPriority="72"/>
-    <w:lsdException w:name="Colorful Grid Accent 2" w:uiPriority="73"/>
-    <w:lsdException w:name="Light Shading Accent 3" w:uiPriority="60"/>
-    <w:lsdException w:name="Light List Accent 3" w:uiPriority="61"/>
-    <w:lsdException w:name="Light Grid Accent 3" w:uiPriority="62"/>
-    <w:lsdException w:name="Medium Shading 1 Accent 3" w:uiPriority="63"/>
-    <w:lsdException w:name="Medium Shading 2 Accent 3" w:uiPriority="64"/>
-    <w:lsdException w:name="Medium List 1 Accent 3" w:uiPriority="65"/>
-    <w:lsdException w:name="Medium List 2 Accent 3" w:uiPriority="66"/>
-    <w:lsdException w:name="Medium Grid 1 Accent 3" w:uiPriority="67"/>
-    <w:lsdException w:name="Medium Grid 2 Accent 3" w:uiPriority="68"/>
-    <w:lsdException w:name="Medium Grid 3 Accent 3" w:uiPriority="69"/>
-    <w:lsdException w:name="Dark List Accent 3" w:uiPriority="70"/>
-    <w:lsdException w:name="Colorful Shading Accent 3" w:uiPriority="71"/>
-    <w:lsdException w:name="Colorful List Accent 3" w:uiPriority="72"/>
-    <w:lsdException w:name="Colorful Grid Accent 3" w:uiPriority="73"/>
-    <w:lsdException w:name="Light Shading Accent 4" w:uiPriority="60"/>
-    <w:lsdException w:name="Light List Accent 4" w:uiPriority="61"/>
-    <w:lsdException w:name="Light Grid Accent 4" w:uiPriority="62"/>
-    <w:lsdException w:name="Medium Shading 1 Accent 4" w:uiPriority="63"/>
-    <w:lsdException w:name="Medium Shading 2 Accent 4" w:uiPriority="64"/>
-    <w:lsdException w:name="Medium List 1 Accent 4" w:uiPriority="65"/>
-    <w:lsdException w:name="Medium List 2 Accent 4" w:uiPriority="66"/>
-    <w:lsdException w:name="Medium Grid 1 Accent 4" w:uiPriority="67"/>
-    <w:lsdException w:name="Medium Grid 2 Accent 4" w:uiPriority="68"/>
-    <w:lsdException w:name="Medium Grid 3 Accent 4" w:uiPriority="69"/>
-    <w:lsdException w:name="Dark List Accent 4" w:uiPriority="70"/>
-    <w:lsdException w:name="Colorful Shading Accent 4" w:uiPriority="71"/>
-    <w:lsdException w:name="Colorful List Accent 4" w:uiPriority="72"/>
-    <w:lsdException w:name="Colorful Grid Accent 4" w:uiPriority="73"/>
-    <w:lsdException w:name="Light Shading Accent 5" w:uiPriority="60"/>
-    <w:lsdException w:name="Light List Accent 5" w:uiPriority="61"/>
-    <w:lsdException w:name="Light Grid Accent 5" w:uiPriority="62"/>
-    <w:lsdException w:name="Medium Shading 1 Accent 5" w:uiPriority="63"/>
-    <w:lsdException w:name="Medium Shading 2 Accent 5" w:uiPriority="64"/>
-    <w:lsdException w:name="Medium List 1 Accent 5" w:uiPriority="65"/>
-    <w:lsdException w:name="Medium List 2 Accent 5" w:uiPriority="66"/>
-    <w:lsdException w:name="Medium Grid 1 Accent 5" w:uiPriority="67"/>
-    <w:lsdException w:name="Medium Grid 2 Accent 5" w:uiPriority="68"/>
-    <w:lsdException w:name="Medium Grid 3 Accent 5" w:uiPriority="69"/>
-    <w:lsdException w:name="Dark List Accent 5" w:uiPriority="70"/>
-    <w:lsdException w:name="Colorful Shading Accent 5" w:uiPriority="71"/>
-    <w:lsdException w:name="Colorful List Accent 5" w:uiPriority="72"/>
-    <w:lsdException w:name="Colorful Grid Accent 5" w:uiPriority="73"/>
-    <w:lsdException w:name="Light Shading Accent 6" w:uiPriority="60"/>
-    <w:lsdException w:name="Light List Accent 6" w:uiPriority="61"/>
-    <w:lsdException w:name="Light Grid Accent 6" w:uiPriority="62"/>
-    <w:lsdException w:name="Medium Shading 1 Accent 6" w:uiPriority="63"/>
-    <w:lsdException w:name="Medium Shading 2 Accent 6" w:uiPriority="64"/>
-    <w:lsdException w:name="Medium List 1 Accent 6" w:uiPriority="65"/>
-    <w:lsdException w:name="Medium List 2 Accent 6" w:uiPriority="66"/>
-    <w:lsdException w:name="Medium Grid 1 Accent 6" w:uiPriority="67"/>
-    <w:lsdException w:name="Medium Grid 2 Accent 6" w:uiPriority="68"/>
-    <w:lsdException w:name="Medium Grid 3 Accent 6" w:uiPriority="69"/>
-    <w:lsdException w:name="Dark List Accent 6" w:uiPriority="70"/>
-    <w:lsdException w:name="Colorful Shading Accent 6" w:uiPriority="71"/>
-    <w:lsdException w:name="Colorful List Accent 6" w:uiPriority="72"/>
-    <w:lsdException w:name="Colorful Grid Accent 6" w:uiPriority="73"/>
-    <w:lsdException w:name="Subtle Emphasis" w:uiPriority="19" w:qFormat="1"/>
-    <w:lsdException w:name="Intense Emphasis" w:uiPriority="21" w:qFormat="1"/>
-    <w:lsdException w:name="Subtle Reference" w:uiPriority="31" w:qFormat="1"/>
-    <w:lsdException w:name="Intense Reference" w:uiPriority="32" w:qFormat="1"/>
-    <w:lsdException w:name="Book Title" w:uiPriority="33" w:qFormat="1"/>
-    <w:lsdException w:name="Bibliography" w:semiHidden="1" w:uiPriority="37" w:unhideWhenUsed="1"/>
-    <w:lsdException w:name="TOC Heading" w:semiHidden="1" w:uiPriority="39" w:unhideWhenUsed="1" w:qFormat="1"/>
-    <w:lsdException w:name="Plain Table 1" w:uiPriority="41"/>
-    <w:lsdException w:name="Plain Table 2" w:uiPriority="42"/>
-    <w:lsdException w:name="Plain Table 3" w:uiPriority="43"/>
-    <w:lsdException w:name="Plain Table 4" w:uiPriority="44"/>
-    <w:lsdException w:name="Plain Table 5" w:uiPriority="45"/>
-    <w:lsdException w:name="Grid Table Light" w:uiPriority="40"/>
-    <w:lsdException w:name="Grid Table 1 Light" w:uiPriority="46"/>
-    <w:lsdException w:name="Grid Table 2" w:uiPriority="47"/>
-    <w:lsdException w:name="Grid Table 3" w:uiPriority="48"/>
-    <w:lsdException w:name="Grid Table 4" w:uiPriority="49"/>
-    <w:lsdException w:name="Grid Table 5 Dark" w:uiPriority="50"/>
-    <w:lsdException w:name="Grid Table 6 Colorful" w:uiPriority="51"/>
-    <w:lsdException w:name="Grid Table 7 Colorful" w:uiPriority="52"/>
-    <w:lsdException w:name="Grid Table 1 Light Accent 1" w:uiPriority="46"/>
-    <w:lsdException w:name="Grid Table 2 Accent 1" w:uiPriority="47"/>
-    <w:lsdException w:name="Grid Table 3 Accent 1" w:uiPriority="48"/>
-    <w:lsdException w:name="Grid Table 4 Accent 1" w:uiPriority="49"/>
-    <w:lsdException w:name="Grid Table 5 Dark Accent 1" w:uiPriority="50"/>
-    <w:lsdException w:name="Grid Table 6 Colorful Accent 1" w:uiPriority="51"/>
-    <w:lsdException w:name="Grid Table 7 Colorful Accent 1" w:uiPriority="52"/>
-    <w:lsdException w:name="Grid Table 1 Light Accent 2" w:uiPriority="46"/>
-    <w:lsdException w:name="Grid Table 2 Accent 2" w:uiPriority="47"/>
-    <w:lsdException w:name="Grid Table 3 Accent 2" w:uiPriority="48"/>
-    <w:lsdException w:name="Grid Table 4 Accent 2" w:uiPriority="49"/>
-    <w:lsdException w:name="Grid Table 5 Dark Accent 2" w:uiPriority="50"/>
-    <w:lsdException w:name="Grid Table 6 Colorful Accent 2" w:uiPriority="51"/>
-    <w:lsdException w:name="Grid Table 7 Colorful Accent 2" w:uiPriority="52"/>
-    <w:lsdException w:name="Grid Table 1 Light Accent 3" w:uiPriority="46"/>
-    <w:lsdException w:name="Grid Table 2 Accent 3" w:uiPriority="47"/>
-    <w:lsdException w:name="Grid Table 3 Accent 3" w:uiPriority="48"/>
-    <w:lsdException w:name="Grid Table 4 Accent 3" w:uiPriority="49"/>
-    <w:lsdException w:name="Grid Table 5 Dark Accent 3" w:uiPriority="50"/>
-    <w:lsdException w:name="Grid Table 6 Colorful Accent 3" w:uiPriority="51"/>
-    <w:lsdException w:name="Grid Table 7 Colorful Accent 3" w:uiPriority="52"/>
-    <w:lsdException w:name="Grid Table 1 Light Accent 4" w:uiPriority="46"/>
-    <w:lsdException w:name="Grid Table 2 Accent 4" w:uiPriority="47"/>
-    <w:lsdException w:name="Grid Table 3 Accent 4" w:uiPriority="48"/>
-    <w:lsdException w:name="Grid Table 4 Accent 4" w:uiPriority="49"/>
-    <w:lsdException w:name="Grid Table 5 Dark Accent 4" w:uiPriority="50"/>
-    <w:lsdException w:name="Grid Table 6 Colorful Accent 4" w:uiPriority="51"/>
-    <w:lsdException w:name="Grid Table 7 Colorful Accent 4" w:uiPriority="52"/>
-    <w:lsdException w:name="Grid Table 1 Light Accent 5" w:uiPriority="46"/>
-    <w:lsdException w:name="Grid Table 2 Accent 5" w:uiPriority="47"/>
-    <w:lsdException w:name="Grid Table 3 Accent 5" w:uiPriority="48"/>
-    <w:lsdException w:name="Grid Table 4 Accent 5" w:uiPriority="49"/>
-    <w:lsdException w:name="Grid Table 5 Dark Accent 5" w:uiPriority="50"/>
-    <w:lsdException w:name="Grid Table 6 Colorful Accent 5" w:uiPriority="51"/>
-    <w:lsdException w:name="Grid Table 7 Colorful Accent 5" w:uiPriority="52"/>
-    <w:lsdException w:name="Grid Table 1 Light Accent 6" w:uiPriority="46"/>
-    <w:lsdException w:name="Grid Table 2 Accent 6" w:uiPriority="47"/>
-    <w:lsdException w:name="Grid Table 3 Accent 6" w:uiPriority="48"/>
-    <w:lsdException w:name="Grid Table 4 Accent 6" w:uiPriority="49"/>
-    <w:lsdException w:name="Grid Table 5 Dark Accent 6" w:uiPriority="50"/>
-    <w:lsdException w:name="Grid Table 6 Colorful Accent 6" w:uiPriority="51"/>
-    <w:lsdException w:name="Grid Table 7 Colorful Accent 6" w:uiPriority="52"/>
-    <w:lsdException w:name="List Table 1 Light" w:uiPriority="46"/>
-    <w:lsdException w:name="List Table 2" w:uiPriority="47"/>
-    <w:lsdException w:name="List Table 3" w:uiPriority="48"/>
-    <w:lsdException w:name="List Table 4" w:uiPriority="49"/>
-    <w:lsdException w:name="List Table 5 Dark" w:uiPriority="50"/>
-    <w:lsdException w:name="List Table 6 Colorful" w:uiPriority="51"/>
-    <w:lsdException w:name="List Table 7 Colorful" w:uiPriority="52"/>
-    <w:lsdException w:name="List Table 1 Light Accent 1" w:uiPriority="46"/>
-    <w:lsdException w:name="List Table 2 Accent 1" w:uiPriority="47"/>
-    <w:lsdException w:name="List Table 3 Accent 1" w:uiPriority="48"/>
-    <w:lsdException w:name="List Table 4 Accent 1" w:uiPriority="49"/>
-    <w:lsdException w:name="List Table 5 Dark Accent 1" w:uiPriority="50"/>
-    <w:lsdException w:name="List Table 6 Colorful Accent 1" w:uiPriority="51"/>
-    <w:lsdException w:name="List Table 7 Colorful Accent 1" w:uiPriority="52"/>
-    <w:lsdException w:name="List Table 1 Light Accent 2" w:uiPriority="46"/>
-    <w:lsdException w:name="List Table 2 Accent 2" w:uiPriority="47"/>
-    <w:lsdException w:name="List Table 3 Accent 2" w:uiPriority="48"/>
-    <w:lsdException w:name="List Table 4 Accent 2" w:uiPriority="49"/>
-    <w:lsdException w:name="List Table 5 Dark Accent 2" w:uiPriority="50"/>
-    <w:lsdException w:name="List Table 6 Colorful Accent 2" w:uiPriority="51"/>
-    <w:lsdException w:name="List Table 7 Colorful Accent 2" w:uiPriority="52"/>
-    <w:lsdException w:name="List Table 1 Light Accent 3" w:uiPriority="46"/>
-    <w:lsdException w:name="List Table 2 Accent 3" w:uiPriority="47"/>
-    <w:lsdException w:name="List Table 3 Accent 3" w:uiPriority="48"/>
-    <w:lsdException w:name="List Table 4 Accent 3" w:uiPriority="49"/>
-    <w:lsdException w:name="List Table 5 Dark Accent 3" w:uiPriority="50"/>
-    <w:lsdException w:name="List Table 6 Colorful Accent 3" w:uiPriority="51"/>
-    <w:lsdException w:name="List Table 7 Colorful Accent 3" w:uiPriority="52"/>
-    <w:lsdException w:name="List Table 1 Light Accent 4" w:uiPriority="46"/>
-    <w:lsdException w:name="List Table 2 Accent 4" w:uiPriority="47"/>
-    <w:lsdException w:name="List Table 3 Accent 4" w:uiPriority="48"/>
-    <w:lsdException w:name="List Table 4 Accent 4" w:uiPriority="49"/>
-    <w:lsdException w:name="List Table 5 Dark Accent 4" w:uiPriority="50"/>
-    <w:lsdException w:name="List Table 6 Colorful Accent 4" w:uiPriority="51"/>
-    <w:lsdException w:name="List Table 7 Colorful Accent 4" w:uiPriority="52"/>
-    <w:lsdException w:name="List Table 1 Light Accent 5" w:uiPriority="46"/>
-    <w:lsdException w:name="List Table 2 Accent 5" w:uiPriority="47"/>
-    <w:lsdException w:name="List Table 3 Accent 5" w:uiPriority="48"/>
-    <w:lsdException w:name="List Table 4 Accent 5" w:uiPriority="49"/>
-    <w:lsdException w:name="List Table 5 Dark Accent 5" w:uiPriority="50"/>
-    <w:lsdException w:name="List Table 6 Colorful Accent 5" w:uiPriority="51"/>
-    <w:lsdException w:name="List Table 7 Colorful Accent 5" w:uiPriority="52"/>
-    <w:lsdException w:name="List Table 1 Light Accent 6" w:uiPriority="46"/>
-    <w:lsdException w:name="List Table 2 Accent 6" w:uiPriority="47"/>
-    <w:lsdException w:name="List Table 3 Accent 6" w:uiPriority="48"/>
-    <w:lsdException w:name="List Table 4 Accent 6" w:uiPriority="49"/>
-    <w:lsdException w:name="List Table 5 Dark Accent 6" w:uiPriority="50"/>
-    <w:lsdException w:name="List Table 6 Colorful Accent 6" w:uiPriority="51"/>
-    <w:lsdException w:name="List Table 7 Colorful Accent 6" w:uiPriority="52"/>
-    <w:lsdException w:name="Mention" w:semiHidden="1" w:unhideWhenUsed="1"/>
-    <w:lsdException w:name="Smart Hyperlink" w:semiHidden="1" w:unhideWhenUsed="1"/>
-    <w:lsdException w:name="Hashtag" w:semiHidden="1" w:unhideWhenUsed="1"/>
+  <w:latentStyles w:defLockedState="0" w:defUIPriority="99" w:defSemiHidden="1" w:defUnhideWhenUsed="1" w:defQFormat="0" w:count="267">
+    <w:lsdException w:name="Normal" w:semiHidden="0" w:uiPriority="0" w:unhideWhenUsed="0" w:qFormat="1"/>
+    <w:lsdException w:name="heading 1" w:semiHidden="0" w:uiPriority="9" w:unhideWhenUsed="0" w:qFormat="1"/>
+    <w:lsdException w:name="heading 2" w:uiPriority="9" w:qFormat="1"/>
+    <w:lsdException w:name="heading 3" w:uiPriority="9" w:qFormat="1"/>
+    <w:lsdException w:name="heading 4" w:uiPriority="9" w:qFormat="1"/>
+    <w:lsdException w:name="heading 5" w:uiPriority="9" w:qFormat="1"/>
+    <w:lsdException w:name="heading 6" w:uiPriority="9" w:qFormat="1"/>
+    <w:lsdException w:name="heading 7" w:uiPriority="9" w:qFormat="1"/>
+    <w:lsdException w:name="heading 8" w:uiPriority="9" w:qFormat="1"/>
+    <w:lsdException w:name="heading 9" w:uiPriority="9" w:qFormat="1"/>
+    <w:lsdException w:name="toc 1" w:uiPriority="39"/>
+    <w:lsdException w:name="toc 2" w:uiPriority="39"/>
+    <w:lsdException w:name="toc 3" w:uiPriority="39"/>
+    <w:lsdException w:name="toc 4" w:uiPriority="39"/>
+    <w:lsdException w:name="toc 5" w:uiPriority="39"/>
+    <w:lsdException w:name="toc 6" w:uiPriority="39"/>
+    <w:lsdException w:name="toc 7" w:uiPriority="39"/>
+    <w:lsdException w:name="toc 8" w:uiPriority="39"/>
+    <w:lsdException w:name="toc 9" w:uiPriority="39"/>
+    <w:lsdException w:name="caption" w:uiPriority="35" w:qFormat="1"/>
+    <w:lsdException w:name="Title" w:semiHidden="0" w:uiPriority="10" w:unhideWhenUsed="0" w:qFormat="1"/>
+    <w:lsdException w:name="Default Paragraph Font" w:uiPriority="1"/>
+    <w:lsdException w:name="Subtitle" w:semiHidden="0" w:uiPriority="11" w:unhideWhenUsed="0" w:qFormat="1"/>
+    <w:lsdException w:name="Strong" w:semiHidden="0" w:uiPriority="22" w:unhideWhenUsed="0" w:qFormat="1"/>
+    <w:lsdException w:name="Emphasis" w:semiHidden="0" w:uiPriority="20" w:unhideWhenUsed="0" w:qFormat="1"/>
+    <w:lsdException w:name="Table Grid" w:semiHidden="0" w:uiPriority="39" w:unhideWhenUsed="0"/>
+    <w:lsdException w:name="Placeholder Text" w:unhideWhenUsed="0"/>
+    <w:lsdException w:name="No Spacing" w:semiHidden="0" w:uiPriority="1" w:unhideWhenUsed="0" w:qFormat="1"/>
+    <w:lsdException w:name="Light Shading" w:semiHidden="0" w:uiPriority="60" w:unhideWhenUsed="0"/>
+    <w:lsdException w:name="Light List" w:semiHidden="0" w:uiPriority="61" w:unhideWhenUsed="0"/>
+    <w:lsdException w:name="Light Grid" w:semiHidden="0" w:uiPriority="62" w:unhideWhenUsed="0"/>
+    <w:lsdException w:name="Medium Shading 1" w:semiHidden="0" w:uiPriority="63" w:unhideWhenUsed="0"/>
+    <w:lsdException w:name="Medium Shading 2" w:semiHidden="0" w:uiPriority="64" w:unhideWhenUsed="0"/>
+    <w:lsdException w:name="Medium List 1" w:semiHidden="0" w:uiPriority="65" w:unhideWhenUsed="0"/>
+    <w:lsdException w:name="Medium List 2" w:semiHidden="0" w:uiPriority="66" w:unhideWhenUsed="0"/>
+    <w:lsdException w:name="Medium Grid 1" w:semiHidden="0" w:uiPriority="67" w:unhideWhenUsed="0"/>
+    <w:lsdException w:name="Medium Grid 2" w:semiHidden="0" w:uiPriority="68" w:unhideWhenUsed="0"/>
+    <w:lsdException w:name="Medium Grid 3" w:semiHidden="0" w:uiPriority="69" w:unhideWhenUsed="0"/>
+    <w:lsdException w:name="Dark List" w:semiHidden="0" w:uiPriority="70" w:unhideWhenUsed="0"/>
+    <w:lsdException w:name="Colorful Shading" w:semiHidden="0" w:uiPriority="71" w:unhideWhenUsed="0"/>
+    <w:lsdException w:name="Colorful List" w:semiHidden="0" w:uiPriority="72" w:unhideWhenUsed="0"/>
+    <w:lsdException w:name="Colorful Grid" w:semiHidden="0" w:uiPriority="73" w:unhideWhenUsed="0"/>
+    <w:lsdException w:name="Light Shading Accent 1" w:semiHidden="0" w:uiPriority="60" w:unhideWhenUsed="0"/>
+    <w:lsdException w:name="Light List Accent 1" w:semiHidden="0" w:uiPriority="61" w:unhideWhenUsed="0"/>
+    <w:lsdException w:name="Light Grid Accent 1" w:semiHidden="0" w:uiPriority="62" w:unhideWhenUsed="0"/>
+    <w:lsdException w:name="Medium Shading 1 Accent 1" w:semiHidden="0" w:uiPriority="63" w:unhideWhenUsed="0"/>
+    <w:lsdException w:name="Medium Shading 2 Accent 1" w:semiHidden="0" w:uiPriority="64" w:unhideWhenUsed="0"/>
+    <w:lsdException w:name="Medium List 1 Accent 1" w:semiHidden="0" w:uiPriority="65" w:unhideWhenUsed="0"/>
+    <w:lsdException w:name="Revision" w:unhideWhenUsed="0"/>
+    <w:lsdException w:name="List Paragraph" w:semiHidden="0" w:uiPriority="34" w:unhideWhenUsed="0" w:qFormat="1"/>
+    <w:lsdException w:name="Quote" w:semiHidden="0" w:uiPriority="29" w:unhideWhenUsed="0" w:qFormat="1"/>
+    <w:lsdException w:name="Intense Quote" w:semiHidden="0" w:uiPriority="30" w:unhideWhenUsed="0" w:qFormat="1"/>
+    <w:lsdException w:name="Medium List 2 Accent 1" w:semiHidden="0" w:uiPriority="66" w:unhideWhenUsed="0"/>
+    <w:lsdException w:name="Medium Grid 1 Accent 1" w:semiHidden="0" w:uiPriority="67" w:unhideWhenUsed="0"/>
+    <w:lsdException w:name="Medium Grid 2 Accent 1" w:semiHidden="0" w:uiPriority="68" w:unhideWhenUsed="0"/>
+    <w:lsdException w:name="Medium Grid 3 Accent 1" w:semiHidden="0" w:uiPriority="69" w:unhideWhenUsed="0"/>
+    <w:lsdException w:name="Dark List Accent 1" w:semiHidden="0" w:uiPriority="70" w:unhideWhenUsed="0"/>
+    <w:lsdException w:name="Colorful Shading Accent 1" w:semiHidden="0" w:uiPriority="71" w:unhideWhenUsed="0"/>
+    <w:lsdException w:name="Colorful List Accent 1" w:semiHidden="0" w:uiPriority="72" w:unhideWhenUsed="0"/>
+    <w:lsdException w:name="Colorful Grid Accent 1" w:semiHidden="0" w:uiPriority="73" w:unhideWhenUsed="0"/>
+    <w:lsdException w:name="Light Shading Accent 2" w:semiHidden="0" w:uiPriority="60" w:unhideWhenUsed="0"/>
+    <w:lsdException w:name="Light List Accent 2" w:semiHidden="0" w:uiPriority="61" w:unhideWhenUsed="0"/>
+    <w:lsdException w:name="Light Grid Accent 2" w:semiHidden="0" w:uiPriority="62" w:unhideWhenUsed="0"/>
+    <w:lsdException w:name="Medium Shading 1 Accent 2" w:semiHidden="0" w:uiPriority="63" w:unhideWhenUsed="0"/>
+    <w:lsdException w:name="Medium Shading 2 Accent 2" w:semiHidden="0" w:uiPriority="64" w:unhideWhenUsed="0"/>
+    <w:lsdException w:name="Medium List 1 Accent 2" w:semiHidden="0" w:uiPriority="65" w:unhideWhenUsed="0"/>
+    <w:lsdException w:name="Medium List 2 Accent 2" w:semiHidden="0" w:uiPriority="66" w:unhideWhenUsed="0"/>
+    <w:lsdException w:name="Medium Grid 1 Accent 2" w:semiHidden="0" w:uiPriority="67" w:unhideWhenUsed="0"/>
+    <w:lsdException w:name="Medium Grid 2 Accent 2" w:semiHidden="0" w:uiPriority="68" w:unhideWhenUsed="0"/>
+    <w:lsdException w:name="Medium Grid 3 Accent 2" w:semiHidden="0" w:uiPriority="69" w:unhideWhenUsed="0"/>
+    <w:lsdException w:name="Dark List Accent 2" w:semiHidden="0" w:uiPriority="70" w:unhideWhenUsed="0"/>
+    <w:lsdException w:name="Colorful Shading Accent 2" w:semiHidden="0" w:uiPriority="71" w:unhideWhenUsed="0"/>
+    <w:lsdException w:name="Colorful List Accent 2" w:semiHidden="0" w:uiPriority="72" w:unhideWhenUsed="0"/>
+    <w:lsdException w:name="Colorful Grid Accent 2" w:semiHidden="0" w:uiPriority="73" w:unhideWhenUsed="0"/>
+    <w:lsdException w:name="Light Shading Accent 3" w:semiHidden="0" w:uiPriority="60" w:unhideWhenUsed="0"/>
+    <w:lsdException w:name="Light List Accent 3" w:semiHidden="0" w:uiPriority="61" w:unhideWhenUsed="0"/>
+    <w:lsdException w:name="Light Grid Accent 3" w:semiHidden="0" w:uiPriority="62" w:unhideWhenUsed="0"/>
+    <w:lsdException w:name="Medium Shading 1 Accent 3" w:semiHidden="0" w:uiPriority="63" w:unhideWhenUsed="0"/>
+    <w:lsdException w:name="Medium Shading 2 Accent 3" w:semiHidden="0" w:uiPriority="64" w:unhideWhenUsed="0"/>
+    <w:lsdException w:name="Medium List 1 Accent 3" w:semiHidden="0" w:uiPriority="65" w:unhideWhenUsed="0"/>
+    <w:lsdException w:name="Medium List 2 Accent 3" w:semiHidden="0" w:uiPriority="66" w:unhideWhenUsed="0"/>
+    <w:lsdException w:name="Medium Grid 1 Accent 3" w:semiHidden="0" w:uiPriority="67" w:unhideWhenUsed="0"/>
+    <w:lsdException w:name="Medium Grid 2 Accent 3" w:semiHidden="0" w:uiPriority="68" w:unhideWhenUsed="0"/>
+    <w:lsdException w:name="Medium Grid 3 Accent 3" w:semiHidden="0" w:uiPriority="69" w:unhideWhenUsed="0"/>
+    <w:lsdException w:name="Dark List Accent 3" w:semiHidden="0" w:uiPriority="70" w:unhideWhenUsed="0"/>
+    <w:lsdException w:name="Colorful Shading Accent 3" w:semiHidden="0" w:uiPriority="71" w:unhideWhenUsed="0"/>
+    <w:lsdException w:name="Colorful List Accent 3" w:semiHidden="0" w:uiPriority="72" w:unhideWhenUsed="0"/>
+    <w:lsdException w:name="Colorful Grid Accent 3" w:semiHidden="0" w:uiPriority="73" w:unhideWhenUsed="0"/>
+    <w:lsdException w:name="Light Shading Accent 4" w:semiHidden="0" w:uiPriority="60" w:unhideWhenUsed="0"/>
+    <w:lsdException w:name="Light List Accent 4" w:semiHidden="0" w:uiPriority="61" w:unhideWhenUsed="0"/>
+    <w:lsdException w:name="Light Grid Accent 4" w:semiHidden="0" w:uiPriority="62" w:unhideWhenUsed="0"/>
+    <w:lsdException w:name="Medium Shading 1 Accent 4" w:semiHidden="0" w:uiPriority="63" w:unhideWhenUsed="0"/>
+    <w:lsdException w:name="Medium Shading 2 Accent 4" w:semiHidden="0" w:uiPriority="64" w:unhideWhenUsed="0"/>
+    <w:lsdException w:name="Medium List 1 Accent 4" w:semiHidden="0" w:uiPriority="65" w:unhideWhenUsed="0"/>
+    <w:lsdException w:name="Medium List 2 Accent 4" w:semiHidden="0" w:uiPriority="66" w:unhideWhenUsed="0"/>
+    <w:lsdException w:name="Medium Grid 1 Accent 4" w:semiHidden="0" w:uiPriority="67" w:unhideWhenUsed="0"/>
+    <w:lsdException w:name="Medium Grid 2 Accent 4" w:semiHidden="0" w:uiPriority="68" w:unhideWhenUsed="0"/>
+    <w:lsdException w:name="Medium Grid 3 Accent 4" w:semiHidden="0" w:uiPriority="69" w:unhideWhenUsed="0"/>
+    <w:lsdException w:name="Dark List Accent 4" w:semiHidden="0" w:uiPriority="70" w:unhideWhenUsed="0"/>
+    <w:lsdException w:name="Colorful Shading Accent 4" w:semiHidden="0" w:uiPriority="71" w:unhideWhenUsed="0"/>
+    <w:lsdException w:name="Colorful List Accent 4" w:semiHidden="0" w:uiPriority="72" w:unhideWhenUsed="0"/>
+    <w:lsdException w:name="Colorful Grid Accent 4" w:semiHidden="0" w:uiPriority="73" w:unhideWhenUsed="0"/>
+    <w:lsdException w:name="Light Shading Accent 5" w:semiHidden="0" w:uiPriority="60" w:unhideWhenUsed="0"/>
+    <w:lsdException w:name="Light List Accent 5" w:semiHidden="0" w:uiPriority="61" w:unhideWhenUsed="0"/>
+    <w:lsdException w:name="Light Grid Accent 5" w:semiHidden="0" w:uiPriority="62" w:unhideWhenUsed="0"/>
+    <w:lsdException w:name="Medium Shading 1 Accent 5" w:semiHidden="0" w:uiPriority="63" w:unhideWhenUsed="0"/>
+    <w:lsdException w:name="Medium Shading 2 Accent 5" w:semiHidden="0" w:uiPriority="64" w:unhideWhenUsed="0"/>
+    <w:lsdException w:name="Medium List 1 Accent 5" w:semiHidden="0" w:uiPriority="65" w:unhideWhenUsed="0"/>
+    <w:lsdException w:name="Medium List 2 Accent 5" w:semiHidden="0" w:uiPriority="66" w:unhideWhenUsed="0"/>
+    <w:lsdException w:name="Medium Grid 1 Accent 5" w:semiHidden="0" w:uiPriority="67" w:unhideWhenUsed="0"/>
+    <w:lsdException w:name="Medium Grid 2 Accent 5" w:semiHidden="0" w:uiPriority="68" w:unhideWhenUsed="0"/>
+    <w:lsdException w:name="Medium Grid 3 Accent 5" w:semiHidden="0" w:uiPriority="69" w:unhideWhenUsed="0"/>
+    <w:lsdException w:name="Dark List Accent 5" w:semiHidden="0" w:uiPriority="70" w:unhideWhenUsed="0"/>
+    <w:lsdException w:name="Colorful Shading Accent 5" w:semiHidden="0" w:uiPriority="71" w:unhideWhenUsed="0"/>
+    <w:lsdException w:name="Colorful List Accent 5" w:semiHidden="0" w:uiPriority="72" w:unhideWhenUsed="0"/>
+    <w:lsdException w:name="Colorful Grid Accent 5" w:semiHidden="0" w:uiPriority="73" w:unhideWhenUsed="0"/>
+    <w:lsdException w:name="Light Shading Accent 6" w:semiHidden="0" w:uiPriority="60" w:unhideWhenUsed="0"/>
+    <w:lsdException w:name="Light List Accent 6" w:semiHidden="0" w:uiPriority="61" w:unhideWhenUsed="0"/>
+    <w:lsdException w:name="Light Grid Accent 6" w:semiHidden="0" w:uiPriority="62" w:unhideWhenUsed="0"/>
+    <w:lsdException w:name="Medium Shading 1 Accent 6" w:semiHidden="0" w:uiPriority="63" w:unhideWhenUsed="0"/>
+    <w:lsdException w:name="Medium Shading 2 Accent 6" w:semiHidden="0" w:uiPriority="64" w:unhideWhenUsed="0"/>
+    <w:lsdException w:name="Medium List 1 Accent 6" w:semiHidden="0" w:uiPriority="65" w:unhideWhenUsed="0"/>
+    <w:lsdException w:name="Medium List 2 Accent 6" w:semiHidden="0" w:uiPriority="66" w:unhideWhenUsed="0"/>
+    <w:lsdException w:name="Medium Grid 1 Accent 6" w:semiHidden="0" w:uiPriority="67" w:unhideWhenUsed="0"/>
+    <w:lsdException w:name="Medium Grid 2 Accent 6" w:semiHidden="0" w:uiPriority="68" w:unhideWhenUsed="0"/>
+    <w:lsdException w:name="Medium Grid 3 Accent 6" w:semiHidden="0" w:uiPriority="69" w:unhideWhenUsed="0"/>
+    <w:lsdException w:name="Dark List Accent 6" w:semiHidden="0" w:uiPriority="70" w:unhideWhenUsed="0"/>
+    <w:lsdException w:name="Colorful Shading Accent 6" w:semiHidden="0" w:uiPriority="71" w:unhideWhenUsed="0"/>
+    <w:lsdException w:name="Colorful List Accent 6" w:semiHidden="0" w:uiPriority="72" w:unhideWhenUsed="0"/>
+    <w:lsdException w:name="Colorful Grid Accent 6" w:semiHidden="0" w:uiPriority="73" w:unhideWhenUsed="0"/>
+    <w:lsdException w:name="Subtle Emphasis" w:semiHidden="0" w:uiPriority="19" w:unhideWhenUsed="0" w:qFormat="1"/>
+    <w:lsdException w:name="Intense Emphasis" w:semiHidden="0" w:uiPriority="21" w:unhideWhenUsed="0" w:qFormat="1"/>
+    <w:lsdException w:name="Subtle Reference" w:semiHidden="0" w:uiPriority="31" w:unhideWhenUsed="0" w:qFormat="1"/>
+    <w:lsdException w:name="Intense Reference" w:semiHidden="0" w:uiPriority="32" w:unhideWhenUsed="0" w:qFormat="1"/>
+    <w:lsdException w:name="Book Title" w:semiHidden="0" w:uiPriority="33" w:unhideWhenUsed="0" w:qFormat="1"/>
+    <w:lsdException w:name="Bibliography" w:uiPriority="37"/>
+    <w:lsdException w:name="TOC Heading" w:uiPriority="39" w:qFormat="1"/>
   </w:latentStyles>
   <w:style w:type="paragraph" w:default="1" w:styleId="Normalny">
     <w:name w:val="Normal"/>
+    <w:rsid w:val="008608C1"/>
   </w:style>
   <w:style w:type="paragraph" w:styleId="Nagwek1">
     <w:name w:val="heading 1"/>
     <w:basedOn w:val="Normalny"/>
     <w:next w:val="Normalny"/>
+    <w:rsid w:val="008608C1"/>
     <w:pPr>
       <w:keepNext/>
       <w:keepLines/>
@@ -6548,6 +6090,7 @@
     <w:name w:val="heading 2"/>
     <w:basedOn w:val="Normalny"/>
     <w:next w:val="Normalny"/>
+    <w:rsid w:val="008608C1"/>
     <w:pPr>
       <w:keepNext/>
       <w:keepLines/>
@@ -6564,6 +6107,7 @@
     <w:name w:val="heading 3"/>
     <w:basedOn w:val="Normalny"/>
     <w:next w:val="Normalny"/>
+    <w:rsid w:val="008608C1"/>
     <w:pPr>
       <w:keepNext/>
       <w:keepLines/>
@@ -6581,6 +6125,7 @@
     <w:name w:val="heading 4"/>
     <w:basedOn w:val="Normalny"/>
     <w:next w:val="Normalny"/>
+    <w:rsid w:val="008608C1"/>
     <w:pPr>
       <w:keepNext/>
       <w:keepLines/>
@@ -6598,6 +6143,7 @@
     <w:name w:val="heading 5"/>
     <w:basedOn w:val="Normalny"/>
     <w:next w:val="Normalny"/>
+    <w:rsid w:val="008608C1"/>
     <w:pPr>
       <w:keepNext/>
       <w:keepLines/>
@@ -6613,6 +6159,7 @@
     <w:name w:val="heading 6"/>
     <w:basedOn w:val="Normalny"/>
     <w:next w:val="Normalny"/>
+    <w:rsid w:val="008608C1"/>
     <w:pPr>
       <w:keepNext/>
       <w:keepLines/>
@@ -6636,6 +6183,7 @@
     <w:uiPriority w:val="99"/>
     <w:semiHidden/>
     <w:unhideWhenUsed/>
+    <w:qFormat/>
     <w:tblPr>
       <w:tblInd w:w="0" w:type="dxa"/>
       <w:tblCellMar>
@@ -6654,6 +6202,7 @@
   </w:style>
   <w:style w:type="table" w:customStyle="1" w:styleId="TableNormal">
     <w:name w:val="Table Normal"/>
+    <w:rsid w:val="008608C1"/>
     <w:tblPr>
       <w:tblCellMar>
         <w:top w:w="0" w:type="dxa"/>
@@ -6667,6 +6216,7 @@
     <w:name w:val="Title"/>
     <w:basedOn w:val="Normalny"/>
     <w:next w:val="Normalny"/>
+    <w:rsid w:val="008608C1"/>
     <w:pPr>
       <w:keepNext/>
       <w:keepLines/>
@@ -6682,6 +6232,7 @@
     <w:name w:val="Subtitle"/>
     <w:basedOn w:val="Normalny"/>
     <w:next w:val="Normalny"/>
+    <w:rsid w:val="008608C1"/>
     <w:pPr>
       <w:keepNext/>
       <w:keepLines/>
@@ -6696,6 +6247,7 @@
   </w:style>
   <w:style w:type="table" w:customStyle="1" w:styleId="a">
     <w:basedOn w:val="TableNormal"/>
+    <w:rsid w:val="008608C1"/>
     <w:tblPr>
       <w:tblStyleRowBandSize w:val="1"/>
       <w:tblStyleColBandSize w:val="1"/>
@@ -6717,6 +6269,36 @@
       <w:ind w:left="720"/>
       <w:contextualSpacing/>
     </w:pPr>
+  </w:style>
+  <w:style w:type="paragraph" w:styleId="Tekstdymka">
+    <w:name w:val="Balloon Text"/>
+    <w:basedOn w:val="Normalny"/>
+    <w:link w:val="TekstdymkaZnak"/>
+    <w:uiPriority w:val="99"/>
+    <w:semiHidden/>
+    <w:unhideWhenUsed/>
+    <w:rsid w:val="0092717A"/>
+    <w:pPr>
+      <w:spacing w:line="240" w:lineRule="auto"/>
+    </w:pPr>
+    <w:rPr>
+      <w:rFonts w:ascii="Tahoma" w:hAnsi="Tahoma" w:cs="Tahoma"/>
+      <w:sz w:val="16"/>
+      <w:szCs w:val="16"/>
+    </w:rPr>
+  </w:style>
+  <w:style w:type="character" w:customStyle="1" w:styleId="TekstdymkaZnak">
+    <w:name w:val="Tekst dymka Znak"/>
+    <w:basedOn w:val="Domylnaczcionkaakapitu"/>
+    <w:link w:val="Tekstdymka"/>
+    <w:uiPriority w:val="99"/>
+    <w:semiHidden/>
+    <w:rsid w:val="0092717A"/>
+    <w:rPr>
+      <w:rFonts w:ascii="Tahoma" w:hAnsi="Tahoma" w:cs="Tahoma"/>
+      <w:sz w:val="16"/>
+      <w:szCs w:val="16"/>
+    </w:rPr>
   </w:style>
 </w:styles>
 </file>
@@ -6764,7 +6346,7 @@
     </a:clrScheme>
     <a:fontScheme name="Pakiet Office">
       <a:majorFont>
-        <a:latin typeface="Calibri Light" panose="020F0302020204030204"/>
+        <a:latin typeface="Calibri Light"/>
         <a:ea typeface=""/>
         <a:cs typeface=""/>
         <a:font script="Jpan" typeface="游ゴシック Light"/>
@@ -6816,7 +6398,7 @@
         <a:font script="Tfng" typeface="Ebrima"/>
       </a:majorFont>
       <a:minorFont>
-        <a:latin typeface="Calibri" panose="020F0502020204030204"/>
+        <a:latin typeface="Calibri"/>
         <a:ea typeface=""/>
         <a:cs typeface=""/>
         <a:font script="Jpan" typeface="游明朝"/>
@@ -7010,7 +6592,7 @@
   <a:extraClrSchemeLst/>
   <a:extLst>
     <a:ext uri="{05A4C25C-085E-4340-85A3-A5531E510DB2}">
-      <thm15:themeFamily xmlns:thm15="http://schemas.microsoft.com/office/thememl/2012/main" name="Office Theme" id="{62F939B6-93AF-4DB8-9C6B-D6C7DFDC589F}" vid="{4A3C46E8-61CC-4603-A589-7422A47A8E4A}"/>
+      <thm15:themeFamily xmlns:thm15="http://schemas.microsoft.com/office/thememl/2012/main" xmlns="" name="Office Theme" id="{62F939B6-93AF-4DB8-9C6B-D6C7DFDC589F}" vid="{4A3C46E8-61CC-4603-A589-7422A47A8E4A}"/>
     </a:ext>
   </a:extLst>
 </a:theme>

</xml_diff>